<commit_message>
Uniendo a usuario y perfil otravez
</commit_message>
<xml_diff>
--- a/Documentacion/Evidencia1.docx
+++ b/Documentacion/Evidencia1.docx
@@ -1,6 +1,6 @@
 
 <file path=word/document.xml><?xml version="1.0" encoding="utf-8"?>
-<w:document xmlns:wpc="http://schemas.microsoft.com/office/word/2010/wordprocessingCanvas" xmlns:cx="http://schemas.microsoft.com/office/drawing/2014/chartex" xmlns:cx1="http://schemas.microsoft.com/office/drawing/2015/9/8/chartex" xmlns:cx2="http://schemas.microsoft.com/office/drawing/2015/10/21/chartex" xmlns:cx3="http://schemas.microsoft.com/office/drawing/2016/5/9/chartex" xmlns:cx4="http://schemas.microsoft.com/office/drawing/2016/5/10/chartex" xmlns:cx5="http://schemas.microsoft.com/office/drawing/2016/5/11/chartex" xmlns:cx6="http://schemas.microsoft.com/office/drawing/2016/5/12/chartex" xmlns:cx7="http://schemas.microsoft.com/office/drawing/2016/5/13/chartex" xmlns:cx8="http://schemas.microsoft.com/office/drawing/2016/5/14/chartex" xmlns:mc="http://schemas.openxmlformats.org/markup-compatibility/2006" xmlns:aink="http://schemas.microsoft.com/office/drawing/2016/ink" xmlns:am3d="http://schemas.microsoft.com/office/drawing/2017/model3d" xmlns:o="urn:schemas-microsoft-com:office:office" xmlns:r="http://schemas.openxmlformats.org/officeDocument/2006/relationships" xmlns:m="http://schemas.openxmlformats.org/officeDocument/2006/math" xmlns:v="urn:schemas-microsoft-com:vml" xmlns:wp14="http://schemas.microsoft.com/office/word/2010/wordprocessingDrawing" xmlns:wp="http://schemas.openxmlformats.org/drawingml/2006/wordprocessingDrawing" xmlns:w10="urn:schemas-microsoft-com:office:word" xmlns:w="http://schemas.openxmlformats.org/wordprocessingml/2006/main" xmlns:w14="http://schemas.microsoft.com/office/word/2010/wordml" xmlns:w15="http://schemas.microsoft.com/office/word/2012/wordml" xmlns:w16cex="http://schemas.microsoft.com/office/word/2018/wordml/cex" xmlns:w16cid="http://schemas.microsoft.com/office/word/2016/wordml/cid" xmlns:w16="http://schemas.microsoft.com/office/word/2018/wordml" xmlns:w16sdtdh="http://schemas.microsoft.com/office/word/2020/wordml/sdtdatahash" xmlns:w16se="http://schemas.microsoft.com/office/word/2015/wordml/symex" xmlns:wpg="http://schemas.microsoft.com/office/word/2010/wordprocessingGroup" xmlns:wpi="http://schemas.microsoft.com/office/word/2010/wordprocessingInk" xmlns:wne="http://schemas.microsoft.com/office/word/2006/wordml" xmlns:wps="http://schemas.microsoft.com/office/word/2010/wordprocessingShape" mc:Ignorable="w14 w15 w16se w16cid w16 w16cex w16sdtdh wp14">
+<w:document xmlns:wpc="http://schemas.microsoft.com/office/word/2010/wordprocessingCanvas" xmlns:cx="http://schemas.microsoft.com/office/drawing/2014/chartex" xmlns:cx1="http://schemas.microsoft.com/office/drawing/2015/9/8/chartex" xmlns:cx2="http://schemas.microsoft.com/office/drawing/2015/10/21/chartex" xmlns:cx3="http://schemas.microsoft.com/office/drawing/2016/5/9/chartex" xmlns:cx4="http://schemas.microsoft.com/office/drawing/2016/5/10/chartex" xmlns:cx5="http://schemas.microsoft.com/office/drawing/2016/5/11/chartex" xmlns:cx6="http://schemas.microsoft.com/office/drawing/2016/5/12/chartex" xmlns:cx7="http://schemas.microsoft.com/office/drawing/2016/5/13/chartex" xmlns:cx8="http://schemas.microsoft.com/office/drawing/2016/5/14/chartex" xmlns:mc="http://schemas.openxmlformats.org/markup-compatibility/2006" xmlns:aink="http://schemas.microsoft.com/office/drawing/2016/ink" xmlns:am3d="http://schemas.microsoft.com/office/drawing/2017/model3d" xmlns:o="urn:schemas-microsoft-com:office:office" xmlns:oel="http://schemas.microsoft.com/office/2019/extlst" xmlns:r="http://schemas.openxmlformats.org/officeDocument/2006/relationships" xmlns:m="http://schemas.openxmlformats.org/officeDocument/2006/math" xmlns:v="urn:schemas-microsoft-com:vml" xmlns:wp14="http://schemas.microsoft.com/office/word/2010/wordprocessingDrawing" xmlns:wp="http://schemas.openxmlformats.org/drawingml/2006/wordprocessingDrawing" xmlns:w10="urn:schemas-microsoft-com:office:word" xmlns:w="http://schemas.openxmlformats.org/wordprocessingml/2006/main" xmlns:w14="http://schemas.microsoft.com/office/word/2010/wordml" xmlns:w15="http://schemas.microsoft.com/office/word/2012/wordml" xmlns:w16cex="http://schemas.microsoft.com/office/word/2018/wordml/cex" xmlns:w16cid="http://schemas.microsoft.com/office/word/2016/wordml/cid" xmlns:w16="http://schemas.microsoft.com/office/word/2018/wordml" xmlns:w16sdtdh="http://schemas.microsoft.com/office/word/2020/wordml/sdtdatahash" xmlns:w16se="http://schemas.microsoft.com/office/word/2015/wordml/symex" xmlns:wpg="http://schemas.microsoft.com/office/word/2010/wordprocessingGroup" xmlns:wpi="http://schemas.microsoft.com/office/word/2010/wordprocessingInk" xmlns:wne="http://schemas.microsoft.com/office/word/2006/wordml" xmlns:wps="http://schemas.microsoft.com/office/word/2010/wordprocessingShape" mc:Ignorable="w14 w15 w16se w16cid w16 w16cex w16sdtdh wp14">
   <w:body>
     <w:sdt>
       <w:sdtPr>
@@ -44,7 +44,9 @@
             <w:rPr>
               <w:rFonts w:eastAsiaTheme="minorEastAsia"/>
               <w:noProof/>
+              <w:kern w:val="2"/>
               <w:lang w:eastAsia="es-MX"/>
+              <w14:ligatures w14:val="standardContextual"/>
             </w:rPr>
           </w:pPr>
           <w:r>
@@ -56,7 +58,7 @@
           <w:r>
             <w:fldChar w:fldCharType="separate"/>
           </w:r>
-          <w:hyperlink w:anchor="_Toc97412834" w:history="1">
+          <w:hyperlink w:anchor="_Toc147268423" w:history="1">
             <w:r>
               <w:rPr>
                 <w:rStyle w:val="Hipervnculo"/>
@@ -86,7 +88,7 @@
                 <w:noProof/>
                 <w:webHidden/>
               </w:rPr>
-              <w:instrText xml:space="preserve"> PAGEREF _Toc97412834 \h </w:instrText>
+              <w:instrText xml:space="preserve"> PAGEREF _Toc147268423 \h </w:instrText>
             </w:r>
             <w:r>
               <w:rPr>
@@ -106,7 +108,7 @@
                 <w:noProof/>
                 <w:webHidden/>
               </w:rPr>
-              <w:t>2</w:t>
+              <w:t>3</w:t>
             </w:r>
             <w:r>
               <w:rPr>
@@ -126,10 +128,12 @@
             <w:rPr>
               <w:rFonts w:eastAsiaTheme="minorEastAsia"/>
               <w:noProof/>
+              <w:kern w:val="2"/>
               <w:lang w:eastAsia="es-MX"/>
+              <w14:ligatures w14:val="standardContextual"/>
             </w:rPr>
           </w:pPr>
-          <w:hyperlink w:anchor="_Toc97412835" w:history="1">
+          <w:hyperlink w:anchor="_Toc147268424" w:history="1">
             <w:r>
               <w:rPr>
                 <w:rStyle w:val="Hipervnculo"/>
@@ -156,7 +160,7 @@
                 <w:noProof/>
                 <w:webHidden/>
               </w:rPr>
-              <w:instrText xml:space="preserve"> PAGEREF _Toc97412835 \h </w:instrText>
+              <w:instrText xml:space="preserve"> PAGEREF _Toc147268424 \h </w:instrText>
             </w:r>
             <w:r>
               <w:rPr>
@@ -176,7 +180,7 @@
                 <w:noProof/>
                 <w:webHidden/>
               </w:rPr>
-              <w:t>4</w:t>
+              <w:t>5</w:t>
             </w:r>
             <w:r>
               <w:rPr>
@@ -196,10 +200,12 @@
             <w:rPr>
               <w:rFonts w:eastAsiaTheme="minorEastAsia"/>
               <w:noProof/>
+              <w:kern w:val="2"/>
               <w:lang w:eastAsia="es-MX"/>
+              <w14:ligatures w14:val="standardContextual"/>
             </w:rPr>
           </w:pPr>
-          <w:hyperlink w:anchor="_Toc97412836" w:history="1">
+          <w:hyperlink w:anchor="_Toc147268425" w:history="1">
             <w:r>
               <w:rPr>
                 <w:rStyle w:val="Hipervnculo"/>
@@ -226,7 +232,7 @@
                 <w:noProof/>
                 <w:webHidden/>
               </w:rPr>
-              <w:instrText xml:space="preserve"> PAGEREF _Toc97412836 \h </w:instrText>
+              <w:instrText xml:space="preserve"> PAGEREF _Toc147268425 \h </w:instrText>
             </w:r>
             <w:r>
               <w:rPr>
@@ -246,7 +252,7 @@
                 <w:noProof/>
                 <w:webHidden/>
               </w:rPr>
-              <w:t>5</w:t>
+              <w:t>6</w:t>
             </w:r>
             <w:r>
               <w:rPr>
@@ -266,10 +272,12 @@
             <w:rPr>
               <w:rFonts w:eastAsiaTheme="minorEastAsia"/>
               <w:noProof/>
+              <w:kern w:val="2"/>
               <w:lang w:eastAsia="es-MX"/>
+              <w14:ligatures w14:val="standardContextual"/>
             </w:rPr>
           </w:pPr>
-          <w:hyperlink w:anchor="_Toc97412837" w:history="1">
+          <w:hyperlink w:anchor="_Toc147268426" w:history="1">
             <w:r>
               <w:rPr>
                 <w:rStyle w:val="Hipervnculo"/>
@@ -296,7 +304,7 @@
                 <w:noProof/>
                 <w:webHidden/>
               </w:rPr>
-              <w:instrText xml:space="preserve"> PAGEREF _Toc97412837 \h </w:instrText>
+              <w:instrText xml:space="preserve"> PAGEREF _Toc147268426 \h </w:instrText>
             </w:r>
             <w:r>
               <w:rPr>
@@ -336,10 +344,12 @@
             <w:rPr>
               <w:rFonts w:eastAsiaTheme="minorEastAsia"/>
               <w:noProof/>
+              <w:kern w:val="2"/>
               <w:lang w:eastAsia="es-MX"/>
+              <w14:ligatures w14:val="standardContextual"/>
             </w:rPr>
           </w:pPr>
-          <w:hyperlink w:anchor="_Toc97412838" w:history="1">
+          <w:hyperlink w:anchor="_Toc147268427" w:history="1">
             <w:r>
               <w:rPr>
                 <w:rStyle w:val="Hipervnculo"/>
@@ -366,7 +376,7 @@
                 <w:noProof/>
                 <w:webHidden/>
               </w:rPr>
-              <w:instrText xml:space="preserve"> PAGEREF _Toc97412838 \h </w:instrText>
+              <w:instrText xml:space="preserve"> PAGEREF _Toc147268427 \h </w:instrText>
             </w:r>
             <w:r>
               <w:rPr>
@@ -406,10 +416,12 @@
             <w:rPr>
               <w:rFonts w:eastAsiaTheme="minorEastAsia"/>
               <w:noProof/>
+              <w:kern w:val="2"/>
               <w:lang w:eastAsia="es-MX"/>
+              <w14:ligatures w14:val="standardContextual"/>
             </w:rPr>
           </w:pPr>
-          <w:hyperlink w:anchor="_Toc97412839" w:history="1">
+          <w:hyperlink w:anchor="_Toc147268428" w:history="1">
             <w:r>
               <w:rPr>
                 <w:rStyle w:val="Hipervnculo"/>
@@ -436,7 +448,7 @@
                 <w:noProof/>
                 <w:webHidden/>
               </w:rPr>
-              <w:instrText xml:space="preserve"> PAGEREF _Toc97412839 \h </w:instrText>
+              <w:instrText xml:space="preserve"> PAGEREF _Toc147268428 \h </w:instrText>
             </w:r>
             <w:r>
               <w:rPr>
@@ -476,10 +488,12 @@
             <w:rPr>
               <w:rFonts w:eastAsiaTheme="minorEastAsia"/>
               <w:noProof/>
+              <w:kern w:val="2"/>
               <w:lang w:eastAsia="es-MX"/>
+              <w14:ligatures w14:val="standardContextual"/>
             </w:rPr>
           </w:pPr>
-          <w:hyperlink w:anchor="_Toc97412840" w:history="1">
+          <w:hyperlink w:anchor="_Toc147268429" w:history="1">
             <w:r>
               <w:rPr>
                 <w:rStyle w:val="Hipervnculo"/>
@@ -506,7 +520,7 @@
                 <w:noProof/>
                 <w:webHidden/>
               </w:rPr>
-              <w:instrText xml:space="preserve"> PAGEREF _Toc97412840 \h </w:instrText>
+              <w:instrText xml:space="preserve"> PAGEREF _Toc147268429 \h </w:instrText>
             </w:r>
             <w:r>
               <w:rPr>
@@ -546,10 +560,12 @@
             <w:rPr>
               <w:rFonts w:eastAsiaTheme="minorEastAsia"/>
               <w:noProof/>
+              <w:kern w:val="2"/>
               <w:lang w:eastAsia="es-MX"/>
+              <w14:ligatures w14:val="standardContextual"/>
             </w:rPr>
           </w:pPr>
-          <w:hyperlink w:anchor="_Toc97412841" w:history="1">
+          <w:hyperlink w:anchor="_Toc147268430" w:history="1">
             <w:r>
               <w:rPr>
                 <w:rStyle w:val="Hipervnculo"/>
@@ -576,7 +592,7 @@
                 <w:noProof/>
                 <w:webHidden/>
               </w:rPr>
-              <w:instrText xml:space="preserve"> PAGEREF _Toc97412841 \h </w:instrText>
+              <w:instrText xml:space="preserve"> PAGEREF _Toc147268430 \h </w:instrText>
             </w:r>
             <w:r>
               <w:rPr>
@@ -616,10 +632,12 @@
             <w:rPr>
               <w:rFonts w:eastAsiaTheme="minorEastAsia"/>
               <w:noProof/>
+              <w:kern w:val="2"/>
               <w:lang w:eastAsia="es-MX"/>
+              <w14:ligatures w14:val="standardContextual"/>
             </w:rPr>
           </w:pPr>
-          <w:hyperlink w:anchor="_Toc97412842" w:history="1">
+          <w:hyperlink w:anchor="_Toc147268431" w:history="1">
             <w:r>
               <w:rPr>
                 <w:rStyle w:val="Hipervnculo"/>
@@ -646,7 +664,7 @@
                 <w:noProof/>
                 <w:webHidden/>
               </w:rPr>
-              <w:instrText xml:space="preserve"> PAGEREF _Toc97412842 \h </w:instrText>
+              <w:instrText xml:space="preserve"> PAGEREF _Toc147268431 \h </w:instrText>
             </w:r>
             <w:r>
               <w:rPr>
@@ -686,10 +704,12 @@
             <w:rPr>
               <w:rFonts w:eastAsiaTheme="minorEastAsia"/>
               <w:noProof/>
+              <w:kern w:val="2"/>
               <w:lang w:eastAsia="es-MX"/>
+              <w14:ligatures w14:val="standardContextual"/>
             </w:rPr>
           </w:pPr>
-          <w:hyperlink w:anchor="_Toc97412843" w:history="1">
+          <w:hyperlink w:anchor="_Toc147268432" w:history="1">
             <w:r>
               <w:rPr>
                 <w:rStyle w:val="Hipervnculo"/>
@@ -716,7 +736,7 @@
                 <w:noProof/>
                 <w:webHidden/>
               </w:rPr>
-              <w:instrText xml:space="preserve"> PAGEREF _Toc97412843 \h </w:instrText>
+              <w:instrText xml:space="preserve"> PAGEREF _Toc147268432 \h </w:instrText>
             </w:r>
             <w:r>
               <w:rPr>
@@ -756,10 +776,12 @@
             <w:rPr>
               <w:rFonts w:eastAsiaTheme="minorEastAsia"/>
               <w:noProof/>
+              <w:kern w:val="2"/>
               <w:lang w:eastAsia="es-MX"/>
+              <w14:ligatures w14:val="standardContextual"/>
             </w:rPr>
           </w:pPr>
-          <w:hyperlink w:anchor="_Toc97412844" w:history="1">
+          <w:hyperlink w:anchor="_Toc147268433" w:history="1">
             <w:r>
               <w:rPr>
                 <w:rStyle w:val="Hipervnculo"/>
@@ -786,7 +808,7 @@
                 <w:noProof/>
                 <w:webHidden/>
               </w:rPr>
-              <w:instrText xml:space="preserve"> PAGEREF _Toc97412844 \h </w:instrText>
+              <w:instrText xml:space="preserve"> PAGEREF _Toc147268433 \h </w:instrText>
             </w:r>
             <w:r>
               <w:rPr>
@@ -826,10 +848,12 @@
             <w:rPr>
               <w:rFonts w:eastAsiaTheme="minorEastAsia"/>
               <w:noProof/>
+              <w:kern w:val="2"/>
               <w:lang w:eastAsia="es-MX"/>
+              <w14:ligatures w14:val="standardContextual"/>
             </w:rPr>
           </w:pPr>
-          <w:hyperlink w:anchor="_Toc97412845" w:history="1">
+          <w:hyperlink w:anchor="_Toc147268434" w:history="1">
             <w:r>
               <w:rPr>
                 <w:rStyle w:val="Hipervnculo"/>
@@ -856,7 +880,7 @@
                 <w:noProof/>
                 <w:webHidden/>
               </w:rPr>
-              <w:instrText xml:space="preserve"> PAGEREF _Toc97412845 \h </w:instrText>
+              <w:instrText xml:space="preserve"> PAGEREF _Toc147268434 \h </w:instrText>
             </w:r>
             <w:r>
               <w:rPr>
@@ -896,10 +920,12 @@
             <w:rPr>
               <w:rFonts w:eastAsiaTheme="minorEastAsia"/>
               <w:noProof/>
+              <w:kern w:val="2"/>
               <w:lang w:eastAsia="es-MX"/>
+              <w14:ligatures w14:val="standardContextual"/>
             </w:rPr>
           </w:pPr>
-          <w:hyperlink w:anchor="_Toc97412846" w:history="1">
+          <w:hyperlink w:anchor="_Toc147268435" w:history="1">
             <w:r>
               <w:rPr>
                 <w:rStyle w:val="Hipervnculo"/>
@@ -926,7 +952,7 @@
                 <w:noProof/>
                 <w:webHidden/>
               </w:rPr>
-              <w:instrText xml:space="preserve"> PAGEREF _Toc97412846 \h </w:instrText>
+              <w:instrText xml:space="preserve"> PAGEREF _Toc147268435 \h </w:instrText>
             </w:r>
             <w:r>
               <w:rPr>
@@ -966,10 +992,12 @@
             <w:rPr>
               <w:rFonts w:eastAsiaTheme="minorEastAsia"/>
               <w:noProof/>
+              <w:kern w:val="2"/>
               <w:lang w:eastAsia="es-MX"/>
+              <w14:ligatures w14:val="standardContextual"/>
             </w:rPr>
           </w:pPr>
-          <w:hyperlink w:anchor="_Toc97412847" w:history="1">
+          <w:hyperlink w:anchor="_Toc147268436" w:history="1">
             <w:r>
               <w:rPr>
                 <w:rStyle w:val="Hipervnculo"/>
@@ -996,7 +1024,7 @@
                 <w:noProof/>
                 <w:webHidden/>
               </w:rPr>
-              <w:instrText xml:space="preserve"> PAGEREF _Toc97412847 \h </w:instrText>
+              <w:instrText xml:space="preserve"> PAGEREF _Toc147268436 \h </w:instrText>
             </w:r>
             <w:r>
               <w:rPr>
@@ -1036,10 +1064,12 @@
             <w:rPr>
               <w:rFonts w:eastAsiaTheme="minorEastAsia"/>
               <w:noProof/>
+              <w:kern w:val="2"/>
               <w:lang w:eastAsia="es-MX"/>
+              <w14:ligatures w14:val="standardContextual"/>
             </w:rPr>
           </w:pPr>
-          <w:hyperlink w:anchor="_Toc97412848" w:history="1">
+          <w:hyperlink w:anchor="_Toc147268437" w:history="1">
             <w:r>
               <w:rPr>
                 <w:rStyle w:val="Hipervnculo"/>
@@ -1066,7 +1096,7 @@
                 <w:noProof/>
                 <w:webHidden/>
               </w:rPr>
-              <w:instrText xml:space="preserve"> PAGEREF _Toc97412848 \h </w:instrText>
+              <w:instrText xml:space="preserve"> PAGEREF _Toc147268437 \h </w:instrText>
             </w:r>
             <w:r>
               <w:rPr>
@@ -1087,6 +1117,1086 @@
                 <w:webHidden/>
               </w:rPr>
               <w:t>23</w:t>
+            </w:r>
+            <w:r>
+              <w:rPr>
+                <w:noProof/>
+                <w:webHidden/>
+              </w:rPr>
+              <w:fldChar w:fldCharType="end"/>
+            </w:r>
+          </w:hyperlink>
+        </w:p>
+        <w:p>
+          <w:pPr>
+            <w:pStyle w:val="TDC1"/>
+            <w:tabs>
+              <w:tab w:val="right" w:leader="dot" w:pos="8828"/>
+            </w:tabs>
+            <w:rPr>
+              <w:rFonts w:eastAsiaTheme="minorEastAsia"/>
+              <w:noProof/>
+              <w:kern w:val="2"/>
+              <w:lang w:eastAsia="es-MX"/>
+              <w14:ligatures w14:val="standardContextual"/>
+            </w:rPr>
+          </w:pPr>
+          <w:hyperlink w:anchor="_Toc147268438" w:history="1">
+            <w:r>
+              <w:rPr>
+                <w:rStyle w:val="Hipervnculo"/>
+                <w:noProof/>
+              </w:rPr>
+              <w:t>Backend APIS REST</w:t>
+            </w:r>
+            <w:r>
+              <w:rPr>
+                <w:noProof/>
+                <w:webHidden/>
+              </w:rPr>
+              <w:tab/>
+            </w:r>
+            <w:r>
+              <w:rPr>
+                <w:noProof/>
+                <w:webHidden/>
+              </w:rPr>
+              <w:fldChar w:fldCharType="begin"/>
+            </w:r>
+            <w:r>
+              <w:rPr>
+                <w:noProof/>
+                <w:webHidden/>
+              </w:rPr>
+              <w:instrText xml:space="preserve"> PAGEREF _Toc147268438 \h </w:instrText>
+            </w:r>
+            <w:r>
+              <w:rPr>
+                <w:noProof/>
+                <w:webHidden/>
+              </w:rPr>
+            </w:r>
+            <w:r>
+              <w:rPr>
+                <w:noProof/>
+                <w:webHidden/>
+              </w:rPr>
+              <w:fldChar w:fldCharType="separate"/>
+            </w:r>
+            <w:r>
+              <w:rPr>
+                <w:noProof/>
+                <w:webHidden/>
+              </w:rPr>
+              <w:t>24</w:t>
+            </w:r>
+            <w:r>
+              <w:rPr>
+                <w:noProof/>
+                <w:webHidden/>
+              </w:rPr>
+              <w:fldChar w:fldCharType="end"/>
+            </w:r>
+          </w:hyperlink>
+        </w:p>
+        <w:p>
+          <w:pPr>
+            <w:pStyle w:val="TDC2"/>
+            <w:tabs>
+              <w:tab w:val="right" w:leader="dot" w:pos="8828"/>
+            </w:tabs>
+            <w:rPr>
+              <w:rFonts w:eastAsiaTheme="minorEastAsia"/>
+              <w:noProof/>
+              <w:kern w:val="2"/>
+              <w:lang w:eastAsia="es-MX"/>
+              <w14:ligatures w14:val="standardContextual"/>
+            </w:rPr>
+          </w:pPr>
+          <w:hyperlink w:anchor="_Toc147268439" w:history="1">
+            <w:r>
+              <w:rPr>
+                <w:rStyle w:val="Hipervnculo"/>
+                <w:noProof/>
+              </w:rPr>
+              <w:t>API Almacén</w:t>
+            </w:r>
+            <w:r>
+              <w:rPr>
+                <w:noProof/>
+                <w:webHidden/>
+              </w:rPr>
+              <w:tab/>
+            </w:r>
+            <w:r>
+              <w:rPr>
+                <w:noProof/>
+                <w:webHidden/>
+              </w:rPr>
+              <w:fldChar w:fldCharType="begin"/>
+            </w:r>
+            <w:r>
+              <w:rPr>
+                <w:noProof/>
+                <w:webHidden/>
+              </w:rPr>
+              <w:instrText xml:space="preserve"> PAGEREF _Toc147268439 \h </w:instrText>
+            </w:r>
+            <w:r>
+              <w:rPr>
+                <w:noProof/>
+                <w:webHidden/>
+              </w:rPr>
+            </w:r>
+            <w:r>
+              <w:rPr>
+                <w:noProof/>
+                <w:webHidden/>
+              </w:rPr>
+              <w:fldChar w:fldCharType="separate"/>
+            </w:r>
+            <w:r>
+              <w:rPr>
+                <w:noProof/>
+                <w:webHidden/>
+              </w:rPr>
+              <w:t>25</w:t>
+            </w:r>
+            <w:r>
+              <w:rPr>
+                <w:noProof/>
+                <w:webHidden/>
+              </w:rPr>
+              <w:fldChar w:fldCharType="end"/>
+            </w:r>
+          </w:hyperlink>
+        </w:p>
+        <w:p>
+          <w:pPr>
+            <w:pStyle w:val="TDC2"/>
+            <w:tabs>
+              <w:tab w:val="right" w:leader="dot" w:pos="8828"/>
+            </w:tabs>
+            <w:rPr>
+              <w:rFonts w:eastAsiaTheme="minorEastAsia"/>
+              <w:noProof/>
+              <w:kern w:val="2"/>
+              <w:lang w:eastAsia="es-MX"/>
+              <w14:ligatures w14:val="standardContextual"/>
+            </w:rPr>
+          </w:pPr>
+          <w:hyperlink w:anchor="_Toc147268440" w:history="1">
+            <w:r>
+              <w:rPr>
+                <w:rStyle w:val="Hipervnculo"/>
+                <w:noProof/>
+              </w:rPr>
+              <w:t>API Cliente</w:t>
+            </w:r>
+            <w:r>
+              <w:rPr>
+                <w:noProof/>
+                <w:webHidden/>
+              </w:rPr>
+              <w:tab/>
+            </w:r>
+            <w:r>
+              <w:rPr>
+                <w:noProof/>
+                <w:webHidden/>
+              </w:rPr>
+              <w:fldChar w:fldCharType="begin"/>
+            </w:r>
+            <w:r>
+              <w:rPr>
+                <w:noProof/>
+                <w:webHidden/>
+              </w:rPr>
+              <w:instrText xml:space="preserve"> PAGEREF _Toc147268440 \h </w:instrText>
+            </w:r>
+            <w:r>
+              <w:rPr>
+                <w:noProof/>
+                <w:webHidden/>
+              </w:rPr>
+            </w:r>
+            <w:r>
+              <w:rPr>
+                <w:noProof/>
+                <w:webHidden/>
+              </w:rPr>
+              <w:fldChar w:fldCharType="separate"/>
+            </w:r>
+            <w:r>
+              <w:rPr>
+                <w:noProof/>
+                <w:webHidden/>
+              </w:rPr>
+              <w:t>26</w:t>
+            </w:r>
+            <w:r>
+              <w:rPr>
+                <w:noProof/>
+                <w:webHidden/>
+              </w:rPr>
+              <w:fldChar w:fldCharType="end"/>
+            </w:r>
+          </w:hyperlink>
+        </w:p>
+        <w:p>
+          <w:pPr>
+            <w:pStyle w:val="TDC2"/>
+            <w:tabs>
+              <w:tab w:val="right" w:leader="dot" w:pos="8828"/>
+            </w:tabs>
+            <w:rPr>
+              <w:rFonts w:eastAsiaTheme="minorEastAsia"/>
+              <w:noProof/>
+              <w:kern w:val="2"/>
+              <w:lang w:eastAsia="es-MX"/>
+              <w14:ligatures w14:val="standardContextual"/>
+            </w:rPr>
+          </w:pPr>
+          <w:hyperlink w:anchor="_Toc147268441" w:history="1">
+            <w:r>
+              <w:rPr>
+                <w:rStyle w:val="Hipervnculo"/>
+                <w:noProof/>
+              </w:rPr>
+              <w:t>API Cuenta</w:t>
+            </w:r>
+            <w:r>
+              <w:rPr>
+                <w:noProof/>
+                <w:webHidden/>
+              </w:rPr>
+              <w:tab/>
+            </w:r>
+            <w:r>
+              <w:rPr>
+                <w:noProof/>
+                <w:webHidden/>
+              </w:rPr>
+              <w:fldChar w:fldCharType="begin"/>
+            </w:r>
+            <w:r>
+              <w:rPr>
+                <w:noProof/>
+                <w:webHidden/>
+              </w:rPr>
+              <w:instrText xml:space="preserve"> PAGEREF _Toc147268441 \h </w:instrText>
+            </w:r>
+            <w:r>
+              <w:rPr>
+                <w:noProof/>
+                <w:webHidden/>
+              </w:rPr>
+            </w:r>
+            <w:r>
+              <w:rPr>
+                <w:noProof/>
+                <w:webHidden/>
+              </w:rPr>
+              <w:fldChar w:fldCharType="separate"/>
+            </w:r>
+            <w:r>
+              <w:rPr>
+                <w:noProof/>
+                <w:webHidden/>
+              </w:rPr>
+              <w:t>26</w:t>
+            </w:r>
+            <w:r>
+              <w:rPr>
+                <w:noProof/>
+                <w:webHidden/>
+              </w:rPr>
+              <w:fldChar w:fldCharType="end"/>
+            </w:r>
+          </w:hyperlink>
+        </w:p>
+        <w:p>
+          <w:pPr>
+            <w:pStyle w:val="TDC2"/>
+            <w:tabs>
+              <w:tab w:val="right" w:leader="dot" w:pos="8828"/>
+            </w:tabs>
+            <w:rPr>
+              <w:rFonts w:eastAsiaTheme="minorEastAsia"/>
+              <w:noProof/>
+              <w:kern w:val="2"/>
+              <w:lang w:eastAsia="es-MX"/>
+              <w14:ligatures w14:val="standardContextual"/>
+            </w:rPr>
+          </w:pPr>
+          <w:hyperlink w:anchor="_Toc147268442" w:history="1">
+            <w:r>
+              <w:rPr>
+                <w:rStyle w:val="Hipervnculo"/>
+                <w:noProof/>
+              </w:rPr>
+              <w:t>API Estados Republica</w:t>
+            </w:r>
+            <w:r>
+              <w:rPr>
+                <w:noProof/>
+                <w:webHidden/>
+              </w:rPr>
+              <w:tab/>
+            </w:r>
+            <w:r>
+              <w:rPr>
+                <w:noProof/>
+                <w:webHidden/>
+              </w:rPr>
+              <w:fldChar w:fldCharType="begin"/>
+            </w:r>
+            <w:r>
+              <w:rPr>
+                <w:noProof/>
+                <w:webHidden/>
+              </w:rPr>
+              <w:instrText xml:space="preserve"> PAGEREF _Toc147268442 \h </w:instrText>
+            </w:r>
+            <w:r>
+              <w:rPr>
+                <w:noProof/>
+                <w:webHidden/>
+              </w:rPr>
+            </w:r>
+            <w:r>
+              <w:rPr>
+                <w:noProof/>
+                <w:webHidden/>
+              </w:rPr>
+              <w:fldChar w:fldCharType="separate"/>
+            </w:r>
+            <w:r>
+              <w:rPr>
+                <w:noProof/>
+                <w:webHidden/>
+              </w:rPr>
+              <w:t>27</w:t>
+            </w:r>
+            <w:r>
+              <w:rPr>
+                <w:noProof/>
+                <w:webHidden/>
+              </w:rPr>
+              <w:fldChar w:fldCharType="end"/>
+            </w:r>
+          </w:hyperlink>
+        </w:p>
+        <w:p>
+          <w:pPr>
+            <w:pStyle w:val="TDC2"/>
+            <w:tabs>
+              <w:tab w:val="right" w:leader="dot" w:pos="8828"/>
+            </w:tabs>
+            <w:rPr>
+              <w:rFonts w:eastAsiaTheme="minorEastAsia"/>
+              <w:noProof/>
+              <w:kern w:val="2"/>
+              <w:lang w:eastAsia="es-MX"/>
+              <w14:ligatures w14:val="standardContextual"/>
+            </w:rPr>
+          </w:pPr>
+          <w:hyperlink w:anchor="_Toc147268443" w:history="1">
+            <w:r>
+              <w:rPr>
+                <w:rStyle w:val="Hipervnculo"/>
+                <w:noProof/>
+              </w:rPr>
+              <w:t>API Historia de Asignación</w:t>
+            </w:r>
+            <w:r>
+              <w:rPr>
+                <w:noProof/>
+                <w:webHidden/>
+              </w:rPr>
+              <w:tab/>
+            </w:r>
+            <w:r>
+              <w:rPr>
+                <w:noProof/>
+                <w:webHidden/>
+              </w:rPr>
+              <w:fldChar w:fldCharType="begin"/>
+            </w:r>
+            <w:r>
+              <w:rPr>
+                <w:noProof/>
+                <w:webHidden/>
+              </w:rPr>
+              <w:instrText xml:space="preserve"> PAGEREF _Toc147268443 \h </w:instrText>
+            </w:r>
+            <w:r>
+              <w:rPr>
+                <w:noProof/>
+                <w:webHidden/>
+              </w:rPr>
+            </w:r>
+            <w:r>
+              <w:rPr>
+                <w:noProof/>
+                <w:webHidden/>
+              </w:rPr>
+              <w:fldChar w:fldCharType="separate"/>
+            </w:r>
+            <w:r>
+              <w:rPr>
+                <w:noProof/>
+                <w:webHidden/>
+              </w:rPr>
+              <w:t>27</w:t>
+            </w:r>
+            <w:r>
+              <w:rPr>
+                <w:noProof/>
+                <w:webHidden/>
+              </w:rPr>
+              <w:fldChar w:fldCharType="end"/>
+            </w:r>
+          </w:hyperlink>
+        </w:p>
+        <w:p>
+          <w:pPr>
+            <w:pStyle w:val="TDC2"/>
+            <w:tabs>
+              <w:tab w:val="right" w:leader="dot" w:pos="8828"/>
+            </w:tabs>
+            <w:rPr>
+              <w:rFonts w:eastAsiaTheme="minorEastAsia"/>
+              <w:noProof/>
+              <w:kern w:val="2"/>
+              <w:lang w:eastAsia="es-MX"/>
+              <w14:ligatures w14:val="standardContextual"/>
+            </w:rPr>
+          </w:pPr>
+          <w:hyperlink w:anchor="_Toc147268444" w:history="1">
+            <w:r>
+              <w:rPr>
+                <w:rStyle w:val="Hipervnculo"/>
+                <w:noProof/>
+              </w:rPr>
+              <w:t>API Hstoria de Ticket</w:t>
+            </w:r>
+            <w:r>
+              <w:rPr>
+                <w:noProof/>
+                <w:webHidden/>
+              </w:rPr>
+              <w:tab/>
+            </w:r>
+            <w:r>
+              <w:rPr>
+                <w:noProof/>
+                <w:webHidden/>
+              </w:rPr>
+              <w:fldChar w:fldCharType="begin"/>
+            </w:r>
+            <w:r>
+              <w:rPr>
+                <w:noProof/>
+                <w:webHidden/>
+              </w:rPr>
+              <w:instrText xml:space="preserve"> PAGEREF _Toc147268444 \h </w:instrText>
+            </w:r>
+            <w:r>
+              <w:rPr>
+                <w:noProof/>
+                <w:webHidden/>
+              </w:rPr>
+            </w:r>
+            <w:r>
+              <w:rPr>
+                <w:noProof/>
+                <w:webHidden/>
+              </w:rPr>
+              <w:fldChar w:fldCharType="separate"/>
+            </w:r>
+            <w:r>
+              <w:rPr>
+                <w:noProof/>
+                <w:webHidden/>
+              </w:rPr>
+              <w:t>27</w:t>
+            </w:r>
+            <w:r>
+              <w:rPr>
+                <w:noProof/>
+                <w:webHidden/>
+              </w:rPr>
+              <w:fldChar w:fldCharType="end"/>
+            </w:r>
+          </w:hyperlink>
+        </w:p>
+        <w:p>
+          <w:pPr>
+            <w:pStyle w:val="TDC2"/>
+            <w:tabs>
+              <w:tab w:val="right" w:leader="dot" w:pos="8828"/>
+            </w:tabs>
+            <w:rPr>
+              <w:rFonts w:eastAsiaTheme="minorEastAsia"/>
+              <w:noProof/>
+              <w:kern w:val="2"/>
+              <w:lang w:eastAsia="es-MX"/>
+              <w14:ligatures w14:val="standardContextual"/>
+            </w:rPr>
+          </w:pPr>
+          <w:hyperlink w:anchor="_Toc147268445" w:history="1">
+            <w:r>
+              <w:rPr>
+                <w:rStyle w:val="Hipervnculo"/>
+                <w:noProof/>
+              </w:rPr>
+              <w:t>API Perfil</w:t>
+            </w:r>
+            <w:r>
+              <w:rPr>
+                <w:noProof/>
+                <w:webHidden/>
+              </w:rPr>
+              <w:tab/>
+            </w:r>
+            <w:r>
+              <w:rPr>
+                <w:noProof/>
+                <w:webHidden/>
+              </w:rPr>
+              <w:fldChar w:fldCharType="begin"/>
+            </w:r>
+            <w:r>
+              <w:rPr>
+                <w:noProof/>
+                <w:webHidden/>
+              </w:rPr>
+              <w:instrText xml:space="preserve"> PAGEREF _Toc147268445 \h </w:instrText>
+            </w:r>
+            <w:r>
+              <w:rPr>
+                <w:noProof/>
+                <w:webHidden/>
+              </w:rPr>
+            </w:r>
+            <w:r>
+              <w:rPr>
+                <w:noProof/>
+                <w:webHidden/>
+              </w:rPr>
+              <w:fldChar w:fldCharType="separate"/>
+            </w:r>
+            <w:r>
+              <w:rPr>
+                <w:noProof/>
+                <w:webHidden/>
+              </w:rPr>
+              <w:t>27</w:t>
+            </w:r>
+            <w:r>
+              <w:rPr>
+                <w:noProof/>
+                <w:webHidden/>
+              </w:rPr>
+              <w:fldChar w:fldCharType="end"/>
+            </w:r>
+          </w:hyperlink>
+        </w:p>
+        <w:p>
+          <w:pPr>
+            <w:pStyle w:val="TDC2"/>
+            <w:tabs>
+              <w:tab w:val="right" w:leader="dot" w:pos="8828"/>
+            </w:tabs>
+            <w:rPr>
+              <w:rFonts w:eastAsiaTheme="minorEastAsia"/>
+              <w:noProof/>
+              <w:kern w:val="2"/>
+              <w:lang w:eastAsia="es-MX"/>
+              <w14:ligatures w14:val="standardContextual"/>
+            </w:rPr>
+          </w:pPr>
+          <w:hyperlink w:anchor="_Toc147268446" w:history="1">
+            <w:r>
+              <w:rPr>
+                <w:rStyle w:val="Hipervnculo"/>
+                <w:noProof/>
+              </w:rPr>
+              <w:t>API Servicios</w:t>
+            </w:r>
+            <w:r>
+              <w:rPr>
+                <w:noProof/>
+                <w:webHidden/>
+              </w:rPr>
+              <w:tab/>
+            </w:r>
+            <w:r>
+              <w:rPr>
+                <w:noProof/>
+                <w:webHidden/>
+              </w:rPr>
+              <w:fldChar w:fldCharType="begin"/>
+            </w:r>
+            <w:r>
+              <w:rPr>
+                <w:noProof/>
+                <w:webHidden/>
+              </w:rPr>
+              <w:instrText xml:space="preserve"> PAGEREF _Toc147268446 \h </w:instrText>
+            </w:r>
+            <w:r>
+              <w:rPr>
+                <w:noProof/>
+                <w:webHidden/>
+              </w:rPr>
+            </w:r>
+            <w:r>
+              <w:rPr>
+                <w:noProof/>
+                <w:webHidden/>
+              </w:rPr>
+              <w:fldChar w:fldCharType="separate"/>
+            </w:r>
+            <w:r>
+              <w:rPr>
+                <w:noProof/>
+                <w:webHidden/>
+              </w:rPr>
+              <w:t>27</w:t>
+            </w:r>
+            <w:r>
+              <w:rPr>
+                <w:noProof/>
+                <w:webHidden/>
+              </w:rPr>
+              <w:fldChar w:fldCharType="end"/>
+            </w:r>
+          </w:hyperlink>
+        </w:p>
+        <w:p>
+          <w:pPr>
+            <w:pStyle w:val="TDC2"/>
+            <w:tabs>
+              <w:tab w:val="right" w:leader="dot" w:pos="8828"/>
+            </w:tabs>
+            <w:rPr>
+              <w:rFonts w:eastAsiaTheme="minorEastAsia"/>
+              <w:noProof/>
+              <w:kern w:val="2"/>
+              <w:lang w:eastAsia="es-MX"/>
+              <w14:ligatures w14:val="standardContextual"/>
+            </w:rPr>
+          </w:pPr>
+          <w:hyperlink w:anchor="_Toc147268447" w:history="1">
+            <w:r>
+              <w:rPr>
+                <w:rStyle w:val="Hipervnculo"/>
+                <w:noProof/>
+              </w:rPr>
+              <w:t>API SLA Tikect</w:t>
+            </w:r>
+            <w:r>
+              <w:rPr>
+                <w:noProof/>
+                <w:webHidden/>
+              </w:rPr>
+              <w:tab/>
+            </w:r>
+            <w:r>
+              <w:rPr>
+                <w:noProof/>
+                <w:webHidden/>
+              </w:rPr>
+              <w:fldChar w:fldCharType="begin"/>
+            </w:r>
+            <w:r>
+              <w:rPr>
+                <w:noProof/>
+                <w:webHidden/>
+              </w:rPr>
+              <w:instrText xml:space="preserve"> PAGEREF _Toc147268447 \h </w:instrText>
+            </w:r>
+            <w:r>
+              <w:rPr>
+                <w:noProof/>
+                <w:webHidden/>
+              </w:rPr>
+            </w:r>
+            <w:r>
+              <w:rPr>
+                <w:noProof/>
+                <w:webHidden/>
+              </w:rPr>
+              <w:fldChar w:fldCharType="separate"/>
+            </w:r>
+            <w:r>
+              <w:rPr>
+                <w:noProof/>
+                <w:webHidden/>
+              </w:rPr>
+              <w:t>28</w:t>
+            </w:r>
+            <w:r>
+              <w:rPr>
+                <w:noProof/>
+                <w:webHidden/>
+              </w:rPr>
+              <w:fldChar w:fldCharType="end"/>
+            </w:r>
+          </w:hyperlink>
+        </w:p>
+        <w:p>
+          <w:pPr>
+            <w:pStyle w:val="TDC2"/>
+            <w:tabs>
+              <w:tab w:val="right" w:leader="dot" w:pos="8828"/>
+            </w:tabs>
+            <w:rPr>
+              <w:rFonts w:eastAsiaTheme="minorEastAsia"/>
+              <w:noProof/>
+              <w:kern w:val="2"/>
+              <w:lang w:eastAsia="es-MX"/>
+              <w14:ligatures w14:val="standardContextual"/>
+            </w:rPr>
+          </w:pPr>
+          <w:hyperlink w:anchor="_Toc147268448" w:history="1">
+            <w:r>
+              <w:rPr>
+                <w:rStyle w:val="Hipervnculo"/>
+                <w:noProof/>
+              </w:rPr>
+              <w:t>API Solicitud a Almacen</w:t>
+            </w:r>
+            <w:r>
+              <w:rPr>
+                <w:noProof/>
+                <w:webHidden/>
+              </w:rPr>
+              <w:tab/>
+            </w:r>
+            <w:r>
+              <w:rPr>
+                <w:noProof/>
+                <w:webHidden/>
+              </w:rPr>
+              <w:fldChar w:fldCharType="begin"/>
+            </w:r>
+            <w:r>
+              <w:rPr>
+                <w:noProof/>
+                <w:webHidden/>
+              </w:rPr>
+              <w:instrText xml:space="preserve"> PAGEREF _Toc147268448 \h </w:instrText>
+            </w:r>
+            <w:r>
+              <w:rPr>
+                <w:noProof/>
+                <w:webHidden/>
+              </w:rPr>
+            </w:r>
+            <w:r>
+              <w:rPr>
+                <w:noProof/>
+                <w:webHidden/>
+              </w:rPr>
+              <w:fldChar w:fldCharType="separate"/>
+            </w:r>
+            <w:r>
+              <w:rPr>
+                <w:noProof/>
+                <w:webHidden/>
+              </w:rPr>
+              <w:t>28</w:t>
+            </w:r>
+            <w:r>
+              <w:rPr>
+                <w:noProof/>
+                <w:webHidden/>
+              </w:rPr>
+              <w:fldChar w:fldCharType="end"/>
+            </w:r>
+          </w:hyperlink>
+        </w:p>
+        <w:p>
+          <w:pPr>
+            <w:pStyle w:val="TDC2"/>
+            <w:tabs>
+              <w:tab w:val="right" w:leader="dot" w:pos="8828"/>
+            </w:tabs>
+            <w:rPr>
+              <w:rFonts w:eastAsiaTheme="minorEastAsia"/>
+              <w:noProof/>
+              <w:kern w:val="2"/>
+              <w:lang w:eastAsia="es-MX"/>
+              <w14:ligatures w14:val="standardContextual"/>
+            </w:rPr>
+          </w:pPr>
+          <w:hyperlink w:anchor="_Toc147268449" w:history="1">
+            <w:r>
+              <w:rPr>
+                <w:rStyle w:val="Hipervnculo"/>
+                <w:noProof/>
+              </w:rPr>
+              <w:t>API Estatus Ticket</w:t>
+            </w:r>
+            <w:r>
+              <w:rPr>
+                <w:noProof/>
+                <w:webHidden/>
+              </w:rPr>
+              <w:tab/>
+            </w:r>
+            <w:r>
+              <w:rPr>
+                <w:noProof/>
+                <w:webHidden/>
+              </w:rPr>
+              <w:fldChar w:fldCharType="begin"/>
+            </w:r>
+            <w:r>
+              <w:rPr>
+                <w:noProof/>
+                <w:webHidden/>
+              </w:rPr>
+              <w:instrText xml:space="preserve"> PAGEREF _Toc147268449 \h </w:instrText>
+            </w:r>
+            <w:r>
+              <w:rPr>
+                <w:noProof/>
+                <w:webHidden/>
+              </w:rPr>
+            </w:r>
+            <w:r>
+              <w:rPr>
+                <w:noProof/>
+                <w:webHidden/>
+              </w:rPr>
+              <w:fldChar w:fldCharType="separate"/>
+            </w:r>
+            <w:r>
+              <w:rPr>
+                <w:noProof/>
+                <w:webHidden/>
+              </w:rPr>
+              <w:t>28</w:t>
+            </w:r>
+            <w:r>
+              <w:rPr>
+                <w:noProof/>
+                <w:webHidden/>
+              </w:rPr>
+              <w:fldChar w:fldCharType="end"/>
+            </w:r>
+          </w:hyperlink>
+        </w:p>
+        <w:p>
+          <w:pPr>
+            <w:pStyle w:val="TDC2"/>
+            <w:tabs>
+              <w:tab w:val="right" w:leader="dot" w:pos="8828"/>
+            </w:tabs>
+            <w:rPr>
+              <w:rFonts w:eastAsiaTheme="minorEastAsia"/>
+              <w:noProof/>
+              <w:kern w:val="2"/>
+              <w:lang w:eastAsia="es-MX"/>
+              <w14:ligatures w14:val="standardContextual"/>
+            </w:rPr>
+          </w:pPr>
+          <w:hyperlink w:anchor="_Toc147268450" w:history="1">
+            <w:r>
+              <w:rPr>
+                <w:rStyle w:val="Hipervnculo"/>
+                <w:noProof/>
+              </w:rPr>
+              <w:t>API Ticket</w:t>
+            </w:r>
+            <w:r>
+              <w:rPr>
+                <w:noProof/>
+                <w:webHidden/>
+              </w:rPr>
+              <w:tab/>
+            </w:r>
+            <w:r>
+              <w:rPr>
+                <w:noProof/>
+                <w:webHidden/>
+              </w:rPr>
+              <w:fldChar w:fldCharType="begin"/>
+            </w:r>
+            <w:r>
+              <w:rPr>
+                <w:noProof/>
+                <w:webHidden/>
+              </w:rPr>
+              <w:instrText xml:space="preserve"> PAGEREF _Toc147268450 \h </w:instrText>
+            </w:r>
+            <w:r>
+              <w:rPr>
+                <w:noProof/>
+                <w:webHidden/>
+              </w:rPr>
+            </w:r>
+            <w:r>
+              <w:rPr>
+                <w:noProof/>
+                <w:webHidden/>
+              </w:rPr>
+              <w:fldChar w:fldCharType="separate"/>
+            </w:r>
+            <w:r>
+              <w:rPr>
+                <w:noProof/>
+                <w:webHidden/>
+              </w:rPr>
+              <w:t>28</w:t>
+            </w:r>
+            <w:r>
+              <w:rPr>
+                <w:noProof/>
+                <w:webHidden/>
+              </w:rPr>
+              <w:fldChar w:fldCharType="end"/>
+            </w:r>
+          </w:hyperlink>
+        </w:p>
+        <w:p>
+          <w:pPr>
+            <w:pStyle w:val="TDC2"/>
+            <w:tabs>
+              <w:tab w:val="right" w:leader="dot" w:pos="8828"/>
+            </w:tabs>
+            <w:rPr>
+              <w:rFonts w:eastAsiaTheme="minorEastAsia"/>
+              <w:noProof/>
+              <w:kern w:val="2"/>
+              <w:lang w:eastAsia="es-MX"/>
+              <w14:ligatures w14:val="standardContextual"/>
+            </w:rPr>
+          </w:pPr>
+          <w:hyperlink w:anchor="_Toc147268451" w:history="1">
+            <w:r>
+              <w:rPr>
+                <w:rStyle w:val="Hipervnculo"/>
+                <w:noProof/>
+              </w:rPr>
+              <w:t>API Usuario</w:t>
+            </w:r>
+            <w:r>
+              <w:rPr>
+                <w:noProof/>
+                <w:webHidden/>
+              </w:rPr>
+              <w:tab/>
+            </w:r>
+            <w:r>
+              <w:rPr>
+                <w:noProof/>
+                <w:webHidden/>
+              </w:rPr>
+              <w:fldChar w:fldCharType="begin"/>
+            </w:r>
+            <w:r>
+              <w:rPr>
+                <w:noProof/>
+                <w:webHidden/>
+              </w:rPr>
+              <w:instrText xml:space="preserve"> PAGEREF _Toc147268451 \h </w:instrText>
+            </w:r>
+            <w:r>
+              <w:rPr>
+                <w:noProof/>
+                <w:webHidden/>
+              </w:rPr>
+            </w:r>
+            <w:r>
+              <w:rPr>
+                <w:noProof/>
+                <w:webHidden/>
+              </w:rPr>
+              <w:fldChar w:fldCharType="separate"/>
+            </w:r>
+            <w:r>
+              <w:rPr>
+                <w:noProof/>
+                <w:webHidden/>
+              </w:rPr>
+              <w:t>28</w:t>
+            </w:r>
+            <w:r>
+              <w:rPr>
+                <w:noProof/>
+                <w:webHidden/>
+              </w:rPr>
+              <w:fldChar w:fldCharType="end"/>
+            </w:r>
+          </w:hyperlink>
+        </w:p>
+        <w:p>
+          <w:pPr>
+            <w:pStyle w:val="TDC2"/>
+            <w:tabs>
+              <w:tab w:val="right" w:leader="dot" w:pos="8828"/>
+            </w:tabs>
+            <w:rPr>
+              <w:rFonts w:eastAsiaTheme="minorEastAsia"/>
+              <w:noProof/>
+              <w:kern w:val="2"/>
+              <w:lang w:eastAsia="es-MX"/>
+              <w14:ligatures w14:val="standardContextual"/>
+            </w:rPr>
+          </w:pPr>
+          <w:hyperlink w:anchor="_Toc147268452" w:history="1">
+            <w:r>
+              <w:rPr>
+                <w:rStyle w:val="Hipervnculo"/>
+                <w:noProof/>
+              </w:rPr>
+              <w:t>API Zona Estado</w:t>
+            </w:r>
+            <w:r>
+              <w:rPr>
+                <w:noProof/>
+                <w:webHidden/>
+              </w:rPr>
+              <w:tab/>
+            </w:r>
+            <w:r>
+              <w:rPr>
+                <w:noProof/>
+                <w:webHidden/>
+              </w:rPr>
+              <w:fldChar w:fldCharType="begin"/>
+            </w:r>
+            <w:r>
+              <w:rPr>
+                <w:noProof/>
+                <w:webHidden/>
+              </w:rPr>
+              <w:instrText xml:space="preserve"> PAGEREF _Toc147268452 \h </w:instrText>
+            </w:r>
+            <w:r>
+              <w:rPr>
+                <w:noProof/>
+                <w:webHidden/>
+              </w:rPr>
+            </w:r>
+            <w:r>
+              <w:rPr>
+                <w:noProof/>
+                <w:webHidden/>
+              </w:rPr>
+              <w:fldChar w:fldCharType="separate"/>
+            </w:r>
+            <w:r>
+              <w:rPr>
+                <w:noProof/>
+                <w:webHidden/>
+              </w:rPr>
+              <w:t>28</w:t>
             </w:r>
             <w:r>
               <w:rPr>
@@ -1132,6 +2242,11 @@
     <w:p/>
     <w:p/>
     <w:p/>
+    <w:p/>
+    <w:p/>
+    <w:p/>
+    <w:p/>
+    <w:p/>
     <w:p>
       <w:pPr>
         <w:pStyle w:val="Ttulo1"/>
@@ -1143,7 +2258,7 @@
           <w:szCs w:val="23"/>
         </w:rPr>
       </w:pPr>
-      <w:bookmarkStart w:id="0" w:name="_Toc97412834"/>
+      <w:bookmarkStart w:id="0" w:name="_Toc147268423"/>
       <w:r>
         <w:rPr>
           <w:rStyle w:val="Textoennegrita"/>
@@ -1152,6 +2267,7 @@
           <w:sz w:val="23"/>
           <w:szCs w:val="23"/>
         </w:rPr>
+        <w:lastRenderedPageBreak/>
         <w:t xml:space="preserve">Instalación de NODO JS y NPM- </w:t>
       </w:r>
       <w:proofErr w:type="spellStart"/>
@@ -1388,7 +2504,6 @@
           <w:sz w:val="23"/>
           <w:szCs w:val="23"/>
         </w:rPr>
-        <w:lastRenderedPageBreak/>
         <w:drawing>
           <wp:inline distT="0" distB="0" distL="0" distR="0" wp14:anchorId="2D7FF980" wp14:editId="219368A9">
             <wp:extent cx="2762250" cy="2162175"/>
@@ -1507,6 +2622,7 @@
           <w:sz w:val="23"/>
           <w:szCs w:val="23"/>
         </w:rPr>
+        <w:lastRenderedPageBreak/>
         <w:drawing>
           <wp:inline distT="0" distB="0" distL="0" distR="0" wp14:anchorId="2F22E7F9" wp14:editId="692A075B">
             <wp:extent cx="1714500" cy="3105150"/>
@@ -1760,7 +2876,6 @@
         <w:rPr>
           <w:noProof/>
         </w:rPr>
-        <w:lastRenderedPageBreak/>
         <w:drawing>
           <wp:inline distT="0" distB="0" distL="0" distR="0" wp14:anchorId="65D17D87" wp14:editId="30C993FD">
             <wp:extent cx="2094931" cy="1035870"/>
@@ -2024,8 +3139,9 @@
       <w:pPr>
         <w:pStyle w:val="Ttulo2"/>
       </w:pPr>
-      <w:bookmarkStart w:id="1" w:name="_Toc97412835"/>
-      <w:r>
+      <w:bookmarkStart w:id="1" w:name="_Toc147268424"/>
+      <w:r>
+        <w:lastRenderedPageBreak/>
         <w:t xml:space="preserve">Instalación de angular </w:t>
       </w:r>
       <w:proofErr w:type="spellStart"/>
@@ -2593,8 +3709,9 @@
       <w:pPr>
         <w:pStyle w:val="Ttulo2"/>
       </w:pPr>
-      <w:bookmarkStart w:id="2" w:name="_Toc97412836"/>
-      <w:r>
+      <w:bookmarkStart w:id="2" w:name="_Toc147268425"/>
+      <w:r>
+        <w:lastRenderedPageBreak/>
         <w:t>Creación de proyecto de angular.</w:t>
       </w:r>
       <w:bookmarkEnd w:id="2"/>
@@ -2828,7 +3945,6 @@
           <w:sz w:val="23"/>
           <w:szCs w:val="23"/>
         </w:rPr>
-        <w:lastRenderedPageBreak/>
         <w:br/>
       </w:r>
       <w:r>
@@ -2962,7 +4078,6 @@
         <w:rPr>
           <w:noProof/>
         </w:rPr>
-        <w:lastRenderedPageBreak/>
         <w:drawing>
           <wp:inline distT="0" distB="0" distL="0" distR="0" wp14:anchorId="27F9B4E3" wp14:editId="292EF255">
             <wp:extent cx="5612130" cy="2821940"/>
@@ -3199,9 +4314,8 @@
       <w:pPr>
         <w:pStyle w:val="Ttulo1"/>
       </w:pPr>
-      <w:bookmarkStart w:id="3" w:name="_Toc97412837"/>
-      <w:r>
-        <w:lastRenderedPageBreak/>
+      <w:bookmarkStart w:id="3" w:name="_Toc147268426"/>
+      <w:r>
         <w:t xml:space="preserve">Instalación y configuración de Spring </w:t>
       </w:r>
       <w:proofErr w:type="spellStart"/>
@@ -3343,7 +4457,7 @@
       <w:pPr>
         <w:pStyle w:val="Ttulo2"/>
       </w:pPr>
-      <w:bookmarkStart w:id="4" w:name="_Toc97412838"/>
+      <w:bookmarkStart w:id="4" w:name="_Toc147268427"/>
       <w:r>
         <w:t>Instalación de OpenJDK11</w:t>
       </w:r>
@@ -3997,7 +5111,7 @@
       <w:pPr>
         <w:pStyle w:val="Ttulo2"/>
       </w:pPr>
-      <w:bookmarkStart w:id="5" w:name="_Toc97412839"/>
+      <w:bookmarkStart w:id="5" w:name="_Toc147268428"/>
       <w:r>
         <w:lastRenderedPageBreak/>
         <w:t xml:space="preserve">Creación de proyecto en Spring </w:t>
@@ -4602,7 +5716,7 @@
       <w:pPr>
         <w:pStyle w:val="Ttulo1"/>
       </w:pPr>
-      <w:bookmarkStart w:id="6" w:name="_Toc97412840"/>
+      <w:bookmarkStart w:id="6" w:name="_Toc147268429"/>
       <w:r>
         <w:t>Creación de repositorio en GIT.</w:t>
       </w:r>
@@ -4968,7 +6082,7 @@
       <w:pPr>
         <w:pStyle w:val="Ttulo2"/>
       </w:pPr>
-      <w:bookmarkStart w:id="7" w:name="_Toc97412841"/>
+      <w:bookmarkStart w:id="7" w:name="_Toc147268430"/>
       <w:r>
         <w:t>Configuración de repositorio en equipo de desarrollo.</w:t>
       </w:r>
@@ -5143,16 +6257,18 @@
           <w:color w:val="333333"/>
           <w:sz w:val="23"/>
           <w:szCs w:val="23"/>
-        </w:rPr>
-      </w:pPr>
-      <w:r>
-        <w:rPr>
-          <w:rFonts w:ascii="Montserrat" w:hAnsi="Montserrat"/>
-          <w:color w:val="333333"/>
-          <w:sz w:val="23"/>
-          <w:szCs w:val="23"/>
-        </w:rPr>
-        <w:t xml:space="preserve">$ </w:t>
+          <w:lang w:val="en-US"/>
+        </w:rPr>
+      </w:pPr>
+      <w:r>
+        <w:rPr>
+          <w:rFonts w:ascii="Montserrat" w:hAnsi="Montserrat"/>
+          <w:color w:val="333333"/>
+          <w:sz w:val="23"/>
+          <w:szCs w:val="23"/>
+          <w:lang w:val="en-US"/>
+        </w:rPr>
+        <w:t>$ git config --global user.name "</w:t>
       </w:r>
       <w:proofErr w:type="spellStart"/>
       <w:r>
@@ -5161,8 +6277,9 @@
           <w:color w:val="333333"/>
           <w:sz w:val="23"/>
           <w:szCs w:val="23"/>
-        </w:rPr>
-        <w:t>git</w:t>
+          <w:lang w:val="en-US"/>
+        </w:rPr>
+        <w:t>RicharFl</w:t>
       </w:r>
       <w:proofErr w:type="spellEnd"/>
       <w:r>
@@ -5171,46 +6288,7 @@
           <w:color w:val="333333"/>
           <w:sz w:val="23"/>
           <w:szCs w:val="23"/>
-        </w:rPr>
-        <w:t xml:space="preserve"> </w:t>
-      </w:r>
-      <w:proofErr w:type="spellStart"/>
-      <w:r>
-        <w:rPr>
-          <w:rFonts w:ascii="Montserrat" w:hAnsi="Montserrat"/>
-          <w:color w:val="333333"/>
-          <w:sz w:val="23"/>
-          <w:szCs w:val="23"/>
-        </w:rPr>
-        <w:t>config</w:t>
-      </w:r>
-      <w:proofErr w:type="spellEnd"/>
-      <w:r>
-        <w:rPr>
-          <w:rFonts w:ascii="Montserrat" w:hAnsi="Montserrat"/>
-          <w:color w:val="333333"/>
-          <w:sz w:val="23"/>
-          <w:szCs w:val="23"/>
-        </w:rPr>
-        <w:t xml:space="preserve"> --global user.name "</w:t>
-      </w:r>
-      <w:proofErr w:type="spellStart"/>
-      <w:r>
-        <w:rPr>
-          <w:rFonts w:ascii="Montserrat" w:hAnsi="Montserrat"/>
-          <w:color w:val="333333"/>
-          <w:sz w:val="23"/>
-          <w:szCs w:val="23"/>
-        </w:rPr>
-        <w:t>RicharFl</w:t>
-      </w:r>
-      <w:proofErr w:type="spellEnd"/>
-      <w:r>
-        <w:rPr>
-          <w:rFonts w:ascii="Montserrat" w:hAnsi="Montserrat"/>
-          <w:color w:val="333333"/>
-          <w:sz w:val="23"/>
-          <w:szCs w:val="23"/>
+          <w:lang w:val="en-US"/>
         </w:rPr>
         <w:t>"</w:t>
       </w:r>
@@ -5220,57 +6298,10 @@
           <w:color w:val="333333"/>
           <w:sz w:val="23"/>
           <w:szCs w:val="23"/>
+          <w:lang w:val="en-US"/>
         </w:rPr>
         <w:br/>
-      </w:r>
-      <w:r>
-        <w:rPr>
-          <w:rFonts w:ascii="Montserrat" w:hAnsi="Montserrat"/>
-          <w:color w:val="333333"/>
-          <w:sz w:val="23"/>
-          <w:szCs w:val="23"/>
-        </w:rPr>
-        <w:t xml:space="preserve">$ </w:t>
-      </w:r>
-      <w:proofErr w:type="spellStart"/>
-      <w:r>
-        <w:rPr>
-          <w:rFonts w:ascii="Montserrat" w:hAnsi="Montserrat"/>
-          <w:color w:val="333333"/>
-          <w:sz w:val="23"/>
-          <w:szCs w:val="23"/>
-        </w:rPr>
-        <w:t>git</w:t>
-      </w:r>
-      <w:proofErr w:type="spellEnd"/>
-      <w:r>
-        <w:rPr>
-          <w:rFonts w:ascii="Montserrat" w:hAnsi="Montserrat"/>
-          <w:color w:val="333333"/>
-          <w:sz w:val="23"/>
-          <w:szCs w:val="23"/>
-        </w:rPr>
-        <w:t xml:space="preserve"> </w:t>
-      </w:r>
-      <w:proofErr w:type="spellStart"/>
-      <w:r>
-        <w:rPr>
-          <w:rFonts w:ascii="Montserrat" w:hAnsi="Montserrat"/>
-          <w:color w:val="333333"/>
-          <w:sz w:val="23"/>
-          <w:szCs w:val="23"/>
-        </w:rPr>
-        <w:t>config</w:t>
-      </w:r>
-      <w:proofErr w:type="spellEnd"/>
-      <w:r>
-        <w:rPr>
-          <w:rFonts w:ascii="Montserrat" w:hAnsi="Montserrat"/>
-          <w:color w:val="333333"/>
-          <w:sz w:val="23"/>
-          <w:szCs w:val="23"/>
-        </w:rPr>
-        <w:t xml:space="preserve"> --global </w:t>
+        <w:t xml:space="preserve">$ git config --global </w:t>
       </w:r>
       <w:proofErr w:type="spellStart"/>
       <w:proofErr w:type="gramStart"/>
@@ -5280,6 +6311,7 @@
           <w:color w:val="333333"/>
           <w:sz w:val="23"/>
           <w:szCs w:val="23"/>
+          <w:lang w:val="en-US"/>
         </w:rPr>
         <w:t>user.email</w:t>
       </w:r>
@@ -5291,6 +6323,7 @@
           <w:color w:val="333333"/>
           <w:sz w:val="23"/>
           <w:szCs w:val="23"/>
+          <w:lang w:val="en-US"/>
         </w:rPr>
         <w:t xml:space="preserve"> </w:t>
       </w:r>
@@ -5301,6 +6334,7 @@
             <w:rFonts w:ascii="Montserrat" w:hAnsi="Montserrat"/>
             <w:sz w:val="23"/>
             <w:szCs w:val="23"/>
+            <w:lang w:val="en-US"/>
           </w:rPr>
           <w:t>ricardo_6_11@hotmail.com</w:t>
         </w:r>
@@ -5429,7 +6463,6 @@
         </w:rPr>
         <w:t>–</w:t>
       </w:r>
-      <w:proofErr w:type="spellStart"/>
       <w:r>
         <w:rPr>
           <w:rFonts w:ascii="Montserrat" w:hAnsi="Montserrat"/>
@@ -5439,7 +6472,6 @@
         </w:rPr>
         <w:t>list</w:t>
       </w:r>
-      <w:proofErr w:type="spellEnd"/>
       <w:r>
         <w:rPr>
           <w:rFonts w:ascii="Montserrat" w:hAnsi="Montserrat"/>
@@ -5702,7 +6734,7 @@
       <w:pPr>
         <w:pStyle w:val="Ttulo2"/>
       </w:pPr>
-      <w:bookmarkStart w:id="8" w:name="_Toc97412842"/>
+      <w:bookmarkStart w:id="8" w:name="_Toc147268431"/>
       <w:r>
         <w:t>Clonación de repositorio.</w:t>
       </w:r>
@@ -5780,7 +6812,7 @@
           <w:noProof/>
         </w:rPr>
         <w:drawing>
-          <wp:inline distT="0" distB="0" distL="0" distR="0" wp14:anchorId="23636F11" wp14:editId="7F982375">
+          <wp:inline distT="0" distB="0" distL="0" distR="0" wp14:anchorId="23636F11" wp14:editId="2394AEE4">
             <wp:extent cx="2514600" cy="1451913"/>
             <wp:effectExtent l="76200" t="76200" r="133350" b="129540"/>
             <wp:docPr id="29" name="Imagen 29" descr="Botón de &quot;Código&quot;"/>
@@ -6242,6 +7274,7 @@
           <w:color w:val="333333"/>
           <w:sz w:val="23"/>
           <w:szCs w:val="23"/>
+          <w:lang w:val="en-US"/>
         </w:rPr>
       </w:pPr>
       <w:r>
@@ -6257,7 +7290,6 @@
         </w:rPr>
         <w:t xml:space="preserve"> </w:t>
       </w:r>
-      <w:proofErr w:type="spellStart"/>
       <w:r>
         <w:rPr>
           <w:rFonts w:ascii="Montserrat" w:hAnsi="Montserrat"/>
@@ -6268,10 +7300,10 @@
           <w:color w:val="333333"/>
           <w:sz w:val="23"/>
           <w:szCs w:val="23"/>
-        </w:rPr>
-        <w:t>git</w:t>
-      </w:r>
-      <w:proofErr w:type="spellEnd"/>
+          <w:lang w:val="en-US"/>
+        </w:rPr>
+        <w:t xml:space="preserve">git clone </w:t>
+      </w:r>
       <w:r>
         <w:rPr>
           <w:rFonts w:ascii="Montserrat" w:hAnsi="Montserrat"/>
@@ -6282,19 +7314,7 @@
           <w:color w:val="333333"/>
           <w:sz w:val="23"/>
           <w:szCs w:val="23"/>
-        </w:rPr>
-        <w:t xml:space="preserve"> clone </w:t>
-      </w:r>
-      <w:r>
-        <w:rPr>
-          <w:rFonts w:ascii="Montserrat" w:hAnsi="Montserrat"/>
-          <w:b/>
-          <w:bCs/>
-          <w:i/>
-          <w:iCs/>
-          <w:color w:val="333333"/>
-          <w:sz w:val="23"/>
-          <w:szCs w:val="23"/>
+          <w:lang w:val="en-US"/>
         </w:rPr>
         <w:t>https://github.com/RicharFl/ProyectoP2_Heldesk.git</w:t>
       </w:r>
@@ -6417,7 +7437,7 @@
       <w:pPr>
         <w:pStyle w:val="Ttulo2"/>
       </w:pPr>
-      <w:bookmarkStart w:id="9" w:name="_Toc97412843"/>
+      <w:bookmarkStart w:id="9" w:name="_Toc147268432"/>
       <w:proofErr w:type="spellStart"/>
       <w:r>
         <w:t>Commid</w:t>
@@ -6579,16 +7599,18 @@
           <w:color w:val="333333"/>
           <w:sz w:val="23"/>
           <w:szCs w:val="23"/>
-        </w:rPr>
-      </w:pPr>
-      <w:r>
-        <w:rPr>
-          <w:rFonts w:ascii="Montserrat" w:hAnsi="Montserrat"/>
-          <w:color w:val="333333"/>
-          <w:sz w:val="23"/>
-          <w:szCs w:val="23"/>
-        </w:rPr>
-        <w:t>S ingresa “</w:t>
+          <w:lang w:val="en-US"/>
+        </w:rPr>
+      </w:pPr>
+      <w:r>
+        <w:rPr>
+          <w:rFonts w:ascii="Montserrat" w:hAnsi="Montserrat"/>
+          <w:color w:val="333333"/>
+          <w:sz w:val="23"/>
+          <w:szCs w:val="23"/>
+          <w:lang w:val="en-US"/>
+        </w:rPr>
+        <w:t xml:space="preserve">S </w:t>
       </w:r>
       <w:proofErr w:type="spellStart"/>
       <w:r>
@@ -6597,8 +7619,9 @@
           <w:color w:val="333333"/>
           <w:sz w:val="23"/>
           <w:szCs w:val="23"/>
-        </w:rPr>
-        <w:t>git</w:t>
+          <w:lang w:val="en-US"/>
+        </w:rPr>
+        <w:t>ingresa</w:t>
       </w:r>
       <w:proofErr w:type="spellEnd"/>
       <w:r>
@@ -6607,28 +7630,9 @@
           <w:color w:val="333333"/>
           <w:sz w:val="23"/>
           <w:szCs w:val="23"/>
-        </w:rPr>
-        <w:t xml:space="preserve"> </w:t>
-      </w:r>
-      <w:proofErr w:type="spellStart"/>
-      <w:r>
-        <w:rPr>
-          <w:rFonts w:ascii="Montserrat" w:hAnsi="Montserrat"/>
-          <w:color w:val="333333"/>
-          <w:sz w:val="23"/>
-          <w:szCs w:val="23"/>
-        </w:rPr>
-        <w:t>commit</w:t>
-      </w:r>
-      <w:proofErr w:type="spellEnd"/>
-      <w:r>
-        <w:rPr>
-          <w:rFonts w:ascii="Montserrat" w:hAnsi="Montserrat"/>
-          <w:color w:val="333333"/>
-          <w:sz w:val="23"/>
-          <w:szCs w:val="23"/>
-        </w:rPr>
-        <w:t xml:space="preserve"> -m “””</w:t>
+          <w:lang w:val="en-US"/>
+        </w:rPr>
+        <w:t xml:space="preserve"> “git commit -m “””</w:t>
       </w:r>
     </w:p>
     <w:p>
@@ -6987,7 +7991,7 @@
       <w:pPr>
         <w:pStyle w:val="Ttulo1"/>
       </w:pPr>
-      <w:bookmarkStart w:id="10" w:name="_Toc97412844"/>
+      <w:bookmarkStart w:id="10" w:name="_Toc147268433"/>
       <w:r>
         <w:t xml:space="preserve">Instalación de MYSQL </w:t>
       </w:r>
@@ -7080,7 +8084,7 @@
           <w:noProof/>
         </w:rPr>
         <w:drawing>
-          <wp:inline distT="0" distB="0" distL="0" distR="0" wp14:anchorId="27AC4889" wp14:editId="325D6286">
+          <wp:inline distT="0" distB="0" distL="0" distR="0" wp14:anchorId="27AC4889" wp14:editId="30756AF3">
             <wp:extent cx="2536166" cy="1930965"/>
             <wp:effectExtent l="0" t="0" r="0" b="0"/>
             <wp:docPr id="66" name="Imagen 66"/>
@@ -7866,7 +8870,7 @@
           <w:noProof/>
         </w:rPr>
         <w:drawing>
-          <wp:inline distT="0" distB="0" distL="0" distR="0" wp14:anchorId="01E1EC48" wp14:editId="25C385E8">
+          <wp:inline distT="0" distB="0" distL="0" distR="0" wp14:anchorId="01E1EC48" wp14:editId="4405E029">
             <wp:extent cx="2711669" cy="3058068"/>
             <wp:effectExtent l="0" t="0" r="0" b="9525"/>
             <wp:docPr id="14" name="Imagen 14"/>
@@ -7928,7 +8932,7 @@
       <w:pPr>
         <w:pStyle w:val="Ttulo1"/>
       </w:pPr>
-      <w:bookmarkStart w:id="11" w:name="_Toc97412845"/>
+      <w:bookmarkStart w:id="11" w:name="_Toc147268434"/>
       <w:r>
         <w:lastRenderedPageBreak/>
         <w:t>Creación de usuario a nivel BD</w:t>
@@ -7949,7 +8953,7 @@
       <w:pPr>
         <w:pStyle w:val="Ttulo2"/>
       </w:pPr>
-      <w:bookmarkStart w:id="12" w:name="_Toc97412846"/>
+      <w:bookmarkStart w:id="12" w:name="_Toc147268435"/>
       <w:r>
         <w:t>Administrador</w:t>
       </w:r>
@@ -8024,11 +9028,9 @@
             <w:tcW w:w="4212" w:type="dxa"/>
           </w:tcPr>
           <w:p>
-            <w:proofErr w:type="spellStart"/>
             <w:r>
               <w:t>Password</w:t>
             </w:r>
-            <w:proofErr w:type="spellEnd"/>
           </w:p>
         </w:tc>
         <w:tc>
@@ -8132,7 +9134,7 @@
       <w:pPr>
         <w:pStyle w:val="Ttulo2"/>
       </w:pPr>
-      <w:bookmarkStart w:id="13" w:name="_Toc97412847"/>
+      <w:bookmarkStart w:id="13" w:name="_Toc147268436"/>
       <w:r>
         <w:t>SoporteN2</w:t>
       </w:r>
@@ -8140,13 +9142,7 @@
     </w:p>
     <w:p>
       <w:r>
-        <w:t xml:space="preserve">El usuario soporte tendrá </w:t>
-      </w:r>
-      <w:r>
-        <w:t xml:space="preserve">asignado </w:t>
-      </w:r>
-      <w:r>
-        <w:t>los privilegios asignados a el flujo de un ticket.</w:t>
+        <w:t>El usuario soporte tendrá asignado los privilegios asignados a el flujo de un ticket.</w:t>
       </w:r>
     </w:p>
     <w:tbl>
@@ -8195,11 +9191,9 @@
             <w:tcW w:w="4212" w:type="dxa"/>
           </w:tcPr>
           <w:p>
-            <w:proofErr w:type="spellStart"/>
             <w:r>
               <w:t>Password</w:t>
             </w:r>
-            <w:proofErr w:type="spellEnd"/>
           </w:p>
         </w:tc>
         <w:tc>
@@ -8453,8 +9447,16 @@
             <w:tcW w:w="2869" w:type="dxa"/>
           </w:tcPr>
           <w:p>
+            <w:pPr>
+              <w:rPr>
+                <w:lang w:val="en-US"/>
+              </w:rPr>
+            </w:pPr>
             <w:proofErr w:type="spellStart"/>
             <w:r>
+              <w:rPr>
+                <w:lang w:val="en-US"/>
+              </w:rPr>
               <w:t>helpdesk_qa_prep.sol_alm</w:t>
             </w:r>
             <w:proofErr w:type="spellEnd"/>
@@ -8629,7 +9631,7 @@
       <w:pPr>
         <w:pStyle w:val="Ttulo2"/>
       </w:pPr>
-      <w:bookmarkStart w:id="14" w:name="_Toc97412848"/>
+      <w:bookmarkStart w:id="14" w:name="_Toc147268437"/>
       <w:r>
         <w:t>Almacén</w:t>
       </w:r>
@@ -8637,22 +9639,13 @@
     </w:p>
     <w:p>
       <w:r>
-        <w:t>El usuario soporte tendrá asi</w:t>
-      </w:r>
-      <w:r>
-        <w:t>gna</w:t>
-      </w:r>
-      <w:r>
-        <w:t xml:space="preserve">do los privilegios asignados a el flujo de </w:t>
+        <w:t xml:space="preserve">El usuario soporte tendrá asignado los privilegios asignados a el flujo de </w:t>
       </w:r>
       <w:r>
         <w:t>una solicitud</w:t>
       </w:r>
       <w:r>
-        <w:t xml:space="preserve"> de ticket</w:t>
-      </w:r>
-      <w:r>
-        <w:t>.</w:t>
+        <w:t xml:space="preserve"> de ticket.</w:t>
       </w:r>
     </w:p>
     <w:p/>
@@ -8702,11 +9695,9 @@
             <w:tcW w:w="4212" w:type="dxa"/>
           </w:tcPr>
           <w:p>
-            <w:proofErr w:type="spellStart"/>
             <w:r>
               <w:t>Password</w:t>
             </w:r>
-            <w:proofErr w:type="spellEnd"/>
           </w:p>
         </w:tc>
         <w:tc>
@@ -8941,8 +9932,16 @@
             <w:tcW w:w="2869" w:type="dxa"/>
           </w:tcPr>
           <w:p>
+            <w:pPr>
+              <w:rPr>
+                <w:lang w:val="en-US"/>
+              </w:rPr>
+            </w:pPr>
             <w:proofErr w:type="spellStart"/>
             <w:r>
+              <w:rPr>
+                <w:lang w:val="en-US"/>
+              </w:rPr>
               <w:t>helpdesk_qa_prep.sol_alm</w:t>
             </w:r>
             <w:proofErr w:type="spellEnd"/>
@@ -9238,6 +10237,2176 @@
         </w:rPr>
       </w:pPr>
     </w:p>
+    <w:p>
+      <w:pPr>
+        <w:pStyle w:val="Ttulo1"/>
+      </w:pPr>
+      <w:bookmarkStart w:id="15" w:name="_Toc147268438"/>
+      <w:proofErr w:type="spellStart"/>
+      <w:r>
+        <w:t>B</w:t>
+      </w:r>
+      <w:r>
+        <w:t>ackend</w:t>
+      </w:r>
+      <w:proofErr w:type="spellEnd"/>
+      <w:r>
+        <w:t xml:space="preserve"> </w:t>
+      </w:r>
+      <w:r>
+        <w:t>APIS REST</w:t>
+      </w:r>
+      <w:bookmarkEnd w:id="15"/>
+    </w:p>
+    <w:p/>
+    <w:p>
+      <w:r>
+        <w:t>Los procesos para desarrollar</w:t>
+      </w:r>
+      <w:r>
+        <w:t xml:space="preserve"> en la sección de </w:t>
+      </w:r>
+      <w:proofErr w:type="spellStart"/>
+      <w:r>
+        <w:t>Ba</w:t>
+      </w:r>
+      <w:r>
+        <w:t>ck</w:t>
+      </w:r>
+      <w:r>
+        <w:t>ed</w:t>
+      </w:r>
+      <w:proofErr w:type="spellEnd"/>
+      <w:r>
+        <w:t xml:space="preserve"> </w:t>
+      </w:r>
+      <w:r>
+        <w:t>estarán</w:t>
+      </w:r>
+      <w:r>
+        <w:t xml:space="preserve"> </w:t>
+      </w:r>
+      <w:r>
+        <w:t>referidos</w:t>
+      </w:r>
+      <w:r>
+        <w:t xml:space="preserve"> al desarrollo de las implementaciones necesarias </w:t>
+      </w:r>
+      <w:r>
+        <w:t xml:space="preserve">descritas </w:t>
+      </w:r>
+      <w:r>
+        <w:t xml:space="preserve">al inicio de dicho documento. </w:t>
+      </w:r>
+    </w:p>
+    <w:p>
+      <w:r>
+        <w:lastRenderedPageBreak/>
+        <w:t xml:space="preserve">Por lo anterior, la información se </w:t>
+      </w:r>
+      <w:r>
+        <w:t>encontrará</w:t>
+      </w:r>
+      <w:r>
+        <w:t xml:space="preserve"> desglosada por </w:t>
+      </w:r>
+      <w:r>
+        <w:t>APIS REST</w:t>
+      </w:r>
+      <w:r>
+        <w:t xml:space="preserve">, en el desarrollo estará descrito por la siguiente estructura </w:t>
+      </w:r>
+      <w:r>
+        <w:t>MVC</w:t>
+      </w:r>
+    </w:p>
+    <w:p/>
+    <w:p>
+      <w:pPr>
+        <w:pStyle w:val="Prrafodelista"/>
+        <w:numPr>
+          <w:ilvl w:val="0"/>
+          <w:numId w:val="14"/>
+        </w:numPr>
+      </w:pPr>
+      <w:r>
+        <w:t>Modelos</w:t>
+      </w:r>
+    </w:p>
+    <w:p>
+      <w:pPr>
+        <w:pStyle w:val="Prrafodelista"/>
+        <w:numPr>
+          <w:ilvl w:val="0"/>
+          <w:numId w:val="14"/>
+        </w:numPr>
+      </w:pPr>
+      <w:r>
+        <w:t>Servicios</w:t>
+      </w:r>
+    </w:p>
+    <w:p>
+      <w:pPr>
+        <w:pStyle w:val="Prrafodelista"/>
+        <w:numPr>
+          <w:ilvl w:val="0"/>
+          <w:numId w:val="14"/>
+        </w:numPr>
+      </w:pPr>
+      <w:r>
+        <w:t>Servicios IMPL</w:t>
+      </w:r>
+    </w:p>
+    <w:p>
+      <w:pPr>
+        <w:pStyle w:val="Prrafodelista"/>
+        <w:numPr>
+          <w:ilvl w:val="0"/>
+          <w:numId w:val="14"/>
+        </w:numPr>
+      </w:pPr>
+      <w:r>
+        <w:t>Controladores</w:t>
+      </w:r>
+    </w:p>
+    <w:p>
+      <w:pPr>
+        <w:pStyle w:val="Prrafodelista"/>
+        <w:numPr>
+          <w:ilvl w:val="0"/>
+          <w:numId w:val="14"/>
+        </w:numPr>
+      </w:pPr>
+      <w:r>
+        <w:t xml:space="preserve">Repositorios </w:t>
+      </w:r>
+    </w:p>
+    <w:p>
+      <w:r>
+        <w:t xml:space="preserve">Siguiendo el diseño antes </w:t>
+      </w:r>
+      <w:r>
+        <w:t>misionado se describen l</w:t>
+      </w:r>
+      <w:r>
+        <w:t xml:space="preserve">os siguientes </w:t>
+      </w:r>
+      <w:r>
+        <w:t>APIS REST asi como sus End Point</w:t>
+      </w:r>
+    </w:p>
+    <w:p>
+      <w:pPr>
+        <w:pStyle w:val="Ttulo2"/>
+      </w:pPr>
+      <w:bookmarkStart w:id="16" w:name="_Toc147268439"/>
+      <w:r>
+        <w:t xml:space="preserve">API </w:t>
+      </w:r>
+      <w:r>
+        <w:t>Almacén</w:t>
+      </w:r>
+      <w:bookmarkEnd w:id="16"/>
+    </w:p>
+    <w:p/>
+    <w:p>
+      <w:pPr>
+        <w:pStyle w:val="Prrafodelista"/>
+        <w:numPr>
+          <w:ilvl w:val="0"/>
+          <w:numId w:val="15"/>
+        </w:numPr>
+      </w:pPr>
+      <w:r>
+        <w:t xml:space="preserve">Modelo </w:t>
+      </w:r>
+    </w:p>
+    <w:p>
+      <w:pPr>
+        <w:autoSpaceDE w:val="0"/>
+        <w:autoSpaceDN w:val="0"/>
+        <w:adjustRightInd w:val="0"/>
+        <w:spacing w:after="0" w:line="240" w:lineRule="auto"/>
+        <w:rPr>
+          <w:rFonts w:ascii="Consolas" w:hAnsi="Consolas" w:cs="Consolas"/>
+          <w:sz w:val="20"/>
+          <w:szCs w:val="20"/>
+          <w:lang w:val="en-US"/>
+        </w:rPr>
+      </w:pPr>
+      <w:r>
+        <w:rPr>
+          <w:rFonts w:ascii="Consolas" w:hAnsi="Consolas" w:cs="Consolas"/>
+          <w:i/>
+          <w:iCs/>
+          <w:color w:val="A0A0A0"/>
+          <w:sz w:val="20"/>
+          <w:szCs w:val="20"/>
+          <w:lang w:val="en-US"/>
+        </w:rPr>
+        <w:t>@</w:t>
+      </w:r>
+      <w:proofErr w:type="gramStart"/>
+      <w:r>
+        <w:rPr>
+          <w:rFonts w:ascii="Consolas" w:hAnsi="Consolas" w:cs="Consolas"/>
+          <w:i/>
+          <w:iCs/>
+          <w:color w:val="A0A0A0"/>
+          <w:sz w:val="20"/>
+          <w:szCs w:val="20"/>
+          <w:lang w:val="en-US"/>
+        </w:rPr>
+        <w:t>Table</w:t>
+      </w:r>
+      <w:r>
+        <w:rPr>
+          <w:rFonts w:ascii="Consolas" w:hAnsi="Consolas" w:cs="Consolas"/>
+          <w:color w:val="F9FAF4"/>
+          <w:sz w:val="20"/>
+          <w:szCs w:val="20"/>
+          <w:lang w:val="en-US"/>
+        </w:rPr>
+        <w:t>(</w:t>
+      </w:r>
+      <w:proofErr w:type="gramEnd"/>
+      <w:r>
+        <w:rPr>
+          <w:rFonts w:ascii="Consolas" w:hAnsi="Consolas" w:cs="Consolas"/>
+          <w:color w:val="EB4B64"/>
+          <w:sz w:val="20"/>
+          <w:szCs w:val="20"/>
+          <w:lang w:val="en-US"/>
+        </w:rPr>
+        <w:t>name</w:t>
+      </w:r>
+      <w:r>
+        <w:rPr>
+          <w:rFonts w:ascii="Consolas" w:hAnsi="Consolas" w:cs="Consolas"/>
+          <w:color w:val="D9E8F7"/>
+          <w:sz w:val="20"/>
+          <w:szCs w:val="20"/>
+          <w:lang w:val="en-US"/>
+        </w:rPr>
+        <w:t xml:space="preserve"> </w:t>
+      </w:r>
+      <w:r>
+        <w:rPr>
+          <w:rFonts w:ascii="Consolas" w:hAnsi="Consolas" w:cs="Consolas"/>
+          <w:color w:val="E6E6FA"/>
+          <w:sz w:val="20"/>
+          <w:szCs w:val="20"/>
+          <w:lang w:val="en-US"/>
+        </w:rPr>
+        <w:t>=</w:t>
+      </w:r>
+      <w:r>
+        <w:rPr>
+          <w:rFonts w:ascii="Consolas" w:hAnsi="Consolas" w:cs="Consolas"/>
+          <w:color w:val="D9E8F7"/>
+          <w:sz w:val="20"/>
+          <w:szCs w:val="20"/>
+          <w:lang w:val="en-US"/>
+        </w:rPr>
+        <w:t xml:space="preserve"> </w:t>
+      </w:r>
+      <w:r>
+        <w:rPr>
+          <w:rFonts w:ascii="Consolas" w:hAnsi="Consolas" w:cs="Consolas"/>
+          <w:color w:val="17C6A3"/>
+          <w:sz w:val="20"/>
+          <w:szCs w:val="20"/>
+          <w:lang w:val="en-US"/>
+        </w:rPr>
+        <w:t>"Almacen"</w:t>
+      </w:r>
+      <w:r>
+        <w:rPr>
+          <w:rFonts w:ascii="Consolas" w:hAnsi="Consolas" w:cs="Consolas"/>
+          <w:color w:val="E6E6FA"/>
+          <w:sz w:val="20"/>
+          <w:szCs w:val="20"/>
+          <w:lang w:val="en-US"/>
+        </w:rPr>
+        <w:t>,</w:t>
+      </w:r>
+      <w:r>
+        <w:rPr>
+          <w:rFonts w:ascii="Consolas" w:hAnsi="Consolas" w:cs="Consolas"/>
+          <w:color w:val="D9E8F7"/>
+          <w:sz w:val="20"/>
+          <w:szCs w:val="20"/>
+          <w:lang w:val="en-US"/>
+        </w:rPr>
+        <w:t xml:space="preserve"> </w:t>
+      </w:r>
+      <w:r>
+        <w:rPr>
+          <w:rFonts w:ascii="Consolas" w:hAnsi="Consolas" w:cs="Consolas"/>
+          <w:color w:val="EB4B64"/>
+          <w:sz w:val="20"/>
+          <w:szCs w:val="20"/>
+          <w:lang w:val="en-US"/>
+        </w:rPr>
+        <w:t>schema</w:t>
+      </w:r>
+      <w:r>
+        <w:rPr>
+          <w:rFonts w:ascii="Consolas" w:hAnsi="Consolas" w:cs="Consolas"/>
+          <w:color w:val="D9E8F7"/>
+          <w:sz w:val="20"/>
+          <w:szCs w:val="20"/>
+          <w:lang w:val="en-US"/>
+        </w:rPr>
+        <w:t xml:space="preserve"> </w:t>
+      </w:r>
+      <w:r>
+        <w:rPr>
+          <w:rFonts w:ascii="Consolas" w:hAnsi="Consolas" w:cs="Consolas"/>
+          <w:color w:val="E6E6FA"/>
+          <w:sz w:val="20"/>
+          <w:szCs w:val="20"/>
+          <w:lang w:val="en-US"/>
+        </w:rPr>
+        <w:t>=</w:t>
+      </w:r>
+      <w:r>
+        <w:rPr>
+          <w:rFonts w:ascii="Consolas" w:hAnsi="Consolas" w:cs="Consolas"/>
+          <w:color w:val="D9E8F7"/>
+          <w:sz w:val="20"/>
+          <w:szCs w:val="20"/>
+          <w:lang w:val="en-US"/>
+        </w:rPr>
+        <w:t xml:space="preserve"> </w:t>
+      </w:r>
+      <w:r>
+        <w:rPr>
+          <w:rFonts w:ascii="Consolas" w:hAnsi="Consolas" w:cs="Consolas"/>
+          <w:color w:val="17C6A3"/>
+          <w:sz w:val="20"/>
+          <w:szCs w:val="20"/>
+          <w:lang w:val="en-US"/>
+        </w:rPr>
+        <w:t>"</w:t>
+      </w:r>
+      <w:proofErr w:type="spellStart"/>
+      <w:r>
+        <w:rPr>
+          <w:rFonts w:ascii="Consolas" w:hAnsi="Consolas" w:cs="Consolas"/>
+          <w:color w:val="17C6A3"/>
+          <w:sz w:val="20"/>
+          <w:szCs w:val="20"/>
+          <w:lang w:val="en-US"/>
+        </w:rPr>
+        <w:t>helpdesk_qa_prep</w:t>
+      </w:r>
+      <w:proofErr w:type="spellEnd"/>
+      <w:r>
+        <w:rPr>
+          <w:rFonts w:ascii="Consolas" w:hAnsi="Consolas" w:cs="Consolas"/>
+          <w:color w:val="17C6A3"/>
+          <w:sz w:val="20"/>
+          <w:szCs w:val="20"/>
+          <w:lang w:val="en-US"/>
+        </w:rPr>
+        <w:t>"</w:t>
+      </w:r>
+      <w:r>
+        <w:rPr>
+          <w:rFonts w:ascii="Consolas" w:hAnsi="Consolas" w:cs="Consolas"/>
+          <w:color w:val="F9FAF4"/>
+          <w:sz w:val="20"/>
+          <w:szCs w:val="20"/>
+          <w:lang w:val="en-US"/>
+        </w:rPr>
+        <w:t>)</w:t>
+      </w:r>
+    </w:p>
+    <w:p>
+      <w:pPr>
+        <w:autoSpaceDE w:val="0"/>
+        <w:autoSpaceDN w:val="0"/>
+        <w:adjustRightInd w:val="0"/>
+        <w:spacing w:after="0" w:line="240" w:lineRule="auto"/>
+        <w:rPr>
+          <w:rFonts w:ascii="Consolas" w:hAnsi="Consolas" w:cs="Consolas"/>
+          <w:color w:val="FF0000"/>
+          <w:sz w:val="20"/>
+          <w:szCs w:val="20"/>
+          <w:lang w:val="en-US"/>
+        </w:rPr>
+      </w:pPr>
+      <w:r>
+        <w:rPr>
+          <w:rFonts w:ascii="Consolas" w:hAnsi="Consolas" w:cs="Consolas"/>
+          <w:color w:val="CC6C1D"/>
+          <w:sz w:val="20"/>
+          <w:szCs w:val="20"/>
+          <w:lang w:val="en-US"/>
+        </w:rPr>
+        <w:t>public</w:t>
+      </w:r>
+      <w:r>
+        <w:rPr>
+          <w:rFonts w:ascii="Consolas" w:hAnsi="Consolas" w:cs="Consolas"/>
+          <w:color w:val="D9E8F7"/>
+          <w:sz w:val="20"/>
+          <w:szCs w:val="20"/>
+          <w:lang w:val="en-US"/>
+        </w:rPr>
+        <w:t xml:space="preserve"> </w:t>
+      </w:r>
+      <w:r>
+        <w:rPr>
+          <w:rFonts w:ascii="Consolas" w:hAnsi="Consolas" w:cs="Consolas"/>
+          <w:color w:val="CC6C1D"/>
+          <w:sz w:val="20"/>
+          <w:szCs w:val="20"/>
+          <w:lang w:val="en-US"/>
+        </w:rPr>
+        <w:t>class</w:t>
+      </w:r>
+      <w:r>
+        <w:rPr>
+          <w:rFonts w:ascii="Consolas" w:hAnsi="Consolas" w:cs="Consolas"/>
+          <w:color w:val="D9E8F7"/>
+          <w:sz w:val="20"/>
+          <w:szCs w:val="20"/>
+          <w:lang w:val="en-US"/>
+        </w:rPr>
+        <w:t xml:space="preserve"> </w:t>
+      </w:r>
+      <w:r>
+        <w:rPr>
+          <w:rFonts w:ascii="Consolas" w:hAnsi="Consolas" w:cs="Consolas"/>
+          <w:color w:val="1290C3"/>
+          <w:sz w:val="20"/>
+          <w:szCs w:val="20"/>
+          <w:lang w:val="en-US"/>
+        </w:rPr>
+        <w:t>Almacen</w:t>
+      </w:r>
+      <w:r>
+        <w:rPr>
+          <w:rFonts w:ascii="Consolas" w:hAnsi="Consolas" w:cs="Consolas"/>
+          <w:color w:val="D9E8F7"/>
+          <w:sz w:val="20"/>
+          <w:szCs w:val="20"/>
+          <w:lang w:val="en-US"/>
+        </w:rPr>
+        <w:t xml:space="preserve"> </w:t>
+      </w:r>
+      <w:r>
+        <w:rPr>
+          <w:rFonts w:ascii="Consolas" w:hAnsi="Consolas" w:cs="Consolas"/>
+          <w:color w:val="CC6C1D"/>
+          <w:sz w:val="20"/>
+          <w:szCs w:val="20"/>
+          <w:lang w:val="en-US"/>
+        </w:rPr>
+        <w:t>implements</w:t>
+      </w:r>
+      <w:r>
+        <w:rPr>
+          <w:rFonts w:ascii="Consolas" w:hAnsi="Consolas" w:cs="Consolas"/>
+          <w:color w:val="D9E8F7"/>
+          <w:sz w:val="20"/>
+          <w:szCs w:val="20"/>
+          <w:lang w:val="en-US"/>
+        </w:rPr>
+        <w:t xml:space="preserve"> </w:t>
+      </w:r>
+      <w:r>
+        <w:rPr>
+          <w:rFonts w:ascii="Consolas" w:hAnsi="Consolas" w:cs="Consolas"/>
+          <w:color w:val="80F2F6"/>
+          <w:sz w:val="20"/>
+          <w:szCs w:val="20"/>
+          <w:lang w:val="en-US"/>
+        </w:rPr>
+        <w:t>Serializable</w:t>
+      </w:r>
+      <w:r>
+        <w:rPr>
+          <w:rFonts w:ascii="Consolas" w:hAnsi="Consolas" w:cs="Consolas"/>
+          <w:color w:val="FF0000"/>
+          <w:sz w:val="20"/>
+          <w:szCs w:val="20"/>
+          <w:lang w:val="en-US"/>
+        </w:rPr>
+        <w:t xml:space="preserve"> {</w:t>
+      </w:r>
+    </w:p>
+    <w:p>
+      <w:pPr>
+        <w:autoSpaceDE w:val="0"/>
+        <w:autoSpaceDN w:val="0"/>
+        <w:adjustRightInd w:val="0"/>
+        <w:spacing w:after="0" w:line="240" w:lineRule="auto"/>
+        <w:rPr>
+          <w:rFonts w:ascii="Consolas" w:hAnsi="Consolas" w:cs="Consolas"/>
+          <w:color w:val="FF0000"/>
+          <w:sz w:val="20"/>
+          <w:szCs w:val="20"/>
+          <w:lang w:val="en-US"/>
+        </w:rPr>
+      </w:pPr>
+      <w:r>
+        <w:rPr>
+          <w:rFonts w:ascii="Consolas" w:hAnsi="Consolas" w:cs="Consolas"/>
+          <w:color w:val="FF0000"/>
+          <w:sz w:val="20"/>
+          <w:szCs w:val="20"/>
+          <w:lang w:val="en-US"/>
+        </w:rPr>
+        <w:t>---------------</w:t>
+      </w:r>
+      <w:proofErr w:type="spellStart"/>
+      <w:r>
+        <w:rPr>
+          <w:rFonts w:ascii="Consolas" w:hAnsi="Consolas" w:cs="Consolas"/>
+          <w:color w:val="FF0000"/>
+          <w:sz w:val="20"/>
+          <w:szCs w:val="20"/>
+          <w:lang w:val="en-US"/>
+        </w:rPr>
+        <w:t>Codigo</w:t>
+      </w:r>
+      <w:proofErr w:type="spellEnd"/>
+      <w:r>
+        <w:rPr>
+          <w:rFonts w:ascii="Consolas" w:hAnsi="Consolas" w:cs="Consolas"/>
+          <w:color w:val="FF0000"/>
+          <w:sz w:val="20"/>
+          <w:szCs w:val="20"/>
+          <w:lang w:val="en-US"/>
+        </w:rPr>
+        <w:t>-----</w:t>
+      </w:r>
+    </w:p>
+    <w:p>
+      <w:pPr>
+        <w:autoSpaceDE w:val="0"/>
+        <w:autoSpaceDN w:val="0"/>
+        <w:adjustRightInd w:val="0"/>
+        <w:spacing w:after="0" w:line="240" w:lineRule="auto"/>
+        <w:rPr>
+          <w:rFonts w:ascii="Consolas" w:hAnsi="Consolas" w:cs="Consolas"/>
+          <w:sz w:val="20"/>
+          <w:szCs w:val="20"/>
+          <w:lang w:val="en-US"/>
+        </w:rPr>
+      </w:pPr>
+      <w:r>
+        <w:rPr>
+          <w:rFonts w:ascii="Consolas" w:hAnsi="Consolas" w:cs="Consolas"/>
+          <w:color w:val="FF0000"/>
+          <w:sz w:val="20"/>
+          <w:szCs w:val="20"/>
+          <w:lang w:val="en-US"/>
+        </w:rPr>
+        <w:t>}</w:t>
+      </w:r>
+    </w:p>
+    <w:p>
+      <w:pPr>
+        <w:rPr>
+          <w:lang w:val="en-US"/>
+        </w:rPr>
+      </w:pPr>
+    </w:p>
+    <w:p>
+      <w:pPr>
+        <w:pStyle w:val="Prrafodelista"/>
+        <w:numPr>
+          <w:ilvl w:val="0"/>
+          <w:numId w:val="15"/>
+        </w:numPr>
+        <w:rPr>
+          <w:lang w:val="en-US"/>
+        </w:rPr>
+      </w:pPr>
+      <w:r>
+        <w:rPr>
+          <w:lang w:val="en-US"/>
+        </w:rPr>
+        <w:t>Service</w:t>
+      </w:r>
+      <w:r>
+        <w:rPr>
+          <w:lang w:val="en-US"/>
+        </w:rPr>
+        <w:t xml:space="preserve"> </w:t>
+      </w:r>
+    </w:p>
+    <w:p>
+      <w:pPr>
+        <w:autoSpaceDE w:val="0"/>
+        <w:autoSpaceDN w:val="0"/>
+        <w:adjustRightInd w:val="0"/>
+        <w:spacing w:after="0" w:line="240" w:lineRule="auto"/>
+        <w:rPr>
+          <w:rFonts w:ascii="Consolas" w:hAnsi="Consolas" w:cs="Consolas"/>
+          <w:sz w:val="20"/>
+          <w:szCs w:val="20"/>
+        </w:rPr>
+      </w:pPr>
+      <w:proofErr w:type="spellStart"/>
+      <w:r>
+        <w:rPr>
+          <w:rFonts w:ascii="Consolas" w:hAnsi="Consolas" w:cs="Consolas"/>
+          <w:color w:val="CC6C1D"/>
+          <w:sz w:val="20"/>
+          <w:szCs w:val="20"/>
+        </w:rPr>
+        <w:t>public</w:t>
+      </w:r>
+      <w:proofErr w:type="spellEnd"/>
+      <w:r>
+        <w:rPr>
+          <w:rFonts w:ascii="Consolas" w:hAnsi="Consolas" w:cs="Consolas"/>
+          <w:color w:val="D9E8F7"/>
+          <w:sz w:val="20"/>
+          <w:szCs w:val="20"/>
+        </w:rPr>
+        <w:t xml:space="preserve"> </w:t>
+      </w:r>
+      <w:proofErr w:type="gramStart"/>
+      <w:r>
+        <w:rPr>
+          <w:rFonts w:ascii="Consolas" w:hAnsi="Consolas" w:cs="Consolas"/>
+          <w:color w:val="CC6C1D"/>
+          <w:sz w:val="20"/>
+          <w:szCs w:val="20"/>
+        </w:rPr>
+        <w:t>interface</w:t>
+      </w:r>
+      <w:proofErr w:type="gramEnd"/>
+      <w:r>
+        <w:rPr>
+          <w:rFonts w:ascii="Consolas" w:hAnsi="Consolas" w:cs="Consolas"/>
+          <w:color w:val="D9E8F7"/>
+          <w:sz w:val="20"/>
+          <w:szCs w:val="20"/>
+        </w:rPr>
+        <w:t xml:space="preserve"> </w:t>
+      </w:r>
+      <w:proofErr w:type="spellStart"/>
+      <w:r>
+        <w:rPr>
+          <w:rFonts w:ascii="Consolas" w:hAnsi="Consolas" w:cs="Consolas"/>
+          <w:color w:val="80F2F6"/>
+          <w:sz w:val="20"/>
+          <w:szCs w:val="20"/>
+        </w:rPr>
+        <w:t>AlmacenService</w:t>
+      </w:r>
+      <w:proofErr w:type="spellEnd"/>
+      <w:r>
+        <w:rPr>
+          <w:rFonts w:ascii="Consolas" w:hAnsi="Consolas" w:cs="Consolas"/>
+          <w:color w:val="D9E8F7"/>
+          <w:sz w:val="20"/>
+          <w:szCs w:val="20"/>
+        </w:rPr>
+        <w:t xml:space="preserve"> </w:t>
+      </w:r>
+      <w:r>
+        <w:rPr>
+          <w:rFonts w:ascii="Consolas" w:hAnsi="Consolas" w:cs="Consolas"/>
+          <w:color w:val="F9FAF4"/>
+          <w:sz w:val="20"/>
+          <w:szCs w:val="20"/>
+        </w:rPr>
+        <w:t>{</w:t>
+      </w:r>
+    </w:p>
+    <w:p>
+      <w:pPr>
+        <w:autoSpaceDE w:val="0"/>
+        <w:autoSpaceDN w:val="0"/>
+        <w:adjustRightInd w:val="0"/>
+        <w:spacing w:after="0" w:line="240" w:lineRule="auto"/>
+        <w:rPr>
+          <w:rFonts w:ascii="Consolas" w:hAnsi="Consolas" w:cs="Consolas"/>
+          <w:sz w:val="20"/>
+          <w:szCs w:val="20"/>
+        </w:rPr>
+      </w:pPr>
+      <w:r>
+        <w:rPr>
+          <w:rFonts w:ascii="Consolas" w:hAnsi="Consolas" w:cs="Consolas"/>
+          <w:sz w:val="20"/>
+          <w:szCs w:val="20"/>
+        </w:rPr>
+        <w:t>{</w:t>
+      </w:r>
+      <w:r>
+        <w:rPr>
+          <w:rFonts w:ascii="Consolas" w:hAnsi="Consolas" w:cs="Consolas"/>
+          <w:color w:val="D9E8F7"/>
+          <w:sz w:val="20"/>
+          <w:szCs w:val="20"/>
+        </w:rPr>
+        <w:tab/>
+      </w:r>
+    </w:p>
+    <w:p>
+      <w:pPr>
+        <w:autoSpaceDE w:val="0"/>
+        <w:autoSpaceDN w:val="0"/>
+        <w:adjustRightInd w:val="0"/>
+        <w:spacing w:after="0" w:line="240" w:lineRule="auto"/>
+        <w:rPr>
+          <w:rFonts w:ascii="Consolas" w:hAnsi="Consolas" w:cs="Consolas"/>
+          <w:sz w:val="20"/>
+          <w:szCs w:val="20"/>
+        </w:rPr>
+      </w:pPr>
+      <w:r>
+        <w:rPr>
+          <w:rFonts w:ascii="Consolas" w:hAnsi="Consolas" w:cs="Consolas"/>
+          <w:color w:val="D9E8F7"/>
+          <w:sz w:val="20"/>
+          <w:szCs w:val="20"/>
+        </w:rPr>
+        <w:tab/>
+      </w:r>
+      <w:proofErr w:type="spellStart"/>
+      <w:r>
+        <w:rPr>
+          <w:rFonts w:ascii="Consolas" w:hAnsi="Consolas" w:cs="Consolas"/>
+          <w:color w:val="1290C3"/>
+          <w:sz w:val="20"/>
+          <w:szCs w:val="20"/>
+        </w:rPr>
+        <w:t>Almacen</w:t>
+      </w:r>
+      <w:proofErr w:type="spellEnd"/>
+      <w:r>
+        <w:rPr>
+          <w:rFonts w:ascii="Consolas" w:hAnsi="Consolas" w:cs="Consolas"/>
+          <w:color w:val="D9E8F7"/>
+          <w:sz w:val="20"/>
+          <w:szCs w:val="20"/>
+        </w:rPr>
+        <w:t xml:space="preserve"> </w:t>
+      </w:r>
+      <w:proofErr w:type="spellStart"/>
+      <w:r>
+        <w:rPr>
+          <w:rFonts w:ascii="Consolas" w:hAnsi="Consolas" w:cs="Consolas"/>
+          <w:color w:val="1EB540"/>
+          <w:sz w:val="20"/>
+          <w:szCs w:val="20"/>
+        </w:rPr>
+        <w:t>AgregarProducto</w:t>
+      </w:r>
+      <w:proofErr w:type="spellEnd"/>
+      <w:r>
+        <w:rPr>
+          <w:rFonts w:ascii="Consolas" w:hAnsi="Consolas" w:cs="Consolas"/>
+          <w:color w:val="D9E8F7"/>
+          <w:sz w:val="20"/>
+          <w:szCs w:val="20"/>
+        </w:rPr>
+        <w:t xml:space="preserve"> </w:t>
+      </w:r>
+      <w:r>
+        <w:rPr>
+          <w:rFonts w:ascii="Consolas" w:hAnsi="Consolas" w:cs="Consolas"/>
+          <w:color w:val="F9FAF4"/>
+          <w:sz w:val="20"/>
+          <w:szCs w:val="20"/>
+        </w:rPr>
+        <w:t>(</w:t>
+      </w:r>
+      <w:proofErr w:type="spellStart"/>
+      <w:r>
+        <w:rPr>
+          <w:rFonts w:ascii="Consolas" w:hAnsi="Consolas" w:cs="Consolas"/>
+          <w:color w:val="1290C3"/>
+          <w:sz w:val="20"/>
+          <w:szCs w:val="20"/>
+        </w:rPr>
+        <w:t>Almacen</w:t>
+      </w:r>
+      <w:proofErr w:type="spellEnd"/>
+      <w:r>
+        <w:rPr>
+          <w:rFonts w:ascii="Consolas" w:hAnsi="Consolas" w:cs="Consolas"/>
+          <w:color w:val="D9E8F7"/>
+          <w:sz w:val="20"/>
+          <w:szCs w:val="20"/>
+        </w:rPr>
+        <w:t xml:space="preserve"> </w:t>
+      </w:r>
+      <w:proofErr w:type="spellStart"/>
+      <w:r>
+        <w:rPr>
+          <w:rFonts w:ascii="Consolas" w:hAnsi="Consolas" w:cs="Consolas"/>
+          <w:color w:val="79ABFF"/>
+          <w:sz w:val="20"/>
+          <w:szCs w:val="20"/>
+        </w:rPr>
+        <w:t>almacen</w:t>
+      </w:r>
+      <w:proofErr w:type="spellEnd"/>
+      <w:r>
+        <w:rPr>
+          <w:rFonts w:ascii="Consolas" w:hAnsi="Consolas" w:cs="Consolas"/>
+          <w:color w:val="F9FAF4"/>
+          <w:sz w:val="20"/>
+          <w:szCs w:val="20"/>
+        </w:rPr>
+        <w:t>)</w:t>
+      </w:r>
+      <w:r>
+        <w:rPr>
+          <w:rFonts w:ascii="Consolas" w:hAnsi="Consolas" w:cs="Consolas"/>
+          <w:color w:val="E6E6FA"/>
+          <w:sz w:val="20"/>
+          <w:szCs w:val="20"/>
+        </w:rPr>
+        <w:t>;</w:t>
+      </w:r>
+    </w:p>
+    <w:p>
+      <w:pPr>
+        <w:autoSpaceDE w:val="0"/>
+        <w:autoSpaceDN w:val="0"/>
+        <w:adjustRightInd w:val="0"/>
+        <w:spacing w:after="0" w:line="240" w:lineRule="auto"/>
+        <w:rPr>
+          <w:rFonts w:ascii="Consolas" w:hAnsi="Consolas" w:cs="Consolas"/>
+          <w:sz w:val="20"/>
+          <w:szCs w:val="20"/>
+        </w:rPr>
+      </w:pPr>
+      <w:r>
+        <w:rPr>
+          <w:rFonts w:ascii="Consolas" w:hAnsi="Consolas" w:cs="Consolas"/>
+          <w:color w:val="D9E8F7"/>
+          <w:sz w:val="20"/>
+          <w:szCs w:val="20"/>
+        </w:rPr>
+        <w:tab/>
+      </w:r>
+    </w:p>
+    <w:p>
+      <w:pPr>
+        <w:autoSpaceDE w:val="0"/>
+        <w:autoSpaceDN w:val="0"/>
+        <w:adjustRightInd w:val="0"/>
+        <w:spacing w:after="0" w:line="240" w:lineRule="auto"/>
+        <w:rPr>
+          <w:rFonts w:ascii="Consolas" w:hAnsi="Consolas" w:cs="Consolas"/>
+          <w:sz w:val="20"/>
+          <w:szCs w:val="20"/>
+        </w:rPr>
+      </w:pPr>
+      <w:r>
+        <w:rPr>
+          <w:rFonts w:ascii="Consolas" w:hAnsi="Consolas" w:cs="Consolas"/>
+          <w:color w:val="D9E8F7"/>
+          <w:sz w:val="20"/>
+          <w:szCs w:val="20"/>
+        </w:rPr>
+        <w:tab/>
+      </w:r>
+      <w:proofErr w:type="spellStart"/>
+      <w:r>
+        <w:rPr>
+          <w:rFonts w:ascii="Consolas" w:hAnsi="Consolas" w:cs="Consolas"/>
+          <w:color w:val="1290C3"/>
+          <w:sz w:val="20"/>
+          <w:szCs w:val="20"/>
+        </w:rPr>
+        <w:t>Almacen</w:t>
+      </w:r>
+      <w:proofErr w:type="spellEnd"/>
+      <w:r>
+        <w:rPr>
+          <w:rFonts w:ascii="Consolas" w:hAnsi="Consolas" w:cs="Consolas"/>
+          <w:color w:val="D9E8F7"/>
+          <w:sz w:val="20"/>
+          <w:szCs w:val="20"/>
+        </w:rPr>
+        <w:t xml:space="preserve"> </w:t>
+      </w:r>
+      <w:proofErr w:type="spellStart"/>
+      <w:r>
+        <w:rPr>
+          <w:rFonts w:ascii="Consolas" w:hAnsi="Consolas" w:cs="Consolas"/>
+          <w:color w:val="1EB540"/>
+          <w:sz w:val="20"/>
+          <w:szCs w:val="20"/>
+        </w:rPr>
+        <w:t>ActulizarStockProductos</w:t>
+      </w:r>
+      <w:proofErr w:type="spellEnd"/>
+      <w:r>
+        <w:rPr>
+          <w:rFonts w:ascii="Consolas" w:hAnsi="Consolas" w:cs="Consolas"/>
+          <w:color w:val="D9E8F7"/>
+          <w:sz w:val="20"/>
+          <w:szCs w:val="20"/>
+        </w:rPr>
+        <w:t xml:space="preserve"> </w:t>
+      </w:r>
+      <w:r>
+        <w:rPr>
+          <w:rFonts w:ascii="Consolas" w:hAnsi="Consolas" w:cs="Consolas"/>
+          <w:color w:val="F9FAF4"/>
+          <w:sz w:val="20"/>
+          <w:szCs w:val="20"/>
+        </w:rPr>
+        <w:t>(</w:t>
+      </w:r>
+      <w:proofErr w:type="spellStart"/>
+      <w:r>
+        <w:rPr>
+          <w:rFonts w:ascii="Consolas" w:hAnsi="Consolas" w:cs="Consolas"/>
+          <w:color w:val="1290C3"/>
+          <w:sz w:val="20"/>
+          <w:szCs w:val="20"/>
+        </w:rPr>
+        <w:t>Almacen</w:t>
+      </w:r>
+      <w:proofErr w:type="spellEnd"/>
+      <w:r>
+        <w:rPr>
+          <w:rFonts w:ascii="Consolas" w:hAnsi="Consolas" w:cs="Consolas"/>
+          <w:color w:val="D9E8F7"/>
+          <w:sz w:val="20"/>
+          <w:szCs w:val="20"/>
+        </w:rPr>
+        <w:t xml:space="preserve"> </w:t>
+      </w:r>
+      <w:proofErr w:type="spellStart"/>
+      <w:r>
+        <w:rPr>
+          <w:rFonts w:ascii="Consolas" w:hAnsi="Consolas" w:cs="Consolas"/>
+          <w:color w:val="79ABFF"/>
+          <w:sz w:val="20"/>
+          <w:szCs w:val="20"/>
+        </w:rPr>
+        <w:t>almacen</w:t>
+      </w:r>
+      <w:proofErr w:type="spellEnd"/>
+      <w:r>
+        <w:rPr>
+          <w:rFonts w:ascii="Consolas" w:hAnsi="Consolas" w:cs="Consolas"/>
+          <w:color w:val="F9FAF4"/>
+          <w:sz w:val="20"/>
+          <w:szCs w:val="20"/>
+        </w:rPr>
+        <w:t>)</w:t>
+      </w:r>
+      <w:r>
+        <w:rPr>
+          <w:rFonts w:ascii="Consolas" w:hAnsi="Consolas" w:cs="Consolas"/>
+          <w:color w:val="E6E6FA"/>
+          <w:sz w:val="20"/>
+          <w:szCs w:val="20"/>
+        </w:rPr>
+        <w:t>;</w:t>
+      </w:r>
+    </w:p>
+    <w:p>
+      <w:pPr>
+        <w:autoSpaceDE w:val="0"/>
+        <w:autoSpaceDN w:val="0"/>
+        <w:adjustRightInd w:val="0"/>
+        <w:spacing w:after="0" w:line="240" w:lineRule="auto"/>
+        <w:rPr>
+          <w:rFonts w:ascii="Consolas" w:hAnsi="Consolas" w:cs="Consolas"/>
+          <w:sz w:val="20"/>
+          <w:szCs w:val="20"/>
+        </w:rPr>
+      </w:pPr>
+      <w:r>
+        <w:rPr>
+          <w:rFonts w:ascii="Consolas" w:hAnsi="Consolas" w:cs="Consolas"/>
+          <w:color w:val="D9E8F7"/>
+          <w:sz w:val="20"/>
+          <w:szCs w:val="20"/>
+        </w:rPr>
+        <w:tab/>
+      </w:r>
+    </w:p>
+    <w:p>
+      <w:pPr>
+        <w:autoSpaceDE w:val="0"/>
+        <w:autoSpaceDN w:val="0"/>
+        <w:adjustRightInd w:val="0"/>
+        <w:spacing w:after="0" w:line="240" w:lineRule="auto"/>
+        <w:rPr>
+          <w:rFonts w:ascii="Consolas" w:hAnsi="Consolas" w:cs="Consolas"/>
+          <w:sz w:val="20"/>
+          <w:szCs w:val="20"/>
+        </w:rPr>
+      </w:pPr>
+      <w:r>
+        <w:rPr>
+          <w:rFonts w:ascii="Consolas" w:hAnsi="Consolas" w:cs="Consolas"/>
+          <w:color w:val="D9E8F7"/>
+          <w:sz w:val="20"/>
+          <w:szCs w:val="20"/>
+        </w:rPr>
+        <w:tab/>
+      </w:r>
+      <w:r>
+        <w:rPr>
+          <w:rFonts w:ascii="Consolas" w:hAnsi="Consolas" w:cs="Consolas"/>
+          <w:color w:val="80F2F6"/>
+          <w:sz w:val="20"/>
+          <w:szCs w:val="20"/>
+        </w:rPr>
+        <w:t>Set</w:t>
+      </w:r>
+      <w:r>
+        <w:rPr>
+          <w:rFonts w:ascii="Consolas" w:hAnsi="Consolas" w:cs="Consolas"/>
+          <w:color w:val="E6E6FA"/>
+          <w:sz w:val="20"/>
+          <w:szCs w:val="20"/>
+        </w:rPr>
+        <w:t>&lt;</w:t>
+      </w:r>
+      <w:proofErr w:type="spellStart"/>
+      <w:r>
+        <w:rPr>
+          <w:rFonts w:ascii="Consolas" w:hAnsi="Consolas" w:cs="Consolas"/>
+          <w:color w:val="B166DA"/>
+          <w:sz w:val="20"/>
+          <w:szCs w:val="20"/>
+        </w:rPr>
+        <w:t>Almacen</w:t>
+      </w:r>
+      <w:proofErr w:type="spellEnd"/>
+      <w:r>
+        <w:rPr>
+          <w:rFonts w:ascii="Consolas" w:hAnsi="Consolas" w:cs="Consolas"/>
+          <w:color w:val="E6E6FA"/>
+          <w:sz w:val="20"/>
+          <w:szCs w:val="20"/>
+        </w:rPr>
+        <w:t>&gt;</w:t>
+      </w:r>
+      <w:r>
+        <w:rPr>
+          <w:rFonts w:ascii="Consolas" w:hAnsi="Consolas" w:cs="Consolas"/>
+          <w:color w:val="D9E8F7"/>
+          <w:sz w:val="20"/>
+          <w:szCs w:val="20"/>
+        </w:rPr>
+        <w:t xml:space="preserve"> </w:t>
+      </w:r>
+      <w:proofErr w:type="spellStart"/>
+      <w:r>
+        <w:rPr>
+          <w:rFonts w:ascii="Consolas" w:hAnsi="Consolas" w:cs="Consolas"/>
+          <w:color w:val="1EB540"/>
+          <w:sz w:val="20"/>
+          <w:szCs w:val="20"/>
+        </w:rPr>
+        <w:t>ListaProductosAlmacen</w:t>
+      </w:r>
+      <w:proofErr w:type="spellEnd"/>
+      <w:r>
+        <w:rPr>
+          <w:rFonts w:ascii="Consolas" w:hAnsi="Consolas" w:cs="Consolas"/>
+          <w:color w:val="D9E8F7"/>
+          <w:sz w:val="20"/>
+          <w:szCs w:val="20"/>
+        </w:rPr>
+        <w:t xml:space="preserve"> </w:t>
+      </w:r>
+      <w:r>
+        <w:rPr>
+          <w:rFonts w:ascii="Consolas" w:hAnsi="Consolas" w:cs="Consolas"/>
+          <w:color w:val="F9FAF4"/>
+          <w:sz w:val="20"/>
+          <w:szCs w:val="20"/>
+        </w:rPr>
+        <w:t>()</w:t>
+      </w:r>
+      <w:r>
+        <w:rPr>
+          <w:rFonts w:ascii="Consolas" w:hAnsi="Consolas" w:cs="Consolas"/>
+          <w:color w:val="E6E6FA"/>
+          <w:sz w:val="20"/>
+          <w:szCs w:val="20"/>
+        </w:rPr>
+        <w:t>;</w:t>
+      </w:r>
+    </w:p>
+    <w:p>
+      <w:pPr>
+        <w:autoSpaceDE w:val="0"/>
+        <w:autoSpaceDN w:val="0"/>
+        <w:adjustRightInd w:val="0"/>
+        <w:spacing w:after="0" w:line="240" w:lineRule="auto"/>
+        <w:rPr>
+          <w:rFonts w:ascii="Consolas" w:hAnsi="Consolas" w:cs="Consolas"/>
+          <w:sz w:val="20"/>
+          <w:szCs w:val="20"/>
+        </w:rPr>
+      </w:pPr>
+      <w:r>
+        <w:rPr>
+          <w:rFonts w:ascii="Consolas" w:hAnsi="Consolas" w:cs="Consolas"/>
+          <w:color w:val="D9E8F7"/>
+          <w:sz w:val="20"/>
+          <w:szCs w:val="20"/>
+        </w:rPr>
+        <w:tab/>
+      </w:r>
+    </w:p>
+    <w:p>
+      <w:pPr>
+        <w:autoSpaceDE w:val="0"/>
+        <w:autoSpaceDN w:val="0"/>
+        <w:adjustRightInd w:val="0"/>
+        <w:spacing w:after="0" w:line="240" w:lineRule="auto"/>
+        <w:rPr>
+          <w:rFonts w:ascii="Consolas" w:hAnsi="Consolas" w:cs="Consolas"/>
+          <w:sz w:val="20"/>
+          <w:szCs w:val="20"/>
+        </w:rPr>
+      </w:pPr>
+      <w:r>
+        <w:rPr>
+          <w:rFonts w:ascii="Consolas" w:hAnsi="Consolas" w:cs="Consolas"/>
+          <w:color w:val="D9E8F7"/>
+          <w:sz w:val="20"/>
+          <w:szCs w:val="20"/>
+        </w:rPr>
+        <w:tab/>
+      </w:r>
+      <w:proofErr w:type="spellStart"/>
+      <w:r>
+        <w:rPr>
+          <w:rFonts w:ascii="Consolas" w:hAnsi="Consolas" w:cs="Consolas"/>
+          <w:color w:val="CC6C1D"/>
+          <w:sz w:val="20"/>
+          <w:szCs w:val="20"/>
+        </w:rPr>
+        <w:t>void</w:t>
+      </w:r>
+      <w:proofErr w:type="spellEnd"/>
+      <w:r>
+        <w:rPr>
+          <w:rFonts w:ascii="Consolas" w:hAnsi="Consolas" w:cs="Consolas"/>
+          <w:color w:val="D9E8F7"/>
+          <w:sz w:val="20"/>
+          <w:szCs w:val="20"/>
+        </w:rPr>
+        <w:t xml:space="preserve"> </w:t>
+      </w:r>
+      <w:proofErr w:type="spellStart"/>
+      <w:r>
+        <w:rPr>
+          <w:rFonts w:ascii="Consolas" w:hAnsi="Consolas" w:cs="Consolas"/>
+          <w:color w:val="1EB540"/>
+          <w:sz w:val="20"/>
+          <w:szCs w:val="20"/>
+        </w:rPr>
+        <w:t>EliminarProductos</w:t>
+      </w:r>
+      <w:proofErr w:type="spellEnd"/>
+      <w:r>
+        <w:rPr>
+          <w:rFonts w:ascii="Consolas" w:hAnsi="Consolas" w:cs="Consolas"/>
+          <w:color w:val="D9E8F7"/>
+          <w:sz w:val="20"/>
+          <w:szCs w:val="20"/>
+        </w:rPr>
+        <w:t xml:space="preserve"> </w:t>
+      </w:r>
+      <w:r>
+        <w:rPr>
+          <w:rFonts w:ascii="Consolas" w:hAnsi="Consolas" w:cs="Consolas"/>
+          <w:color w:val="F9FAF4"/>
+          <w:sz w:val="20"/>
+          <w:szCs w:val="20"/>
+        </w:rPr>
+        <w:t>(</w:t>
+      </w:r>
+      <w:r>
+        <w:rPr>
+          <w:rFonts w:ascii="Consolas" w:hAnsi="Consolas" w:cs="Consolas"/>
+          <w:color w:val="1290C3"/>
+          <w:sz w:val="20"/>
+          <w:szCs w:val="20"/>
+        </w:rPr>
+        <w:t>Long</w:t>
+      </w:r>
+      <w:r>
+        <w:rPr>
+          <w:rFonts w:ascii="Consolas" w:hAnsi="Consolas" w:cs="Consolas"/>
+          <w:color w:val="D9E8F7"/>
+          <w:sz w:val="20"/>
+          <w:szCs w:val="20"/>
+        </w:rPr>
+        <w:t xml:space="preserve"> </w:t>
+      </w:r>
+      <w:proofErr w:type="spellStart"/>
+      <w:r>
+        <w:rPr>
+          <w:rFonts w:ascii="Consolas" w:hAnsi="Consolas" w:cs="Consolas"/>
+          <w:color w:val="79ABFF"/>
+          <w:sz w:val="20"/>
+          <w:szCs w:val="20"/>
+        </w:rPr>
+        <w:t>Id_almacen</w:t>
+      </w:r>
+      <w:proofErr w:type="spellEnd"/>
+      <w:r>
+        <w:rPr>
+          <w:rFonts w:ascii="Consolas" w:hAnsi="Consolas" w:cs="Consolas"/>
+          <w:color w:val="F9FAF4"/>
+          <w:sz w:val="20"/>
+          <w:szCs w:val="20"/>
+        </w:rPr>
+        <w:t>)</w:t>
+      </w:r>
+      <w:r>
+        <w:rPr>
+          <w:rFonts w:ascii="Consolas" w:hAnsi="Consolas" w:cs="Consolas"/>
+          <w:color w:val="E6E6FA"/>
+          <w:sz w:val="20"/>
+          <w:szCs w:val="20"/>
+        </w:rPr>
+        <w:t>;</w:t>
+      </w:r>
+    </w:p>
+    <w:p>
+      <w:pPr>
+        <w:autoSpaceDE w:val="0"/>
+        <w:autoSpaceDN w:val="0"/>
+        <w:adjustRightInd w:val="0"/>
+        <w:spacing w:after="0" w:line="240" w:lineRule="auto"/>
+        <w:rPr>
+          <w:rFonts w:ascii="Consolas" w:hAnsi="Consolas" w:cs="Consolas"/>
+          <w:sz w:val="20"/>
+          <w:szCs w:val="20"/>
+        </w:rPr>
+      </w:pPr>
+      <w:r>
+        <w:rPr>
+          <w:rFonts w:ascii="Consolas" w:hAnsi="Consolas" w:cs="Consolas"/>
+          <w:color w:val="D9E8F7"/>
+          <w:sz w:val="20"/>
+          <w:szCs w:val="20"/>
+        </w:rPr>
+        <w:tab/>
+      </w:r>
+    </w:p>
+    <w:p>
+      <w:pPr>
+        <w:autoSpaceDE w:val="0"/>
+        <w:autoSpaceDN w:val="0"/>
+        <w:adjustRightInd w:val="0"/>
+        <w:spacing w:after="0" w:line="240" w:lineRule="auto"/>
+        <w:rPr>
+          <w:rFonts w:ascii="Consolas" w:hAnsi="Consolas" w:cs="Consolas"/>
+          <w:sz w:val="20"/>
+          <w:szCs w:val="20"/>
+        </w:rPr>
+      </w:pPr>
+      <w:r>
+        <w:rPr>
+          <w:rFonts w:ascii="Consolas" w:hAnsi="Consolas" w:cs="Consolas"/>
+          <w:color w:val="D9E8F7"/>
+          <w:sz w:val="20"/>
+          <w:szCs w:val="20"/>
+        </w:rPr>
+        <w:tab/>
+      </w:r>
+      <w:proofErr w:type="spellStart"/>
+      <w:r>
+        <w:rPr>
+          <w:rFonts w:ascii="Consolas" w:hAnsi="Consolas" w:cs="Consolas"/>
+          <w:color w:val="1290C3"/>
+          <w:sz w:val="20"/>
+          <w:szCs w:val="20"/>
+        </w:rPr>
+        <w:t>Almacen</w:t>
+      </w:r>
+      <w:proofErr w:type="spellEnd"/>
+      <w:r>
+        <w:rPr>
+          <w:rFonts w:ascii="Consolas" w:hAnsi="Consolas" w:cs="Consolas"/>
+          <w:color w:val="D9E8F7"/>
+          <w:sz w:val="20"/>
+          <w:szCs w:val="20"/>
+        </w:rPr>
+        <w:t xml:space="preserve"> </w:t>
+      </w:r>
+      <w:proofErr w:type="spellStart"/>
+      <w:r>
+        <w:rPr>
+          <w:rFonts w:ascii="Consolas" w:hAnsi="Consolas" w:cs="Consolas"/>
+          <w:color w:val="1EB540"/>
+          <w:sz w:val="20"/>
+          <w:szCs w:val="20"/>
+        </w:rPr>
+        <w:t>ObtenerProductoAlmacen</w:t>
+      </w:r>
+      <w:proofErr w:type="spellEnd"/>
+      <w:r>
+        <w:rPr>
+          <w:rFonts w:ascii="Consolas" w:hAnsi="Consolas" w:cs="Consolas"/>
+          <w:color w:val="D9E8F7"/>
+          <w:sz w:val="20"/>
+          <w:szCs w:val="20"/>
+        </w:rPr>
+        <w:t xml:space="preserve"> </w:t>
+      </w:r>
+      <w:r>
+        <w:rPr>
+          <w:rFonts w:ascii="Consolas" w:hAnsi="Consolas" w:cs="Consolas"/>
+          <w:color w:val="F9FAF4"/>
+          <w:sz w:val="20"/>
+          <w:szCs w:val="20"/>
+        </w:rPr>
+        <w:t>(</w:t>
+      </w:r>
+      <w:r>
+        <w:rPr>
+          <w:rFonts w:ascii="Consolas" w:hAnsi="Consolas" w:cs="Consolas"/>
+          <w:color w:val="1290C3"/>
+          <w:sz w:val="20"/>
+          <w:szCs w:val="20"/>
+        </w:rPr>
+        <w:t>Long</w:t>
+      </w:r>
+      <w:r>
+        <w:rPr>
+          <w:rFonts w:ascii="Consolas" w:hAnsi="Consolas" w:cs="Consolas"/>
+          <w:color w:val="D9E8F7"/>
+          <w:sz w:val="20"/>
+          <w:szCs w:val="20"/>
+        </w:rPr>
+        <w:t xml:space="preserve"> </w:t>
+      </w:r>
+      <w:proofErr w:type="spellStart"/>
+      <w:r>
+        <w:rPr>
+          <w:rFonts w:ascii="Consolas" w:hAnsi="Consolas" w:cs="Consolas"/>
+          <w:color w:val="79ABFF"/>
+          <w:sz w:val="20"/>
+          <w:szCs w:val="20"/>
+        </w:rPr>
+        <w:t>Id_almacen</w:t>
+      </w:r>
+      <w:proofErr w:type="spellEnd"/>
+      <w:r>
+        <w:rPr>
+          <w:rFonts w:ascii="Consolas" w:hAnsi="Consolas" w:cs="Consolas"/>
+          <w:color w:val="F9FAF4"/>
+          <w:sz w:val="20"/>
+          <w:szCs w:val="20"/>
+        </w:rPr>
+        <w:t>)</w:t>
+      </w:r>
+      <w:r>
+        <w:rPr>
+          <w:rFonts w:ascii="Consolas" w:hAnsi="Consolas" w:cs="Consolas"/>
+          <w:color w:val="E6E6FA"/>
+          <w:sz w:val="20"/>
+          <w:szCs w:val="20"/>
+        </w:rPr>
+        <w:t>;</w:t>
+      </w:r>
+    </w:p>
+    <w:p>
+      <w:pPr>
+        <w:autoSpaceDE w:val="0"/>
+        <w:autoSpaceDN w:val="0"/>
+        <w:adjustRightInd w:val="0"/>
+        <w:spacing w:after="0" w:line="240" w:lineRule="auto"/>
+        <w:rPr>
+          <w:rFonts w:ascii="Consolas" w:hAnsi="Consolas" w:cs="Consolas"/>
+          <w:sz w:val="20"/>
+          <w:szCs w:val="20"/>
+        </w:rPr>
+      </w:pPr>
+      <w:r>
+        <w:rPr>
+          <w:rFonts w:ascii="Consolas" w:hAnsi="Consolas" w:cs="Consolas"/>
+          <w:color w:val="D9E8F7"/>
+          <w:sz w:val="20"/>
+          <w:szCs w:val="20"/>
+        </w:rPr>
+        <w:tab/>
+      </w:r>
+    </w:p>
+    <w:p>
+      <w:pPr>
+        <w:autoSpaceDE w:val="0"/>
+        <w:autoSpaceDN w:val="0"/>
+        <w:adjustRightInd w:val="0"/>
+        <w:spacing w:after="0" w:line="240" w:lineRule="auto"/>
+        <w:rPr>
+          <w:rFonts w:ascii="Consolas" w:hAnsi="Consolas" w:cs="Consolas"/>
+          <w:sz w:val="20"/>
+          <w:szCs w:val="20"/>
+        </w:rPr>
+      </w:pPr>
+      <w:r>
+        <w:rPr>
+          <w:rFonts w:ascii="Consolas" w:hAnsi="Consolas" w:cs="Consolas"/>
+          <w:sz w:val="20"/>
+          <w:szCs w:val="20"/>
+        </w:rPr>
+        <w:t>}</w:t>
+      </w:r>
+    </w:p>
+    <w:p>
+      <w:pPr>
+        <w:pStyle w:val="Prrafodelista"/>
+        <w:numPr>
+          <w:ilvl w:val="0"/>
+          <w:numId w:val="15"/>
+        </w:numPr>
+        <w:rPr>
+          <w:lang w:val="en-US"/>
+        </w:rPr>
+      </w:pPr>
+      <w:r>
+        <w:rPr>
+          <w:rFonts w:ascii="Consolas" w:hAnsi="Consolas" w:cs="Consolas"/>
+          <w:sz w:val="20"/>
+          <w:szCs w:val="20"/>
+        </w:rPr>
+        <w:t>Service IMPL</w:t>
+      </w:r>
+    </w:p>
+    <w:p>
+      <w:r>
+        <w:t xml:space="preserve">Desarrollo </w:t>
+      </w:r>
+      <w:r>
+        <w:t xml:space="preserve">de cada uno de </w:t>
+      </w:r>
+      <w:r>
+        <w:t>los servic</w:t>
+      </w:r>
+      <w:r>
+        <w:t xml:space="preserve">e con las reglas de negocio, lo anterior se encuentra descrito en el repositorio antes mencionado. </w:t>
+      </w:r>
+    </w:p>
+    <w:p/>
+    <w:p/>
+    <w:p/>
+    <w:p/>
+    <w:p/>
+    <w:p>
+      <w:pPr>
+        <w:pStyle w:val="Prrafodelista"/>
+        <w:numPr>
+          <w:ilvl w:val="0"/>
+          <w:numId w:val="15"/>
+        </w:numPr>
+      </w:pPr>
+      <w:proofErr w:type="spellStart"/>
+      <w:r>
+        <w:lastRenderedPageBreak/>
+        <w:t>Controller</w:t>
+      </w:r>
+      <w:proofErr w:type="spellEnd"/>
+    </w:p>
+    <w:p>
+      <w:r>
+        <w:rPr>
+          <w:noProof/>
+        </w:rPr>
+        <w:drawing>
+          <wp:inline distT="0" distB="0" distL="0" distR="0" wp14:anchorId="2D0CB99E" wp14:editId="310CDB36">
+            <wp:extent cx="4308135" cy="3314700"/>
+            <wp:effectExtent l="0" t="0" r="0" b="0"/>
+            <wp:docPr id="2015332745" name="Imagen 1" descr="Texto&#10;&#10;Descripción generada automáticamente"/>
+            <wp:cNvGraphicFramePr>
+              <a:graphicFrameLocks xmlns:a="http://schemas.openxmlformats.org/drawingml/2006/main" noChangeAspect="1"/>
+            </wp:cNvGraphicFramePr>
+            <a:graphic xmlns:a="http://schemas.openxmlformats.org/drawingml/2006/main">
+              <a:graphicData uri="http://schemas.openxmlformats.org/drawingml/2006/picture">
+                <pic:pic xmlns:pic="http://schemas.openxmlformats.org/drawingml/2006/picture">
+                  <pic:nvPicPr>
+                    <pic:cNvPr id="2015332745" name="Imagen 1" descr="Texto&#10;&#10;Descripción generada automáticamente"/>
+                    <pic:cNvPicPr/>
+                  </pic:nvPicPr>
+                  <pic:blipFill>
+                    <a:blip r:embed="rId58"/>
+                    <a:stretch>
+                      <a:fillRect/>
+                    </a:stretch>
+                  </pic:blipFill>
+                  <pic:spPr>
+                    <a:xfrm>
+                      <a:off x="0" y="0"/>
+                      <a:ext cx="4310975" cy="3316885"/>
+                    </a:xfrm>
+                    <a:prstGeom prst="rect">
+                      <a:avLst/>
+                    </a:prstGeom>
+                  </pic:spPr>
+                </pic:pic>
+              </a:graphicData>
+            </a:graphic>
+          </wp:inline>
+        </w:drawing>
+      </w:r>
+    </w:p>
+    <w:p/>
+    <w:p>
+      <w:pPr>
+        <w:pStyle w:val="Prrafodelista"/>
+        <w:numPr>
+          <w:ilvl w:val="0"/>
+          <w:numId w:val="15"/>
+        </w:numPr>
+      </w:pPr>
+      <w:r>
+        <w:t xml:space="preserve">Repositorio </w:t>
+      </w:r>
+    </w:p>
+    <w:p>
+      <w:r>
+        <w:rPr>
+          <w:noProof/>
+        </w:rPr>
+        <w:drawing>
+          <wp:inline distT="0" distB="0" distL="0" distR="0" wp14:anchorId="162B84E7" wp14:editId="7A6FF9FE">
+            <wp:extent cx="5612130" cy="1502410"/>
+            <wp:effectExtent l="0" t="0" r="7620" b="2540"/>
+            <wp:docPr id="1644061031" name="Imagen 1" descr="Texto&#10;&#10;Descripción generada automáticamente"/>
+            <wp:cNvGraphicFramePr>
+              <a:graphicFrameLocks xmlns:a="http://schemas.openxmlformats.org/drawingml/2006/main" noChangeAspect="1"/>
+            </wp:cNvGraphicFramePr>
+            <a:graphic xmlns:a="http://schemas.openxmlformats.org/drawingml/2006/main">
+              <a:graphicData uri="http://schemas.openxmlformats.org/drawingml/2006/picture">
+                <pic:pic xmlns:pic="http://schemas.openxmlformats.org/drawingml/2006/picture">
+                  <pic:nvPicPr>
+                    <pic:cNvPr id="1644061031" name="Imagen 1" descr="Texto&#10;&#10;Descripción generada automáticamente"/>
+                    <pic:cNvPicPr/>
+                  </pic:nvPicPr>
+                  <pic:blipFill>
+                    <a:blip r:embed="rId59"/>
+                    <a:stretch>
+                      <a:fillRect/>
+                    </a:stretch>
+                  </pic:blipFill>
+                  <pic:spPr>
+                    <a:xfrm>
+                      <a:off x="0" y="0"/>
+                      <a:ext cx="5612130" cy="1502410"/>
+                    </a:xfrm>
+                    <a:prstGeom prst="rect">
+                      <a:avLst/>
+                    </a:prstGeom>
+                  </pic:spPr>
+                </pic:pic>
+              </a:graphicData>
+            </a:graphic>
+          </wp:inline>
+        </w:drawing>
+      </w:r>
+    </w:p>
+    <w:p/>
+    <w:p/>
+    <w:p>
+      <w:pPr>
+        <w:pStyle w:val="Ttulo2"/>
+      </w:pPr>
+      <w:bookmarkStart w:id="17" w:name="_Toc147268440"/>
+      <w:r>
+        <w:t>API Cliente</w:t>
+      </w:r>
+      <w:bookmarkEnd w:id="17"/>
+    </w:p>
+    <w:p>
+      <w:r>
+        <w:t xml:space="preserve">El código del Desarrollo de </w:t>
+      </w:r>
+      <w:proofErr w:type="spellStart"/>
+      <w:r>
+        <w:t>Backed</w:t>
+      </w:r>
+      <w:proofErr w:type="spellEnd"/>
+      <w:r>
+        <w:t xml:space="preserve"> </w:t>
+      </w:r>
+      <w:r>
+        <w:t>s</w:t>
+      </w:r>
+      <w:r>
+        <w:t>e encuentra</w:t>
+      </w:r>
+      <w:r>
+        <w:t xml:space="preserve"> en el </w:t>
+      </w:r>
+      <w:r>
+        <w:t>Repositorio</w:t>
+      </w:r>
+      <w:r>
+        <w:t xml:space="preserve"> siguiente</w:t>
+      </w:r>
+      <w:r>
+        <w:t>:</w:t>
+      </w:r>
+    </w:p>
+    <w:p>
+      <w:hyperlink r:id="rId60" w:history="1">
+        <w:r>
+          <w:rPr>
+            <w:rStyle w:val="Hipervnculo"/>
+          </w:rPr>
+          <w:t>https://github.com/RicharFl/ProyectoP2_Heldesk.git</w:t>
+        </w:r>
+      </w:hyperlink>
+    </w:p>
+    <w:p>
+      <w:r>
+        <w:t xml:space="preserve"> </w:t>
+      </w:r>
+    </w:p>
+    <w:p>
+      <w:pPr>
+        <w:pStyle w:val="Ttulo2"/>
+      </w:pPr>
+      <w:bookmarkStart w:id="18" w:name="_Toc147268441"/>
+      <w:r>
+        <w:t>API Cuenta</w:t>
+      </w:r>
+      <w:bookmarkEnd w:id="18"/>
+    </w:p>
+    <w:p>
+      <w:r>
+        <w:t xml:space="preserve">El código del Desarrollo de </w:t>
+      </w:r>
+      <w:proofErr w:type="spellStart"/>
+      <w:r>
+        <w:t>Backed</w:t>
+      </w:r>
+      <w:proofErr w:type="spellEnd"/>
+      <w:r>
+        <w:t xml:space="preserve"> se encuentra en el Repositorio siguiente:</w:t>
+      </w:r>
+    </w:p>
+    <w:p>
+      <w:hyperlink r:id="rId61" w:history="1">
+        <w:r>
+          <w:rPr>
+            <w:rStyle w:val="Hipervnculo"/>
+          </w:rPr>
+          <w:t>https://github.com/RicharFl/ProyectoP2_Heldesk.git</w:t>
+        </w:r>
+      </w:hyperlink>
+    </w:p>
+    <w:p>
+      <w:r>
+        <w:lastRenderedPageBreak/>
+        <w:t xml:space="preserve"> </w:t>
+      </w:r>
+    </w:p>
+    <w:p/>
+    <w:p>
+      <w:pPr>
+        <w:pStyle w:val="Ttulo2"/>
+      </w:pPr>
+      <w:bookmarkStart w:id="19" w:name="_Toc147268442"/>
+      <w:r>
+        <w:t xml:space="preserve">API </w:t>
+      </w:r>
+      <w:r>
+        <w:t>Estados Republica</w:t>
+      </w:r>
+      <w:bookmarkEnd w:id="19"/>
+    </w:p>
+    <w:p>
+      <w:r>
+        <w:t xml:space="preserve">El código del Desarrollo de </w:t>
+      </w:r>
+      <w:proofErr w:type="spellStart"/>
+      <w:r>
+        <w:t>Backed</w:t>
+      </w:r>
+      <w:proofErr w:type="spellEnd"/>
+      <w:r>
+        <w:t xml:space="preserve"> se encuentra en el Repositorio siguiente:</w:t>
+      </w:r>
+    </w:p>
+    <w:p>
+      <w:hyperlink r:id="rId62" w:history="1">
+        <w:r>
+          <w:rPr>
+            <w:rStyle w:val="Hipervnculo"/>
+          </w:rPr>
+          <w:t>https://github.com/RicharFl/ProyectoP2_Heldesk.git</w:t>
+        </w:r>
+      </w:hyperlink>
+    </w:p>
+    <w:p>
+      <w:pPr>
+        <w:pStyle w:val="Ttulo2"/>
+      </w:pPr>
+      <w:bookmarkStart w:id="20" w:name="_Toc147268443"/>
+      <w:r>
+        <w:t xml:space="preserve">API Historia de </w:t>
+      </w:r>
+      <w:r>
+        <w:t>Asignación</w:t>
+      </w:r>
+      <w:bookmarkEnd w:id="20"/>
+      <w:r>
+        <w:t xml:space="preserve"> </w:t>
+      </w:r>
+    </w:p>
+    <w:p/>
+    <w:p>
+      <w:r>
+        <w:t xml:space="preserve">El código del Desarrollo de </w:t>
+      </w:r>
+      <w:proofErr w:type="spellStart"/>
+      <w:r>
+        <w:t>Backed</w:t>
+      </w:r>
+      <w:proofErr w:type="spellEnd"/>
+      <w:r>
+        <w:t xml:space="preserve"> se encuentra en el Repositorio siguiente:</w:t>
+      </w:r>
+    </w:p>
+    <w:p>
+      <w:hyperlink r:id="rId63" w:history="1">
+        <w:r>
+          <w:rPr>
+            <w:rStyle w:val="Hipervnculo"/>
+          </w:rPr>
+          <w:t>https://github.com/RicharFl/ProyectoP2_Heldesk.git</w:t>
+        </w:r>
+      </w:hyperlink>
+    </w:p>
+    <w:p>
+      <w:r>
+        <w:t xml:space="preserve"> </w:t>
+      </w:r>
+    </w:p>
+    <w:p/>
+    <w:p>
+      <w:pPr>
+        <w:pStyle w:val="Ttulo2"/>
+      </w:pPr>
+      <w:bookmarkStart w:id="21" w:name="_Toc147268444"/>
+      <w:r>
+        <w:t xml:space="preserve">API </w:t>
+      </w:r>
+      <w:proofErr w:type="spellStart"/>
+      <w:r>
+        <w:t>Hstoria</w:t>
+      </w:r>
+      <w:proofErr w:type="spellEnd"/>
+      <w:r>
+        <w:t xml:space="preserve"> de </w:t>
+      </w:r>
+      <w:proofErr w:type="gramStart"/>
+      <w:r>
+        <w:t>Ticket</w:t>
+      </w:r>
+      <w:bookmarkEnd w:id="21"/>
+      <w:proofErr w:type="gramEnd"/>
+      <w:r>
+        <w:t xml:space="preserve"> </w:t>
+      </w:r>
+    </w:p>
+    <w:p/>
+    <w:p>
+      <w:r>
+        <w:t xml:space="preserve">El código del Desarrollo de </w:t>
+      </w:r>
+      <w:proofErr w:type="spellStart"/>
+      <w:r>
+        <w:t>Backed</w:t>
+      </w:r>
+      <w:proofErr w:type="spellEnd"/>
+      <w:r>
+        <w:t xml:space="preserve"> se encuentra en el Repositorio siguiente:</w:t>
+      </w:r>
+    </w:p>
+    <w:p>
+      <w:hyperlink r:id="rId64" w:history="1">
+        <w:r>
+          <w:rPr>
+            <w:rStyle w:val="Hipervnculo"/>
+          </w:rPr>
+          <w:t>https://github.com/RicharFl/ProyectoP2_Heldesk.git</w:t>
+        </w:r>
+      </w:hyperlink>
+    </w:p>
+    <w:p>
+      <w:r>
+        <w:t xml:space="preserve"> </w:t>
+      </w:r>
+    </w:p>
+    <w:p/>
+    <w:p>
+      <w:pPr>
+        <w:pStyle w:val="Ttulo2"/>
+      </w:pPr>
+      <w:bookmarkStart w:id="22" w:name="_Toc147268445"/>
+      <w:r>
+        <w:t>API Perfil</w:t>
+      </w:r>
+      <w:bookmarkEnd w:id="22"/>
+    </w:p>
+    <w:p/>
+    <w:p>
+      <w:r>
+        <w:t xml:space="preserve">El código del Desarrollo de </w:t>
+      </w:r>
+      <w:proofErr w:type="spellStart"/>
+      <w:r>
+        <w:t>Backed</w:t>
+      </w:r>
+      <w:proofErr w:type="spellEnd"/>
+      <w:r>
+        <w:t xml:space="preserve"> se encuentra en el Repositorio siguiente:</w:t>
+      </w:r>
+    </w:p>
+    <w:p>
+      <w:hyperlink r:id="rId65" w:history="1">
+        <w:r>
+          <w:rPr>
+            <w:rStyle w:val="Hipervnculo"/>
+          </w:rPr>
+          <w:t>https://github.com/RicharFl/ProyectoP2_Heldesk.git</w:t>
+        </w:r>
+      </w:hyperlink>
+    </w:p>
+    <w:p>
+      <w:r>
+        <w:t xml:space="preserve"> </w:t>
+      </w:r>
+    </w:p>
+    <w:p/>
+    <w:p>
+      <w:pPr>
+        <w:pStyle w:val="Ttulo2"/>
+      </w:pPr>
+      <w:bookmarkStart w:id="23" w:name="_Toc147268446"/>
+      <w:r>
+        <w:t>API Servicios</w:t>
+      </w:r>
+      <w:bookmarkEnd w:id="23"/>
+    </w:p>
+    <w:p/>
+    <w:p>
+      <w:r>
+        <w:t xml:space="preserve">El código del Desarrollo de </w:t>
+      </w:r>
+      <w:proofErr w:type="spellStart"/>
+      <w:r>
+        <w:t>Backed</w:t>
+      </w:r>
+      <w:proofErr w:type="spellEnd"/>
+      <w:r>
+        <w:t xml:space="preserve"> se encuentra en el Repositorio siguiente:</w:t>
+      </w:r>
+    </w:p>
+    <w:p>
+      <w:hyperlink r:id="rId66" w:history="1">
+        <w:r>
+          <w:rPr>
+            <w:rStyle w:val="Hipervnculo"/>
+          </w:rPr>
+          <w:t>https://github.com/RicharFl/ProyectoP2_Heldesk.git</w:t>
+        </w:r>
+      </w:hyperlink>
+    </w:p>
+    <w:p>
+      <w:r>
+        <w:t xml:space="preserve"> </w:t>
+      </w:r>
+    </w:p>
+    <w:p/>
+    <w:p>
+      <w:pPr>
+        <w:pStyle w:val="Ttulo2"/>
+      </w:pPr>
+      <w:bookmarkStart w:id="24" w:name="_Toc147268447"/>
+      <w:r>
+        <w:lastRenderedPageBreak/>
+        <w:t xml:space="preserve">API SLA </w:t>
+      </w:r>
+      <w:proofErr w:type="spellStart"/>
+      <w:r>
+        <w:t>Tikect</w:t>
+      </w:r>
+      <w:bookmarkEnd w:id="24"/>
+      <w:proofErr w:type="spellEnd"/>
+      <w:r>
+        <w:t xml:space="preserve"> </w:t>
+      </w:r>
+    </w:p>
+    <w:p>
+      <w:r>
+        <w:t xml:space="preserve">El código del Desarrollo de </w:t>
+      </w:r>
+      <w:proofErr w:type="spellStart"/>
+      <w:r>
+        <w:t>Backed</w:t>
+      </w:r>
+      <w:proofErr w:type="spellEnd"/>
+      <w:r>
+        <w:t xml:space="preserve"> se encuentra en el Repositorio siguiente:</w:t>
+      </w:r>
+    </w:p>
+    <w:p>
+      <w:hyperlink r:id="rId67" w:history="1">
+        <w:r>
+          <w:rPr>
+            <w:rStyle w:val="Hipervnculo"/>
+          </w:rPr>
+          <w:t>https://github.com/RicharFl/ProyectoP2_Heldesk.git</w:t>
+        </w:r>
+      </w:hyperlink>
+    </w:p>
+    <w:p>
+      <w:r>
+        <w:t xml:space="preserve"> </w:t>
+      </w:r>
+    </w:p>
+    <w:p/>
+    <w:p>
+      <w:pPr>
+        <w:pStyle w:val="Ttulo2"/>
+      </w:pPr>
+      <w:bookmarkStart w:id="25" w:name="_Toc147268448"/>
+      <w:r>
+        <w:t xml:space="preserve">API Solicitud a </w:t>
+      </w:r>
+      <w:proofErr w:type="spellStart"/>
+      <w:r>
+        <w:t>Almacen</w:t>
+      </w:r>
+      <w:bookmarkEnd w:id="25"/>
+      <w:proofErr w:type="spellEnd"/>
+    </w:p>
+    <w:p>
+      <w:r>
+        <w:t xml:space="preserve">El código del Desarrollo de </w:t>
+      </w:r>
+      <w:proofErr w:type="spellStart"/>
+      <w:r>
+        <w:t>Backed</w:t>
+      </w:r>
+      <w:proofErr w:type="spellEnd"/>
+      <w:r>
+        <w:t xml:space="preserve"> se encuentra en el Repositorio siguiente:</w:t>
+      </w:r>
+    </w:p>
+    <w:p>
+      <w:hyperlink r:id="rId68" w:history="1">
+        <w:r>
+          <w:rPr>
+            <w:rStyle w:val="Hipervnculo"/>
+          </w:rPr>
+          <w:t>https://github.com/RicharFl/ProyectoP2_Heldesk.git</w:t>
+        </w:r>
+      </w:hyperlink>
+    </w:p>
+    <w:p>
+      <w:r>
+        <w:t xml:space="preserve"> </w:t>
+      </w:r>
+    </w:p>
+    <w:p/>
+    <w:p>
+      <w:pPr>
+        <w:pStyle w:val="Ttulo2"/>
+      </w:pPr>
+      <w:bookmarkStart w:id="26" w:name="_Toc147268449"/>
+      <w:r>
+        <w:t xml:space="preserve">API Estatus </w:t>
+      </w:r>
+      <w:proofErr w:type="gramStart"/>
+      <w:r>
+        <w:t>Ticket</w:t>
+      </w:r>
+      <w:bookmarkEnd w:id="26"/>
+      <w:proofErr w:type="gramEnd"/>
+    </w:p>
+    <w:p>
+      <w:r>
+        <w:t xml:space="preserve">El código del Desarrollo de </w:t>
+      </w:r>
+      <w:proofErr w:type="spellStart"/>
+      <w:r>
+        <w:t>Backed</w:t>
+      </w:r>
+      <w:proofErr w:type="spellEnd"/>
+      <w:r>
+        <w:t xml:space="preserve"> se encuentra en el Repositorio siguiente:</w:t>
+      </w:r>
+    </w:p>
+    <w:p>
+      <w:hyperlink r:id="rId69" w:history="1">
+        <w:r>
+          <w:rPr>
+            <w:rStyle w:val="Hipervnculo"/>
+          </w:rPr>
+          <w:t>https://github.com/RicharFl/ProyectoP2_Heldesk.git</w:t>
+        </w:r>
+      </w:hyperlink>
+    </w:p>
+    <w:p>
+      <w:r>
+        <w:t xml:space="preserve"> </w:t>
+      </w:r>
+    </w:p>
+    <w:p>
+      <w:pPr>
+        <w:pStyle w:val="Ttulo2"/>
+      </w:pPr>
+      <w:r>
+        <w:t xml:space="preserve"> </w:t>
+      </w:r>
+    </w:p>
+    <w:p>
+      <w:pPr>
+        <w:pStyle w:val="Ttulo2"/>
+      </w:pPr>
+      <w:bookmarkStart w:id="27" w:name="_Toc147268450"/>
+      <w:r>
+        <w:t xml:space="preserve">API </w:t>
+      </w:r>
+      <w:proofErr w:type="gramStart"/>
+      <w:r>
+        <w:t>Ticket</w:t>
+      </w:r>
+      <w:bookmarkEnd w:id="27"/>
+      <w:proofErr w:type="gramEnd"/>
+      <w:r>
+        <w:t xml:space="preserve"> </w:t>
+      </w:r>
+    </w:p>
+    <w:p>
+      <w:r>
+        <w:t xml:space="preserve">El código del Desarrollo de </w:t>
+      </w:r>
+      <w:proofErr w:type="spellStart"/>
+      <w:r>
+        <w:t>Backed</w:t>
+      </w:r>
+      <w:proofErr w:type="spellEnd"/>
+      <w:r>
+        <w:t xml:space="preserve"> se encuentra en el Repositorio siguiente:</w:t>
+      </w:r>
+    </w:p>
+    <w:p>
+      <w:hyperlink r:id="rId70" w:history="1">
+        <w:r>
+          <w:rPr>
+            <w:rStyle w:val="Hipervnculo"/>
+          </w:rPr>
+          <w:t>https://github.com/RicharFl/ProyectoP2_Heldesk.git</w:t>
+        </w:r>
+      </w:hyperlink>
+    </w:p>
+    <w:p>
+      <w:r>
+        <w:t xml:space="preserve"> </w:t>
+      </w:r>
+    </w:p>
+    <w:p/>
+    <w:p>
+      <w:pPr>
+        <w:pStyle w:val="Ttulo2"/>
+      </w:pPr>
+      <w:bookmarkStart w:id="28" w:name="_Toc147268451"/>
+      <w:r>
+        <w:t>API Usuario</w:t>
+      </w:r>
+      <w:bookmarkEnd w:id="28"/>
+      <w:r>
+        <w:t xml:space="preserve"> </w:t>
+      </w:r>
+    </w:p>
+    <w:p>
+      <w:r>
+        <w:t xml:space="preserve">El código del Desarrollo de </w:t>
+      </w:r>
+      <w:proofErr w:type="spellStart"/>
+      <w:r>
+        <w:t>Backed</w:t>
+      </w:r>
+      <w:proofErr w:type="spellEnd"/>
+      <w:r>
+        <w:t xml:space="preserve"> se encuentra en el Repositorio siguiente:</w:t>
+      </w:r>
+    </w:p>
+    <w:p>
+      <w:hyperlink r:id="rId71" w:history="1">
+        <w:r>
+          <w:rPr>
+            <w:rStyle w:val="Hipervnculo"/>
+          </w:rPr>
+          <w:t>https://github.com/RicharFl/ProyectoP2_Heldesk.git</w:t>
+        </w:r>
+      </w:hyperlink>
+    </w:p>
+    <w:p>
+      <w:r>
+        <w:t xml:space="preserve"> </w:t>
+      </w:r>
+    </w:p>
+    <w:p/>
+    <w:p>
+      <w:pPr>
+        <w:pStyle w:val="Ttulo2"/>
+      </w:pPr>
+      <w:bookmarkStart w:id="29" w:name="_Toc147268452"/>
+      <w:r>
+        <w:t>API Zona Estado</w:t>
+      </w:r>
+      <w:bookmarkEnd w:id="29"/>
+      <w:r>
+        <w:t xml:space="preserve"> </w:t>
+      </w:r>
+    </w:p>
+    <w:p>
+      <w:r>
+        <w:t xml:space="preserve">El código del Desarrollo de </w:t>
+      </w:r>
+      <w:proofErr w:type="spellStart"/>
+      <w:r>
+        <w:t>Backed</w:t>
+      </w:r>
+      <w:proofErr w:type="spellEnd"/>
+      <w:r>
+        <w:t xml:space="preserve"> se encuentra en el Repositorio siguiente:</w:t>
+      </w:r>
+    </w:p>
+    <w:p>
+      <w:hyperlink r:id="rId72" w:history="1">
+        <w:r>
+          <w:rPr>
+            <w:rStyle w:val="Hipervnculo"/>
+          </w:rPr>
+          <w:t>https://github.com/RicharFl/ProyectoP2_Heldesk.git</w:t>
+        </w:r>
+      </w:hyperlink>
+    </w:p>
+    <w:p>
+      <w:r>
+        <w:t xml:space="preserve"> </w:t>
+      </w:r>
+    </w:p>
+    <w:p/>
     <w:p/>
     <w:sectPr>
       <w:pgSz w:w="12240" w:h="15840"/>
@@ -9250,7 +12419,7 @@
 </file>
 
 <file path=word/numbering.xml><?xml version="1.0" encoding="utf-8"?>
-<w:numbering xmlns:wpc="http://schemas.microsoft.com/office/word/2010/wordprocessingCanvas" xmlns:cx="http://schemas.microsoft.com/office/drawing/2014/chartex" xmlns:cx1="http://schemas.microsoft.com/office/drawing/2015/9/8/chartex" xmlns:cx2="http://schemas.microsoft.com/office/drawing/2015/10/21/chartex" xmlns:cx3="http://schemas.microsoft.com/office/drawing/2016/5/9/chartex" xmlns:cx4="http://schemas.microsoft.com/office/drawing/2016/5/10/chartex" xmlns:cx5="http://schemas.microsoft.com/office/drawing/2016/5/11/chartex" xmlns:cx6="http://schemas.microsoft.com/office/drawing/2016/5/12/chartex" xmlns:cx7="http://schemas.microsoft.com/office/drawing/2016/5/13/chartex" xmlns:cx8="http://schemas.microsoft.com/office/drawing/2016/5/14/chartex" xmlns:mc="http://schemas.openxmlformats.org/markup-compatibility/2006" xmlns:aink="http://schemas.microsoft.com/office/drawing/2016/ink" xmlns:am3d="http://schemas.microsoft.com/office/drawing/2017/model3d" xmlns:o="urn:schemas-microsoft-com:office:office" xmlns:r="http://schemas.openxmlformats.org/officeDocument/2006/relationships" xmlns:m="http://schemas.openxmlformats.org/officeDocument/2006/math" xmlns:v="urn:schemas-microsoft-com:vml" xmlns:wp14="http://schemas.microsoft.com/office/word/2010/wordprocessingDrawing" xmlns:wp="http://schemas.openxmlformats.org/drawingml/2006/wordprocessingDrawing" xmlns:w10="urn:schemas-microsoft-com:office:word" xmlns:w="http://schemas.openxmlformats.org/wordprocessingml/2006/main" xmlns:w14="http://schemas.microsoft.com/office/word/2010/wordml" xmlns:w15="http://schemas.microsoft.com/office/word/2012/wordml" xmlns:w16cex="http://schemas.microsoft.com/office/word/2018/wordml/cex" xmlns:w16cid="http://schemas.microsoft.com/office/word/2016/wordml/cid" xmlns:w16="http://schemas.microsoft.com/office/word/2018/wordml" xmlns:w16sdtdh="http://schemas.microsoft.com/office/word/2020/wordml/sdtdatahash" xmlns:w16se="http://schemas.microsoft.com/office/word/2015/wordml/symex" xmlns:wpg="http://schemas.microsoft.com/office/word/2010/wordprocessingGroup" xmlns:wpi="http://schemas.microsoft.com/office/word/2010/wordprocessingInk" xmlns:wne="http://schemas.microsoft.com/office/word/2006/wordml" xmlns:wps="http://schemas.microsoft.com/office/word/2010/wordprocessingShape" mc:Ignorable="w14 w15 w16se w16cid w16 w16cex w16sdtdh wp14">
+<w:numbering xmlns:wpc="http://schemas.microsoft.com/office/word/2010/wordprocessingCanvas" xmlns:cx="http://schemas.microsoft.com/office/drawing/2014/chartex" xmlns:cx1="http://schemas.microsoft.com/office/drawing/2015/9/8/chartex" xmlns:cx2="http://schemas.microsoft.com/office/drawing/2015/10/21/chartex" xmlns:cx3="http://schemas.microsoft.com/office/drawing/2016/5/9/chartex" xmlns:cx4="http://schemas.microsoft.com/office/drawing/2016/5/10/chartex" xmlns:cx5="http://schemas.microsoft.com/office/drawing/2016/5/11/chartex" xmlns:cx6="http://schemas.microsoft.com/office/drawing/2016/5/12/chartex" xmlns:cx7="http://schemas.microsoft.com/office/drawing/2016/5/13/chartex" xmlns:cx8="http://schemas.microsoft.com/office/drawing/2016/5/14/chartex" xmlns:mc="http://schemas.openxmlformats.org/markup-compatibility/2006" xmlns:aink="http://schemas.microsoft.com/office/drawing/2016/ink" xmlns:am3d="http://schemas.microsoft.com/office/drawing/2017/model3d" xmlns:o="urn:schemas-microsoft-com:office:office" xmlns:oel="http://schemas.microsoft.com/office/2019/extlst" xmlns:r="http://schemas.openxmlformats.org/officeDocument/2006/relationships" xmlns:m="http://schemas.openxmlformats.org/officeDocument/2006/math" xmlns:v="urn:schemas-microsoft-com:vml" xmlns:wp14="http://schemas.microsoft.com/office/word/2010/wordprocessingDrawing" xmlns:wp="http://schemas.openxmlformats.org/drawingml/2006/wordprocessingDrawing" xmlns:w10="urn:schemas-microsoft-com:office:word" xmlns:w="http://schemas.openxmlformats.org/wordprocessingml/2006/main" xmlns:w14="http://schemas.microsoft.com/office/word/2010/wordml" xmlns:w15="http://schemas.microsoft.com/office/word/2012/wordml" xmlns:w16cex="http://schemas.microsoft.com/office/word/2018/wordml/cex" xmlns:w16cid="http://schemas.microsoft.com/office/word/2016/wordml/cid" xmlns:w16="http://schemas.microsoft.com/office/word/2018/wordml" xmlns:w16sdtdh="http://schemas.microsoft.com/office/word/2020/wordml/sdtdatahash" xmlns:w16se="http://schemas.microsoft.com/office/word/2015/wordml/symex" xmlns:wpg="http://schemas.microsoft.com/office/word/2010/wordprocessingGroup" xmlns:wpi="http://schemas.microsoft.com/office/word/2010/wordprocessingInk" xmlns:wne="http://schemas.microsoft.com/office/word/2006/wordml" xmlns:wps="http://schemas.microsoft.com/office/word/2010/wordprocessingShape" mc:Ignorable="w14 w15 w16se w16cid w16 w16cex w16sdtdh wp14">
   <w:abstractNum w:abstractNumId="0" w15:restartNumberingAfterBreak="0">
     <w:nsid w:val="04764CF9"/>
     <w:multiLevelType w:val="hybridMultilevel"/>
@@ -9896,6 +13065,92 @@
     </w:lvl>
   </w:abstractNum>
   <w:abstractNum w:abstractNumId="7" w15:restartNumberingAfterBreak="0">
+    <w:nsid w:val="1F303A1D"/>
+    <w:multiLevelType w:val="hybridMultilevel"/>
+    <w:tmpl w:val="2C728CDC"/>
+    <w:lvl w:ilvl="0" w:tplc="080A000F">
+      <w:start w:val="1"/>
+      <w:numFmt w:val="decimal"/>
+      <w:lvlText w:val="%1."/>
+      <w:lvlJc w:val="left"/>
+      <w:pPr>
+        <w:ind w:left="720" w:hanging="360"/>
+      </w:pPr>
+    </w:lvl>
+    <w:lvl w:ilvl="1" w:tplc="FFFFFFFF">
+      <w:start w:val="1"/>
+      <w:numFmt w:val="lowerLetter"/>
+      <w:lvlText w:val="%2."/>
+      <w:lvlJc w:val="left"/>
+      <w:pPr>
+        <w:ind w:left="1440" w:hanging="360"/>
+      </w:pPr>
+    </w:lvl>
+    <w:lvl w:ilvl="2" w:tplc="FFFFFFFF" w:tentative="1">
+      <w:start w:val="1"/>
+      <w:numFmt w:val="lowerRoman"/>
+      <w:lvlText w:val="%3."/>
+      <w:lvlJc w:val="right"/>
+      <w:pPr>
+        <w:ind w:left="2160" w:hanging="180"/>
+      </w:pPr>
+    </w:lvl>
+    <w:lvl w:ilvl="3" w:tplc="FFFFFFFF" w:tentative="1">
+      <w:start w:val="1"/>
+      <w:numFmt w:val="decimal"/>
+      <w:lvlText w:val="%4."/>
+      <w:lvlJc w:val="left"/>
+      <w:pPr>
+        <w:ind w:left="2880" w:hanging="360"/>
+      </w:pPr>
+    </w:lvl>
+    <w:lvl w:ilvl="4" w:tplc="FFFFFFFF" w:tentative="1">
+      <w:start w:val="1"/>
+      <w:numFmt w:val="lowerLetter"/>
+      <w:lvlText w:val="%5."/>
+      <w:lvlJc w:val="left"/>
+      <w:pPr>
+        <w:ind w:left="3600" w:hanging="360"/>
+      </w:pPr>
+    </w:lvl>
+    <w:lvl w:ilvl="5" w:tplc="FFFFFFFF" w:tentative="1">
+      <w:start w:val="1"/>
+      <w:numFmt w:val="lowerRoman"/>
+      <w:lvlText w:val="%6."/>
+      <w:lvlJc w:val="right"/>
+      <w:pPr>
+        <w:ind w:left="4320" w:hanging="180"/>
+      </w:pPr>
+    </w:lvl>
+    <w:lvl w:ilvl="6" w:tplc="FFFFFFFF" w:tentative="1">
+      <w:start w:val="1"/>
+      <w:numFmt w:val="decimal"/>
+      <w:lvlText w:val="%7."/>
+      <w:lvlJc w:val="left"/>
+      <w:pPr>
+        <w:ind w:left="5040" w:hanging="360"/>
+      </w:pPr>
+    </w:lvl>
+    <w:lvl w:ilvl="7" w:tplc="FFFFFFFF" w:tentative="1">
+      <w:start w:val="1"/>
+      <w:numFmt w:val="lowerLetter"/>
+      <w:lvlText w:val="%8."/>
+      <w:lvlJc w:val="left"/>
+      <w:pPr>
+        <w:ind w:left="5760" w:hanging="360"/>
+      </w:pPr>
+    </w:lvl>
+    <w:lvl w:ilvl="8" w:tplc="FFFFFFFF" w:tentative="1">
+      <w:start w:val="1"/>
+      <w:numFmt w:val="lowerRoman"/>
+      <w:lvlText w:val="%9."/>
+      <w:lvlJc w:val="right"/>
+      <w:pPr>
+        <w:ind w:left="6480" w:hanging="180"/>
+      </w:pPr>
+    </w:lvl>
+  </w:abstractNum>
+  <w:abstractNum w:abstractNumId="8" w15:restartNumberingAfterBreak="0">
     <w:nsid w:val="1F43134D"/>
     <w:multiLevelType w:val="hybridMultilevel"/>
     <w:tmpl w:val="75F489BC"/>
@@ -9984,7 +13239,7 @@
       </w:pPr>
     </w:lvl>
   </w:abstractNum>
-  <w:abstractNum w:abstractNumId="8" w15:restartNumberingAfterBreak="0">
+  <w:abstractNum w:abstractNumId="9" w15:restartNumberingAfterBreak="0">
     <w:nsid w:val="44E54A55"/>
     <w:multiLevelType w:val="hybridMultilevel"/>
     <w:tmpl w:val="B89CE8F8"/>
@@ -10073,7 +13328,7 @@
       </w:pPr>
     </w:lvl>
   </w:abstractNum>
-  <w:abstractNum w:abstractNumId="9" w15:restartNumberingAfterBreak="0">
+  <w:abstractNum w:abstractNumId="10" w15:restartNumberingAfterBreak="0">
     <w:nsid w:val="627E3778"/>
     <w:multiLevelType w:val="hybridMultilevel"/>
     <w:tmpl w:val="F384D75C"/>
@@ -10162,7 +13417,7 @@
       </w:pPr>
     </w:lvl>
   </w:abstractNum>
-  <w:abstractNum w:abstractNumId="10" w15:restartNumberingAfterBreak="0">
+  <w:abstractNum w:abstractNumId="11" w15:restartNumberingAfterBreak="0">
     <w:nsid w:val="664245C9"/>
     <w:multiLevelType w:val="hybridMultilevel"/>
     <w:tmpl w:val="EAB0122E"/>
@@ -10251,10 +13506,10 @@
       </w:pPr>
     </w:lvl>
   </w:abstractNum>
-  <w:abstractNum w:abstractNumId="11" w15:restartNumberingAfterBreak="0">
+  <w:abstractNum w:abstractNumId="12" w15:restartNumberingAfterBreak="0">
     <w:nsid w:val="69244871"/>
     <w:multiLevelType w:val="hybridMultilevel"/>
-    <w:tmpl w:val="7F904CB6"/>
+    <w:tmpl w:val="369440C2"/>
     <w:lvl w:ilvl="0" w:tplc="080A000F">
       <w:start w:val="1"/>
       <w:numFmt w:val="decimal"/>
@@ -10337,7 +13592,7 @@
       </w:pPr>
     </w:lvl>
   </w:abstractNum>
-  <w:abstractNum w:abstractNumId="12" w15:restartNumberingAfterBreak="0">
+  <w:abstractNum w:abstractNumId="13" w15:restartNumberingAfterBreak="0">
     <w:nsid w:val="6FE15E46"/>
     <w:multiLevelType w:val="hybridMultilevel"/>
     <w:tmpl w:val="F47AB4B6"/>
@@ -10423,44 +13678,163 @@
       </w:pPr>
     </w:lvl>
   </w:abstractNum>
-  <w:num w:numId="1">
+  <w:abstractNum w:abstractNumId="14" w15:restartNumberingAfterBreak="0">
+    <w:nsid w:val="74D0158A"/>
+    <w:multiLevelType w:val="hybridMultilevel"/>
+    <w:tmpl w:val="0B20173E"/>
+    <w:lvl w:ilvl="0" w:tplc="080A0001">
+      <w:start w:val="1"/>
+      <w:numFmt w:val="bullet"/>
+      <w:lvlText w:val=""/>
+      <w:lvlJc w:val="left"/>
+      <w:pPr>
+        <w:ind w:left="720" w:hanging="360"/>
+      </w:pPr>
+      <w:rPr>
+        <w:rFonts w:ascii="Symbol" w:hAnsi="Symbol" w:hint="default"/>
+      </w:rPr>
+    </w:lvl>
+    <w:lvl w:ilvl="1" w:tplc="080A0003" w:tentative="1">
+      <w:start w:val="1"/>
+      <w:numFmt w:val="bullet"/>
+      <w:lvlText w:val="o"/>
+      <w:lvlJc w:val="left"/>
+      <w:pPr>
+        <w:ind w:left="1440" w:hanging="360"/>
+      </w:pPr>
+      <w:rPr>
+        <w:rFonts w:ascii="Courier New" w:hAnsi="Courier New" w:cs="Courier New" w:hint="default"/>
+      </w:rPr>
+    </w:lvl>
+    <w:lvl w:ilvl="2" w:tplc="080A0005" w:tentative="1">
+      <w:start w:val="1"/>
+      <w:numFmt w:val="bullet"/>
+      <w:lvlText w:val=""/>
+      <w:lvlJc w:val="left"/>
+      <w:pPr>
+        <w:ind w:left="2160" w:hanging="360"/>
+      </w:pPr>
+      <w:rPr>
+        <w:rFonts w:ascii="Wingdings" w:hAnsi="Wingdings" w:hint="default"/>
+      </w:rPr>
+    </w:lvl>
+    <w:lvl w:ilvl="3" w:tplc="080A0001" w:tentative="1">
+      <w:start w:val="1"/>
+      <w:numFmt w:val="bullet"/>
+      <w:lvlText w:val=""/>
+      <w:lvlJc w:val="left"/>
+      <w:pPr>
+        <w:ind w:left="2880" w:hanging="360"/>
+      </w:pPr>
+      <w:rPr>
+        <w:rFonts w:ascii="Symbol" w:hAnsi="Symbol" w:hint="default"/>
+      </w:rPr>
+    </w:lvl>
+    <w:lvl w:ilvl="4" w:tplc="080A0003" w:tentative="1">
+      <w:start w:val="1"/>
+      <w:numFmt w:val="bullet"/>
+      <w:lvlText w:val="o"/>
+      <w:lvlJc w:val="left"/>
+      <w:pPr>
+        <w:ind w:left="3600" w:hanging="360"/>
+      </w:pPr>
+      <w:rPr>
+        <w:rFonts w:ascii="Courier New" w:hAnsi="Courier New" w:cs="Courier New" w:hint="default"/>
+      </w:rPr>
+    </w:lvl>
+    <w:lvl w:ilvl="5" w:tplc="080A0005" w:tentative="1">
+      <w:start w:val="1"/>
+      <w:numFmt w:val="bullet"/>
+      <w:lvlText w:val=""/>
+      <w:lvlJc w:val="left"/>
+      <w:pPr>
+        <w:ind w:left="4320" w:hanging="360"/>
+      </w:pPr>
+      <w:rPr>
+        <w:rFonts w:ascii="Wingdings" w:hAnsi="Wingdings" w:hint="default"/>
+      </w:rPr>
+    </w:lvl>
+    <w:lvl w:ilvl="6" w:tplc="080A0001" w:tentative="1">
+      <w:start w:val="1"/>
+      <w:numFmt w:val="bullet"/>
+      <w:lvlText w:val=""/>
+      <w:lvlJc w:val="left"/>
+      <w:pPr>
+        <w:ind w:left="5040" w:hanging="360"/>
+      </w:pPr>
+      <w:rPr>
+        <w:rFonts w:ascii="Symbol" w:hAnsi="Symbol" w:hint="default"/>
+      </w:rPr>
+    </w:lvl>
+    <w:lvl w:ilvl="7" w:tplc="080A0003" w:tentative="1">
+      <w:start w:val="1"/>
+      <w:numFmt w:val="bullet"/>
+      <w:lvlText w:val="o"/>
+      <w:lvlJc w:val="left"/>
+      <w:pPr>
+        <w:ind w:left="5760" w:hanging="360"/>
+      </w:pPr>
+      <w:rPr>
+        <w:rFonts w:ascii="Courier New" w:hAnsi="Courier New" w:cs="Courier New" w:hint="default"/>
+      </w:rPr>
+    </w:lvl>
+    <w:lvl w:ilvl="8" w:tplc="080A0005" w:tentative="1">
+      <w:start w:val="1"/>
+      <w:numFmt w:val="bullet"/>
+      <w:lvlText w:val=""/>
+      <w:lvlJc w:val="left"/>
+      <w:pPr>
+        <w:ind w:left="6480" w:hanging="360"/>
+      </w:pPr>
+      <w:rPr>
+        <w:rFonts w:ascii="Wingdings" w:hAnsi="Wingdings" w:hint="default"/>
+      </w:rPr>
+    </w:lvl>
+  </w:abstractNum>
+  <w:num w:numId="1" w16cid:durableId="1030688216">
+    <w:abstractNumId w:val="13"/>
+  </w:num>
+  <w:num w:numId="2" w16cid:durableId="2110463925">
+    <w:abstractNumId w:val="11"/>
+  </w:num>
+  <w:num w:numId="3" w16cid:durableId="1762071114">
     <w:abstractNumId w:val="12"/>
   </w:num>
-  <w:num w:numId="2">
+  <w:num w:numId="4" w16cid:durableId="1037196515">
+    <w:abstractNumId w:val="0"/>
+  </w:num>
+  <w:num w:numId="5" w16cid:durableId="1199779220">
+    <w:abstractNumId w:val="1"/>
+  </w:num>
+  <w:num w:numId="6" w16cid:durableId="281763681">
+    <w:abstractNumId w:val="6"/>
+  </w:num>
+  <w:num w:numId="7" w16cid:durableId="1480924124">
+    <w:abstractNumId w:val="9"/>
+  </w:num>
+  <w:num w:numId="8" w16cid:durableId="647629040">
+    <w:abstractNumId w:val="3"/>
+  </w:num>
+  <w:num w:numId="9" w16cid:durableId="1929538977">
+    <w:abstractNumId w:val="4"/>
+  </w:num>
+  <w:num w:numId="10" w16cid:durableId="4136979">
     <w:abstractNumId w:val="10"/>
   </w:num>
-  <w:num w:numId="3">
-    <w:abstractNumId w:val="11"/>
-  </w:num>
-  <w:num w:numId="4">
-    <w:abstractNumId w:val="0"/>
-  </w:num>
-  <w:num w:numId="5">
-    <w:abstractNumId w:val="1"/>
-  </w:num>
-  <w:num w:numId="6">
-    <w:abstractNumId w:val="6"/>
-  </w:num>
-  <w:num w:numId="7">
+  <w:num w:numId="11" w16cid:durableId="418450836">
     <w:abstractNumId w:val="8"/>
   </w:num>
-  <w:num w:numId="8">
-    <w:abstractNumId w:val="3"/>
-  </w:num>
-  <w:num w:numId="9">
-    <w:abstractNumId w:val="4"/>
-  </w:num>
-  <w:num w:numId="10">
-    <w:abstractNumId w:val="9"/>
-  </w:num>
-  <w:num w:numId="11">
-    <w:abstractNumId w:val="7"/>
-  </w:num>
-  <w:num w:numId="12">
+  <w:num w:numId="12" w16cid:durableId="1859849361">
     <w:abstractNumId w:val="5"/>
   </w:num>
-  <w:num w:numId="13">
+  <w:num w:numId="13" w16cid:durableId="1091200553">
     <w:abstractNumId w:val="2"/>
+  </w:num>
+  <w:num w:numId="14" w16cid:durableId="818884126">
+    <w:abstractNumId w:val="14"/>
+  </w:num>
+  <w:num w:numId="15" w16cid:durableId="641235905">
+    <w:abstractNumId w:val="7"/>
   </w:num>
 </w:numbering>
 </file>
@@ -10863,7 +14237,7 @@
   <w:style w:type="paragraph" w:default="1" w:styleId="Normal">
     <w:name w:val="Normal"/>
     <w:qFormat/>
-    <w:rsid w:val="006925DE"/>
+    <w:rsid w:val="00DB5600"/>
   </w:style>
   <w:style w:type="paragraph" w:styleId="Ttulo1">
     <w:name w:val="heading 1"/>

</xml_diff>

<commit_message>
Todo Ya esta completado, Por fin
</commit_message>
<xml_diff>
--- a/Documentacion/Evidencia1.docx
+++ b/Documentacion/Evidencia1.docx
@@ -2242,11 +2242,6 @@
     <w:p/>
     <w:p/>
     <w:p/>
-    <w:p/>
-    <w:p/>
-    <w:p/>
-    <w:p/>
-    <w:p/>
     <w:p>
       <w:pPr>
         <w:pStyle w:val="Ttulo1"/>
@@ -2268,6 +2263,40 @@
           <w:szCs w:val="23"/>
         </w:rPr>
         <w:lastRenderedPageBreak/>
+        <w:t>Esta guía explica cómo configurar tu ambiente para el desarrollo Angular usando la Herramienta CLI de Angular. Incluye información sobre los requisitos previos, la instalación de la CLI, la creación de un espacio de trabajo inicial y una aplicación de inicio, y la ejecución de esa aplicación localmente para verificar su configuración.</w:t>
+      </w:r>
+    </w:p>
+    <w:p>
+      <w:pPr>
+        <w:pStyle w:val="Ttulo1"/>
+        <w:rPr>
+          <w:rStyle w:val="Textoennegrita"/>
+          <w:rFonts w:ascii="Montserrat" w:hAnsi="Montserrat"/>
+          <w:color w:val="333333"/>
+          <w:sz w:val="23"/>
+          <w:szCs w:val="23"/>
+        </w:rPr>
+      </w:pPr>
+    </w:p>
+    <w:p>
+      <w:pPr>
+        <w:pStyle w:val="Ttulo1"/>
+        <w:rPr>
+          <w:rStyle w:val="Textoennegrita"/>
+          <w:rFonts w:ascii="Montserrat" w:hAnsi="Montserrat"/>
+          <w:color w:val="333333"/>
+          <w:sz w:val="23"/>
+          <w:szCs w:val="23"/>
+        </w:rPr>
+      </w:pPr>
+      <w:r>
+        <w:rPr>
+          <w:rStyle w:val="Textoennegrita"/>
+          <w:rFonts w:ascii="Montserrat" w:hAnsi="Montserrat"/>
+          <w:color w:val="333333"/>
+          <w:sz w:val="23"/>
+          <w:szCs w:val="23"/>
+        </w:rPr>
         <w:t xml:space="preserve">Instalación de NODO JS y NPM- </w:t>
       </w:r>
       <w:proofErr w:type="spellStart"/>
@@ -2578,6 +2607,7 @@
           <w:sz w:val="23"/>
           <w:szCs w:val="23"/>
         </w:rPr>
+        <w:lastRenderedPageBreak/>
         <w:t>Una vez finalizado el proceso de instalación, podemos comprobar fácilmente si se nos ha instalado correctamente. Para ello, vamos al intérprete de comandos de nuestro ordenador (en Windows, por ejemplo, escribir “</w:t>
       </w:r>
       <w:proofErr w:type="spellStart"/>
@@ -2622,7 +2652,6 @@
           <w:sz w:val="23"/>
           <w:szCs w:val="23"/>
         </w:rPr>
-        <w:lastRenderedPageBreak/>
         <w:drawing>
           <wp:inline distT="0" distB="0" distL="0" distR="0" wp14:anchorId="2F22E7F9" wp14:editId="692A075B">
             <wp:extent cx="1714500" cy="3105150"/>
@@ -3098,6 +3127,7 @@
         <w:rPr>
           <w:noProof/>
         </w:rPr>
+        <w:lastRenderedPageBreak/>
         <w:drawing>
           <wp:inline distT="0" distB="0" distL="0" distR="0" wp14:anchorId="6ABC2B55" wp14:editId="4FD73F75">
             <wp:extent cx="2324100" cy="923925"/>
@@ -3141,7 +3171,6 @@
       </w:pPr>
       <w:bookmarkStart w:id="1" w:name="_Toc147268424"/>
       <w:r>
-        <w:lastRenderedPageBreak/>
         <w:t xml:space="preserve">Instalación de angular </w:t>
       </w:r>
       <w:proofErr w:type="spellStart"/>
@@ -3711,7 +3740,6 @@
       </w:pPr>
       <w:bookmarkStart w:id="2" w:name="_Toc147268425"/>
       <w:r>
-        <w:lastRenderedPageBreak/>
         <w:t>Creación de proyecto de angular.</w:t>
       </w:r>
       <w:bookmarkEnd w:id="2"/>
@@ -3945,6 +3973,7 @@
           <w:sz w:val="23"/>
           <w:szCs w:val="23"/>
         </w:rPr>
+        <w:lastRenderedPageBreak/>
         <w:br/>
       </w:r>
       <w:r>
@@ -4078,6 +4107,7 @@
         <w:rPr>
           <w:noProof/>
         </w:rPr>
+        <w:lastRenderedPageBreak/>
         <w:drawing>
           <wp:inline distT="0" distB="0" distL="0" distR="0" wp14:anchorId="27F9B4E3" wp14:editId="292EF255">
             <wp:extent cx="5612130" cy="2821940"/>
@@ -4316,6 +4346,7 @@
       </w:pPr>
       <w:bookmarkStart w:id="3" w:name="_Toc147268426"/>
       <w:r>
+        <w:lastRenderedPageBreak/>
         <w:t xml:space="preserve">Instalación y configuración de Spring </w:t>
       </w:r>
       <w:proofErr w:type="spellStart"/>
@@ -4370,27 +4401,7 @@
           <w:sz w:val="23"/>
           <w:szCs w:val="23"/>
         </w:rPr>
-        <w:t xml:space="preserve"> se </w:t>
-      </w:r>
-      <w:proofErr w:type="gramStart"/>
-      <w:r>
-        <w:rPr>
-          <w:rFonts w:ascii="Montserrat" w:hAnsi="Montserrat"/>
-          <w:color w:val="333333"/>
-          <w:sz w:val="23"/>
-          <w:szCs w:val="23"/>
-        </w:rPr>
-        <w:t>mostraran</w:t>
-      </w:r>
-      <w:proofErr w:type="gramEnd"/>
-      <w:r>
-        <w:rPr>
-          <w:rFonts w:ascii="Montserrat" w:hAnsi="Montserrat"/>
-          <w:color w:val="333333"/>
-          <w:sz w:val="23"/>
-          <w:szCs w:val="23"/>
-        </w:rPr>
-        <w:t xml:space="preserve"> los pasos a seguir para la </w:t>
+        <w:t xml:space="preserve"> se mostraran los pasos a seguir para la </w:t>
       </w:r>
       <w:proofErr w:type="spellStart"/>
       <w:r>
@@ -4851,27 +4862,7 @@
           <w:sz w:val="23"/>
           <w:szCs w:val="23"/>
         </w:rPr>
-        <w:t xml:space="preserve">Para verificar la versión de instalación, abriremos </w:t>
-      </w:r>
-      <w:proofErr w:type="gramStart"/>
-      <w:r>
-        <w:rPr>
-          <w:rFonts w:ascii="Montserrat" w:hAnsi="Montserrat"/>
-          <w:color w:val="333333"/>
-          <w:sz w:val="23"/>
-          <w:szCs w:val="23"/>
-        </w:rPr>
-        <w:t>una  línea</w:t>
-      </w:r>
-      <w:proofErr w:type="gramEnd"/>
-      <w:r>
-        <w:rPr>
-          <w:rFonts w:ascii="Montserrat" w:hAnsi="Montserrat"/>
-          <w:color w:val="333333"/>
-          <w:sz w:val="23"/>
-          <w:szCs w:val="23"/>
-        </w:rPr>
-        <w:t xml:space="preserve"> de comandos “</w:t>
+        <w:t>Para verificar la versión de instalación, abriremos una  línea de comandos “</w:t>
       </w:r>
       <w:proofErr w:type="spellStart"/>
       <w:r>
@@ -5159,15 +5150,7 @@
       </w:r>
       <w:proofErr w:type="spellEnd"/>
       <w:r>
-        <w:t xml:space="preserve"> se </w:t>
-      </w:r>
-      <w:proofErr w:type="gramStart"/>
-      <w:r>
-        <w:t>realizara</w:t>
-      </w:r>
-      <w:proofErr w:type="gramEnd"/>
-      <w:r>
-        <w:t xml:space="preserve"> en </w:t>
+        <w:t xml:space="preserve"> se realizara en </w:t>
       </w:r>
       <w:proofErr w:type="spellStart"/>
       <w:r>
@@ -5267,15 +5250,7 @@
       </w:r>
       <w:proofErr w:type="spellEnd"/>
       <w:r>
-        <w:t xml:space="preserve"> se </w:t>
-      </w:r>
-      <w:proofErr w:type="gramStart"/>
-      <w:r>
-        <w:t>capturara</w:t>
-      </w:r>
-      <w:proofErr w:type="gramEnd"/>
-      <w:r>
-        <w:t>:</w:t>
+        <w:t xml:space="preserve"> se capturara:</w:t>
       </w:r>
       <w:r>
         <w:tab/>
@@ -5387,7 +5362,6 @@
         <w:t xml:space="preserve">:  </w:t>
       </w:r>
       <w:proofErr w:type="spellStart"/>
-      <w:proofErr w:type="gramStart"/>
       <w:r>
         <w:rPr>
           <w:b/>
@@ -5396,7 +5370,6 @@
         <w:t>com.ipn.heldesk</w:t>
       </w:r>
       <w:proofErr w:type="spellEnd"/>
-      <w:proofErr w:type="gramEnd"/>
     </w:p>
     <w:p>
       <w:pPr>
@@ -5602,19 +5575,8 @@
           <w:sz w:val="23"/>
           <w:szCs w:val="23"/>
         </w:rPr>
-        <w:t xml:space="preserve">”, la cual comenzara a generar el proyecto y se descara en un .zip, el cual descomprimiremos en nuestro directorio de </w:t>
-      </w:r>
-      <w:proofErr w:type="gramStart"/>
-      <w:r>
-        <w:rPr>
-          <w:rFonts w:ascii="Montserrat" w:hAnsi="Montserrat"/>
-          <w:color w:val="333333"/>
-          <w:sz w:val="23"/>
-          <w:szCs w:val="23"/>
-        </w:rPr>
-        <w:t>trabajo  .</w:t>
-      </w:r>
-      <w:proofErr w:type="gramEnd"/>
+        <w:t>”, la cual comenzara a generar el proyecto y se descara en un .zip, el cual descomprimiremos en nuestro directorio de trabajo  .</w:t>
+      </w:r>
     </w:p>
     <w:p>
       <w:pPr>
@@ -5744,27 +5706,7 @@
           <w:sz w:val="23"/>
           <w:szCs w:val="23"/>
         </w:rPr>
-        <w:t xml:space="preserve">Se </w:t>
-      </w:r>
-      <w:proofErr w:type="gramStart"/>
-      <w:r>
-        <w:rPr>
-          <w:rFonts w:ascii="Montserrat" w:hAnsi="Montserrat"/>
-          <w:color w:val="333333"/>
-          <w:sz w:val="23"/>
-          <w:szCs w:val="23"/>
-        </w:rPr>
-        <w:t>ingresara</w:t>
-      </w:r>
-      <w:proofErr w:type="gramEnd"/>
-      <w:r>
-        <w:rPr>
-          <w:rFonts w:ascii="Montserrat" w:hAnsi="Montserrat"/>
-          <w:color w:val="333333"/>
-          <w:sz w:val="23"/>
-          <w:szCs w:val="23"/>
-        </w:rPr>
-        <w:t xml:space="preserve"> a la </w:t>
+        <w:t xml:space="preserve">Se ingresara a la </w:t>
       </w:r>
       <w:r>
         <w:rPr>
@@ -6189,7 +6131,6 @@
         <w:t xml:space="preserve"> el </w:t>
       </w:r>
       <w:proofErr w:type="spellStart"/>
-      <w:proofErr w:type="gramStart"/>
       <w:r>
         <w:rPr>
           <w:rFonts w:ascii="Montserrat" w:hAnsi="Montserrat"/>
@@ -6216,17 +6157,7 @@
           <w:sz w:val="23"/>
           <w:szCs w:val="23"/>
         </w:rPr>
-        <w:t xml:space="preserve"> y</w:t>
-      </w:r>
-      <w:proofErr w:type="gramEnd"/>
-      <w:r>
-        <w:rPr>
-          <w:rFonts w:ascii="Montserrat" w:hAnsi="Montserrat"/>
-          <w:color w:val="333333"/>
-          <w:sz w:val="23"/>
-          <w:szCs w:val="23"/>
-        </w:rPr>
-        <w:t xml:space="preserve"> email </w:t>
+        <w:t xml:space="preserve"> y email </w:t>
       </w:r>
       <w:r>
         <w:rPr>
@@ -6304,7 +6235,6 @@
         <w:t xml:space="preserve">$ git config --global </w:t>
       </w:r>
       <w:proofErr w:type="spellStart"/>
-      <w:proofErr w:type="gramStart"/>
       <w:r>
         <w:rPr>
           <w:rFonts w:ascii="Montserrat" w:hAnsi="Montserrat"/>
@@ -6316,7 +6246,6 @@
         <w:t>user.email</w:t>
       </w:r>
       <w:proofErr w:type="spellEnd"/>
-      <w:proofErr w:type="gramEnd"/>
       <w:r>
         <w:rPr>
           <w:rFonts w:ascii="Montserrat" w:hAnsi="Montserrat"/>
@@ -6812,7 +6741,7 @@
           <w:noProof/>
         </w:rPr>
         <w:drawing>
-          <wp:inline distT="0" distB="0" distL="0" distR="0" wp14:anchorId="23636F11" wp14:editId="2394AEE4">
+          <wp:inline distT="0" distB="0" distL="0" distR="0" wp14:anchorId="23636F11" wp14:editId="39D51AD0">
             <wp:extent cx="2514600" cy="1451913"/>
             <wp:effectExtent l="76200" t="76200" r="133350" b="129540"/>
             <wp:docPr id="29" name="Imagen 29" descr="Botón de &quot;Código&quot;"/>
@@ -6927,46 +6856,16 @@
           <w:sz w:val="23"/>
           <w:szCs w:val="23"/>
         </w:rPr>
-        <w:t xml:space="preserve">. Para clonar el repositorio utilizando una llave SSH, incluyendo un certificado emitido por la autoridad de certificados SSH de tu organización, haz clic en Utilizar SSH y luego </w:t>
-      </w:r>
-      <w:proofErr w:type="gramStart"/>
-      <w:r>
-        <w:rPr>
-          <w:rFonts w:ascii="Montserrat" w:hAnsi="Montserrat"/>
-          <w:color w:val="333333"/>
-          <w:sz w:val="23"/>
-          <w:szCs w:val="23"/>
-        </w:rPr>
-        <w:t>en .</w:t>
-      </w:r>
-      <w:proofErr w:type="gramEnd"/>
-      <w:r>
-        <w:rPr>
-          <w:rFonts w:ascii="Montserrat" w:hAnsi="Montserrat"/>
-          <w:color w:val="333333"/>
-          <w:sz w:val="23"/>
-          <w:szCs w:val="23"/>
-        </w:rPr>
-        <w:t xml:space="preserve"> Para clonar un repositorio utilizando el CLI de GitHub, haz clic en Utilizar el CLI de GitHub y luego en</w:t>
-      </w:r>
-      <w:r>
-        <w:rPr>
-          <w:rFonts w:ascii="Montserrat" w:hAnsi="Montserrat"/>
-          <w:color w:val="333333"/>
-          <w:sz w:val="23"/>
-          <w:szCs w:val="23"/>
-        </w:rPr>
-        <w:t xml:space="preserve"> </w:t>
-      </w:r>
-      <w:proofErr w:type="gramStart"/>
-      <w:r>
-        <w:rPr>
-          <w:rFonts w:ascii="Montserrat" w:hAnsi="Montserrat"/>
-          <w:color w:val="333333"/>
-          <w:sz w:val="23"/>
-          <w:szCs w:val="23"/>
-        </w:rPr>
-        <w:t>copiar</w:t>
+        <w:t>. Para clonar el repositorio utilizando una llave SSH, incluyendo un certificado emitido por la autoridad de certificados SSH de tu organización, haz clic en Utilizar SSH y luego en . Para clonar un repositorio utilizando el CLI de GitHub, haz clic en Utilizar el CLI de GitHub y luego en</w:t>
+      </w:r>
+      <w:r>
+        <w:rPr>
+          <w:rFonts w:ascii="Montserrat" w:hAnsi="Montserrat"/>
+          <w:color w:val="333333"/>
+          <w:sz w:val="23"/>
+          <w:szCs w:val="23"/>
+        </w:rPr>
+        <w:t xml:space="preserve"> copiar</w:t>
       </w:r>
       <w:r>
         <w:rPr>
@@ -6977,7 +6876,6 @@
         </w:rPr>
         <w:t xml:space="preserve"> .</w:t>
       </w:r>
-      <w:proofErr w:type="gramEnd"/>
     </w:p>
     <w:p>
       <w:pPr>
@@ -7500,7 +7398,6 @@
         <w:t xml:space="preserve"> </w:t>
       </w:r>
       <w:proofErr w:type="spellStart"/>
-      <w:proofErr w:type="gramStart"/>
       <w:r>
         <w:rPr>
           <w:rFonts w:ascii="Montserrat" w:hAnsi="Montserrat"/>
@@ -7518,17 +7415,7 @@
           <w:sz w:val="23"/>
           <w:szCs w:val="23"/>
         </w:rPr>
-        <w:t xml:space="preserve"> .</w:t>
-      </w:r>
-      <w:proofErr w:type="gramEnd"/>
-      <w:r>
-        <w:rPr>
-          <w:rFonts w:ascii="Montserrat" w:hAnsi="Montserrat"/>
-          <w:color w:val="333333"/>
-          <w:sz w:val="23"/>
-          <w:szCs w:val="23"/>
-        </w:rPr>
-        <w:t>”</w:t>
+        <w:t xml:space="preserve"> .”</w:t>
       </w:r>
     </w:p>
     <w:p>
@@ -8012,18 +7899,10 @@
         </w:numPr>
       </w:pPr>
       <w:r>
-        <w:t xml:space="preserve">Ingresar a </w:t>
-      </w:r>
-      <w:proofErr w:type="gramStart"/>
-      <w:r>
-        <w:t xml:space="preserve">la </w:t>
-      </w:r>
-      <w:r>
-        <w:t xml:space="preserve"> página</w:t>
-      </w:r>
-      <w:proofErr w:type="gramEnd"/>
-      <w:r>
-        <w:t xml:space="preserve"> de MySQL </w:t>
+        <w:t xml:space="preserve">Ingresar a la </w:t>
+      </w:r>
+      <w:r>
+        <w:t xml:space="preserve"> página de MySQL </w:t>
       </w:r>
       <w:proofErr w:type="spellStart"/>
       <w:r>
@@ -8084,7 +7963,7 @@
           <w:noProof/>
         </w:rPr>
         <w:drawing>
-          <wp:inline distT="0" distB="0" distL="0" distR="0" wp14:anchorId="27AC4889" wp14:editId="30756AF3">
+          <wp:inline distT="0" distB="0" distL="0" distR="0" wp14:anchorId="27AC4889" wp14:editId="5B968E11">
             <wp:extent cx="2536166" cy="1930965"/>
             <wp:effectExtent l="0" t="0" r="0" b="0"/>
             <wp:docPr id="66" name="Imagen 66"/>
@@ -8870,7 +8749,7 @@
           <w:noProof/>
         </w:rPr>
         <w:drawing>
-          <wp:inline distT="0" distB="0" distL="0" distR="0" wp14:anchorId="01E1EC48" wp14:editId="4405E029">
+          <wp:inline distT="0" distB="0" distL="0" distR="0" wp14:anchorId="01E1EC48" wp14:editId="468AF2EF">
             <wp:extent cx="2711669" cy="3058068"/>
             <wp:effectExtent l="0" t="0" r="0" b="9525"/>
             <wp:docPr id="14" name="Imagen 14"/>
@@ -9388,14 +9267,9 @@
           <w:p>
             <w:proofErr w:type="spellStart"/>
             <w:r>
-              <w:t>helpdesk_qa_</w:t>
-            </w:r>
-            <w:proofErr w:type="gramStart"/>
-            <w:r>
-              <w:t>prep.usuarios</w:t>
+              <w:t>helpdesk_qa_prep.usuarios</w:t>
             </w:r>
             <w:proofErr w:type="spellEnd"/>
-            <w:proofErr w:type="gramEnd"/>
           </w:p>
         </w:tc>
         <w:tc>
@@ -9513,14 +9387,9 @@
           <w:p>
             <w:proofErr w:type="spellStart"/>
             <w:r>
-              <w:t>helpdesk_qa_</w:t>
-            </w:r>
-            <w:proofErr w:type="gramStart"/>
-            <w:r>
-              <w:t>prep.ticket</w:t>
+              <w:t>helpdesk_qa_prep.ticket</w:t>
             </w:r>
             <w:proofErr w:type="spellEnd"/>
-            <w:proofErr w:type="gramEnd"/>
           </w:p>
         </w:tc>
         <w:tc>
@@ -9574,14 +9443,9 @@
           <w:p>
             <w:proofErr w:type="spellStart"/>
             <w:r>
-              <w:t>helpdesk_qa_</w:t>
-            </w:r>
-            <w:proofErr w:type="gramStart"/>
-            <w:r>
-              <w:t>prep.cliente</w:t>
+              <w:t>helpdesk_qa_prep.cliente</w:t>
             </w:r>
             <w:proofErr w:type="spellEnd"/>
-            <w:proofErr w:type="gramEnd"/>
           </w:p>
         </w:tc>
         <w:tc>
@@ -9873,14 +9737,9 @@
           <w:p>
             <w:proofErr w:type="spellStart"/>
             <w:r>
-              <w:t>helpdesk_qa_</w:t>
-            </w:r>
-            <w:proofErr w:type="gramStart"/>
-            <w:r>
-              <w:t>prep.usuarios</w:t>
+              <w:t>helpdesk_qa_prep.usuarios</w:t>
             </w:r>
             <w:proofErr w:type="spellEnd"/>
-            <w:proofErr w:type="gramEnd"/>
           </w:p>
         </w:tc>
         <w:tc>
@@ -9998,14 +9857,9 @@
           <w:p>
             <w:proofErr w:type="spellStart"/>
             <w:r>
-              <w:t>helpdesk_qa_</w:t>
-            </w:r>
-            <w:proofErr w:type="gramStart"/>
-            <w:r>
-              <w:t>prep.ticket</w:t>
+              <w:t>helpdesk_qa_prep.ticket</w:t>
             </w:r>
             <w:proofErr w:type="spellEnd"/>
-            <w:proofErr w:type="gramEnd"/>
           </w:p>
         </w:tc>
         <w:tc>
@@ -10444,20 +10298,7 @@
           <w:szCs w:val="20"/>
           <w:lang w:val="en-US"/>
         </w:rPr>
-        <w:t>@</w:t>
-      </w:r>
-      <w:proofErr w:type="gramStart"/>
-      <w:r>
-        <w:rPr>
-          <w:rFonts w:ascii="Consolas" w:hAnsi="Consolas" w:cs="Consolas"/>
-          <w:i/>
-          <w:iCs/>
-          <w:color w:val="A0A0A0"/>
-          <w:sz w:val="20"/>
-          <w:szCs w:val="20"/>
-          <w:lang w:val="en-US"/>
-        </w:rPr>
-        <w:t>Table</w:t>
+        <w:t>@Table</w:t>
       </w:r>
       <w:r>
         <w:rPr>
@@ -10469,7 +10310,6 @@
         </w:rPr>
         <w:t>(</w:t>
       </w:r>
-      <w:proofErr w:type="gramEnd"/>
       <w:r>
         <w:rPr>
           <w:rFonts w:ascii="Consolas" w:hAnsi="Consolas" w:cs="Consolas"/>
@@ -10872,7 +10712,6 @@
         </w:rPr>
         <w:t xml:space="preserve"> </w:t>
       </w:r>
-      <w:proofErr w:type="gramStart"/>
       <w:r>
         <w:rPr>
           <w:rFonts w:ascii="Consolas" w:hAnsi="Consolas" w:cs="Consolas"/>
@@ -10882,7 +10721,6 @@
         </w:rPr>
         <w:t>interface</w:t>
       </w:r>
-      <w:proofErr w:type="gramEnd"/>
       <w:r>
         <w:rPr>
           <w:rFonts w:ascii="Consolas" w:hAnsi="Consolas" w:cs="Consolas"/>
@@ -12011,14 +11849,9 @@
       </w:r>
       <w:proofErr w:type="spellEnd"/>
       <w:r>
-        <w:t xml:space="preserve"> de </w:t>
-      </w:r>
-      <w:proofErr w:type="gramStart"/>
-      <w:r>
-        <w:t>Ticket</w:t>
+        <w:t xml:space="preserve"> de Ticket</w:t>
       </w:r>
       <w:bookmarkEnd w:id="21"/>
-      <w:proofErr w:type="gramEnd"/>
       <w:r>
         <w:t xml:space="preserve"> </w:t>
       </w:r>
@@ -12231,14 +12064,9 @@
       </w:pPr>
       <w:bookmarkStart w:id="26" w:name="_Toc147268449"/>
       <w:r>
-        <w:t xml:space="preserve">API Estatus </w:t>
-      </w:r>
-      <w:proofErr w:type="gramStart"/>
-      <w:r>
-        <w:t>Ticket</w:t>
+        <w:t>API Estatus Ticket</w:t>
       </w:r>
       <w:bookmarkEnd w:id="26"/>
-      <w:proofErr w:type="gramEnd"/>
     </w:p>
     <w:p>
       <w:r>
@@ -12282,14 +12110,9 @@
       </w:pPr>
       <w:bookmarkStart w:id="27" w:name="_Toc147268450"/>
       <w:r>
-        <w:t xml:space="preserve">API </w:t>
-      </w:r>
-      <w:proofErr w:type="gramStart"/>
-      <w:r>
-        <w:t>Ticket</w:t>
+        <w:t>API Ticket</w:t>
       </w:r>
       <w:bookmarkEnd w:id="27"/>
-      <w:proofErr w:type="gramEnd"/>
       <w:r>
         <w:t xml:space="preserve"> </w:t>
       </w:r>

</xml_diff>